<commit_message>
export paper in pdf format
</commit_message>
<xml_diff>
--- a/docs/articol_stiintific_upd_2_rev_upd.docx
+++ b/docs/articol_stiintific_upd_2_rev_upd.docx
@@ -565,11 +565,19 @@
         </w:r>
       </w:del>
       <w:ins w:id="17" w:author="Bogdan Dragulescu" w:date="2022-06-03T14:15:00Z">
-        <w:r>
-          <w:rPr>
-            <w:lang w:val="en-US"/>
-          </w:rPr>
-          <w:t xml:space="preserve"> more pleasantl</w:t>
+        <w:del w:id="18" w:author="Alexandru Uicoabă" w:date="2022-06-06T10:16:00Z">
+          <w:r>
+            <w:rPr>
+              <w:lang w:val="en-US"/>
+            </w:rPr>
+            <w:delText xml:space="preserve"> </w:delText>
+          </w:r>
+        </w:del>
+        <w:r>
+          <w:rPr>
+            <w:lang w:val="en-US"/>
+          </w:rPr>
+          <w:t>more pleasantl</w:t>
         </w:r>
       </w:ins>
       <w:r>
@@ -578,27 +586,55 @@
         </w:rPr>
         <w:t>y</w:t>
       </w:r>
-      <w:r>
-        <w:rPr>
-          <w:lang w:val="en-US"/>
-        </w:rPr>
-        <w:t>.</w:t>
-      </w:r>
-      <w:bookmarkStart w:id="18" w:name="ZOTERO_BREF_VFwCh8HZpMpx"/>
+      <w:ins w:id="19" w:author="Alexandru Uicoabă" w:date="2022-06-06T10:16:00Z">
+        <w:r>
+          <w:rPr>
+            <w:lang w:val="en-US"/>
+          </w:rPr>
+          <w:t xml:space="preserve"> </w:t>
+        </w:r>
+      </w:ins>
+      <w:del w:id="20" w:author="Alexandru Uicoabă" w:date="2022-06-06T10:15:00Z">
+        <w:r>
+          <w:rPr>
+            <w:lang w:val="en-US"/>
+          </w:rPr>
+          <w:delText>.</w:delText>
+        </w:r>
+      </w:del>
+      <w:bookmarkStart w:id="21" w:name="ZOTERO_BREF_VFwCh8HZpMpx"/>
       <w:r>
         <w:rPr>
           <w:lang w:val="en-US"/>
         </w:rPr>
         <w:t>[4]</w:t>
       </w:r>
-      <w:bookmarkEnd w:id="18"/>
+      <w:bookmarkEnd w:id="21"/>
+      <w:ins w:id="22" w:author="Alexandru Uicoabă" w:date="2022-06-06T10:15:00Z">
+        <w:r>
+          <w:rPr>
+            <w:lang w:val="en-US"/>
+          </w:rPr>
+          <w:t>.</w:t>
+        </w:r>
+      </w:ins>
     </w:p>
     <w:p>
       <w:pPr>
         <w:pStyle w:val="Titlu2"/>
-        <w:rPr>
-          <w:lang w:val="en-US"/>
-        </w:rPr>
+        <w:numPr>
+          <w:ilvl w:val="0"/>
+          <w:numId w:val="0"/>
+        </w:numPr>
+        <w:ind w:start="14.40pt" w:hanging="14.40pt"/>
+        <w:rPr>
+          <w:lang w:val="en-US"/>
+        </w:rPr>
+        <w:pPrChange w:id="23" w:author="Alexandru Uicoabă" w:date="2022-06-06T10:23:00Z">
+          <w:pPr>
+            <w:pStyle w:val="Titlu2"/>
+          </w:pPr>
+        </w:pPrChange>
       </w:pPr>
       <w:r>
         <w:rPr>
@@ -610,11 +646,18 @@
     <w:p>
       <w:pPr>
         <w:spacing w:line="11.40pt" w:lineRule="auto"/>
+        <w:ind w:firstLine="14.40pt"/>
         <w:jc w:val="both"/>
         <w:rPr>
-          <w:ins w:id="19" w:author="Alexandru Uicoabă" w:date="2022-06-05T21:06:00Z"/>
-          <w:lang w:val="en-US"/>
-        </w:rPr>
+          <w:ins w:id="24" w:author="Alexandru Uicoabă" w:date="2022-06-05T21:06:00Z"/>
+          <w:lang w:val="en-US"/>
+        </w:rPr>
+        <w:pPrChange w:id="25" w:author="Alexandru Uicoabă" w:date="2022-06-06T10:23:00Z">
+          <w:pPr>
+            <w:spacing w:line="11.40pt" w:lineRule="auto"/>
+            <w:jc w:val="both"/>
+          </w:pPr>
+        </w:pPrChange>
       </w:pPr>
       <w:r>
         <w:rPr>
@@ -630,7 +673,7 @@
         </w:rPr>
         <w:t xml:space="preserve"> is the field of study that provides the ability of computers to learn without being explicitly </w:t>
       </w:r>
-      <w:del w:id="20" w:author="Bogdan Dragulescu" w:date="2022-06-03T14:16:00Z">
+      <w:del w:id="26" w:author="Bogdan Dragulescu" w:date="2022-06-03T14:16:00Z">
         <w:r>
           <w:rPr>
             <w:lang w:val="en-US"/>
@@ -656,7 +699,7 @@
         </w:rPr>
         <w:t xml:space="preserve">Below is a breakdown of the agents </w:t>
       </w:r>
-      <w:ins w:id="21" w:author="Bogdan Dragulescu" w:date="2022-06-03T14:16:00Z">
+      <w:ins w:id="27" w:author="Bogdan Dragulescu" w:date="2022-06-03T14:16:00Z">
         <w:r>
           <w:rPr>
             <w:lang w:val="en-US"/>
@@ -684,7 +727,7 @@
         </w:rPr>
         <w:t xml:space="preserve"> human intervention</w:t>
       </w:r>
-      <w:del w:id="22" w:author="Bogdan Dragulescu" w:date="2022-06-03T14:17:00Z">
+      <w:del w:id="28" w:author="Bogdan Dragulescu" w:date="2022-06-03T14:17:00Z">
         <w:r>
           <w:rPr>
             <w:lang w:val="en-US"/>
@@ -698,15 +741,15 @@
         </w:rPr>
         <w:t xml:space="preserve"> </w:t>
       </w:r>
-      <w:bookmarkStart w:id="23" w:name="ZOTERO_BREF_geb7cUgxcgKr"/>
+      <w:bookmarkStart w:id="29" w:name="ZOTERO_BREF_geb7cUgxcgKr"/>
       <w:r>
         <w:rPr>
           <w:lang w:val="en-US"/>
         </w:rPr>
         <w:t>[5]</w:t>
       </w:r>
-      <w:bookmarkEnd w:id="23"/>
-      <w:ins w:id="24" w:author="Bogdan Dragulescu" w:date="2022-06-03T14:17:00Z">
+      <w:bookmarkEnd w:id="29"/>
+      <w:ins w:id="30" w:author="Bogdan Dragulescu" w:date="2022-06-03T14:17:00Z">
         <w:r>
           <w:rPr>
             <w:lang w:val="en-US"/>
@@ -730,7 +773,7 @@
         <w:ind w:firstLine="14.45pt"/>
         <w:jc w:val="both"/>
         <w:rPr>
-          <w:ins w:id="25" w:author="Alexandru Uicoabă" w:date="2022-06-05T21:06:00Z"/>
+          <w:ins w:id="31" w:author="Alexandru Uicoabă" w:date="2022-06-05T21:06:00Z"/>
           <w:lang w:val="en-US"/>
         </w:rPr>
       </w:pPr>
@@ -748,7 +791,7 @@
         </w:rPr>
         <w:t xml:space="preserve"> methods are particularly useful in descriptive tasks, as they aim to find relationships in a data structure without having a measured result. This category of machine learning is called unsupervised because it lacks a response variable that can supervise the analysis</w:t>
       </w:r>
-      <w:del w:id="26" w:author="Bogdan Dragulescu" w:date="2022-06-03T14:17:00Z">
+      <w:del w:id="32" w:author="Bogdan Dragulescu" w:date="2022-06-03T14:17:00Z">
         <w:r>
           <w:rPr>
             <w:lang w:val="en-US"/>
@@ -762,7 +805,7 @@
         </w:rPr>
         <w:t xml:space="preserve"> </w:t>
       </w:r>
-      <w:bookmarkStart w:id="27" w:name="ZOTERO_BREF_iRVoFoLhuzwF"/>
+      <w:bookmarkStart w:id="33" w:name="ZOTERO_BREF_iRVoFoLhuzwF"/>
       <w:r>
         <w:rPr>
           <w:lang w:val="en-US"/>
@@ -781,8 +824,8 @@
         </w:rPr>
         <w:t>]</w:t>
       </w:r>
-      <w:bookmarkEnd w:id="27"/>
-      <w:ins w:id="28" w:author="Bogdan Dragulescu" w:date="2022-06-03T14:17:00Z">
+      <w:bookmarkEnd w:id="33"/>
+      <w:ins w:id="34" w:author="Bogdan Dragulescu" w:date="2022-06-03T14:17:00Z">
         <w:r>
           <w:rPr>
             <w:lang w:val="en-US"/>
@@ -807,7 +850,7 @@
         <w:ind w:firstLine="14.45pt"/>
         <w:jc w:val="both"/>
         <w:rPr>
-          <w:ins w:id="29" w:author="Alexandru Uicoabă" w:date="2022-06-05T21:06:00Z"/>
+          <w:ins w:id="35" w:author="Alexandru Uicoabă" w:date="2022-06-05T21:06:00Z"/>
           <w:lang w:val="en-US"/>
         </w:rPr>
       </w:pPr>
@@ -825,7 +868,7 @@
         </w:rPr>
         <w:t xml:space="preserve"> methods are used to describe predictive tasks because they are intended to predict and classify a particular outcome of interest (if a particular person is prone to certain diseases based on medical information). Supervised learning has been applied to large data structures</w:t>
       </w:r>
-      <w:del w:id="30" w:author="Bogdan Dragulescu" w:date="2022-06-03T14:17:00Z">
+      <w:del w:id="36" w:author="Bogdan Dragulescu" w:date="2022-06-03T14:17:00Z">
         <w:r>
           <w:rPr>
             <w:lang w:val="en-US"/>
@@ -853,7 +896,7 @@
         </w:rPr>
         <w:t xml:space="preserve"> achieve good accuracy we need to "feed" the ML model with a large set of data in the learning cycle</w:t>
       </w:r>
-      <w:del w:id="31" w:author="Bogdan Dragulescu" w:date="2022-06-03T14:18:00Z">
+      <w:del w:id="37" w:author="Bogdan Dragulescu" w:date="2022-06-03T14:18:00Z">
         <w:r>
           <w:rPr>
             <w:lang w:val="en-US"/>
@@ -867,15 +910,15 @@
         </w:rPr>
         <w:t xml:space="preserve"> </w:t>
       </w:r>
-      <w:bookmarkStart w:id="32" w:name="ZOTERO_BREF_UXtE2bQrIrOq"/>
+      <w:bookmarkStart w:id="38" w:name="ZOTERO_BREF_UXtE2bQrIrOq"/>
       <w:r>
         <w:rPr>
           <w:lang w:val="en-US"/>
         </w:rPr>
         <w:t>[5]</w:t>
       </w:r>
-      <w:bookmarkEnd w:id="32"/>
-      <w:ins w:id="33" w:author="Bogdan Dragulescu" w:date="2022-06-03T14:18:00Z">
+      <w:bookmarkEnd w:id="38"/>
+      <w:ins w:id="39" w:author="Bogdan Dragulescu" w:date="2022-06-03T14:18:00Z">
         <w:r>
           <w:rPr>
             <w:lang w:val="en-US"/>
@@ -900,7 +943,7 @@
         <w:ind w:firstLine="14.45pt"/>
         <w:jc w:val="both"/>
         <w:rPr>
-          <w:ins w:id="34" w:author="Alexandru Uicoabă" w:date="2022-06-05T21:05:00Z"/>
+          <w:ins w:id="40" w:author="Alexandru Uicoabă" w:date="2022-06-05T21:05:00Z"/>
         </w:rPr>
       </w:pPr>
       <w:r>
@@ -909,7 +952,7 @@
         </w:rPr>
         <w:t xml:space="preserve">In this ML category, the data is divided into several sets. </w:t>
       </w:r>
-      <w:del w:id="35" w:author="Bogdan Dragulescu" w:date="2022-06-03T14:18:00Z">
+      <w:del w:id="41" w:author="Bogdan Dragulescu" w:date="2022-06-03T14:18:00Z">
         <w:r>
           <w:rPr>
             <w:lang w:val="en-US"/>
@@ -917,7 +960,7 @@
           <w:delText xml:space="preserve">A </w:delText>
         </w:r>
       </w:del>
-      <w:ins w:id="36" w:author="Bogdan Dragulescu" w:date="2022-06-03T14:18:00Z">
+      <w:ins w:id="42" w:author="Bogdan Dragulescu" w:date="2022-06-03T14:18:00Z">
         <w:r>
           <w:rPr>
             <w:lang w:val="en-US"/>
@@ -937,7 +980,7 @@
         </w:rPr>
         <w:t xml:space="preserve">first set is the training set that </w:t>
       </w:r>
-      <w:del w:id="37" w:author="Bogdan Dragulescu" w:date="2022-06-03T14:18:00Z">
+      <w:del w:id="43" w:author="Bogdan Dragulescu" w:date="2022-06-03T14:18:00Z">
         <w:r>
           <w:rPr>
             <w:lang w:val="en-US"/>
@@ -945,7 +988,7 @@
           <w:delText xml:space="preserve">are </w:delText>
         </w:r>
       </w:del>
-      <w:ins w:id="38" w:author="Bogdan Dragulescu" w:date="2022-06-03T14:18:00Z">
+      <w:ins w:id="44" w:author="Bogdan Dragulescu" w:date="2022-06-03T14:18:00Z">
         <w:r>
           <w:rPr>
             <w:lang w:val="en-US"/>
@@ -953,7 +996,7 @@
           <w:t xml:space="preserve">is used to </w:t>
         </w:r>
       </w:ins>
-      <w:ins w:id="39" w:author="Bogdan Dragulescu" w:date="2022-06-03T14:19:00Z">
+      <w:ins w:id="45" w:author="Bogdan Dragulescu" w:date="2022-06-03T14:19:00Z">
         <w:r>
           <w:rPr>
             <w:lang w:val="en-US"/>
@@ -961,7 +1004,7 @@
           <w:t>build</w:t>
         </w:r>
       </w:ins>
-      <w:ins w:id="40" w:author="Bogdan Dragulescu" w:date="2022-06-03T14:18:00Z">
+      <w:ins w:id="46" w:author="Bogdan Dragulescu" w:date="2022-06-03T14:18:00Z">
         <w:r>
           <w:rPr>
             <w:lang w:val="en-US"/>
@@ -969,7 +1012,7 @@
           <w:t xml:space="preserve"> </w:t>
         </w:r>
       </w:ins>
-      <w:del w:id="41" w:author="Bogdan Dragulescu" w:date="2022-06-03T14:19:00Z">
+      <w:del w:id="47" w:author="Bogdan Dragulescu" w:date="2022-06-03T14:19:00Z">
         <w:r>
           <w:rPr>
             <w:lang w:val="en-US"/>
@@ -977,8 +1020,8 @@
           <w:delText xml:space="preserve">introduced in </w:delText>
         </w:r>
       </w:del>
-      <w:ins w:id="42" w:author="Bogdan Dragulescu" w:date="2022-06-03T14:20:00Z">
-        <w:del w:id="43" w:author="Alexandru Uicoabă" w:date="2022-06-05T17:47:00Z">
+      <w:ins w:id="48" w:author="Bogdan Dragulescu" w:date="2022-06-03T14:20:00Z">
+        <w:del w:id="49" w:author="Alexandru Uicoabă" w:date="2022-06-05T17:47:00Z">
           <w:r>
             <w:rPr>
               <w:lang w:val="en-US"/>
@@ -991,9 +1034,25 @@
         <w:rPr>
           <w:lang w:val="en-US"/>
         </w:rPr>
-        <w:t>the model. The second set of data is the test set, which determines the performance of the model by calculating several indicators, such as accuracy.</w:t>
-      </w:r>
-      <w:del w:id="44" w:author="Alexandru Uicoabă" w:date="2022-06-05T19:31:00Z">
+        <w:t>the model. The second set of data is the test set, which determines the performance of the model by calculating several indicators, such as accuracy</w:t>
+      </w:r>
+      <w:ins w:id="50" w:author="Alexandru Uicoabă" w:date="2022-06-06T10:16:00Z">
+        <w:r>
+          <w:rPr>
+            <w:lang w:val="en-US"/>
+          </w:rPr>
+          <w:t xml:space="preserve"> </w:t>
+        </w:r>
+      </w:ins>
+      <w:del w:id="51" w:author="Alexandru Uicoabă" w:date="2022-06-06T10:16:00Z">
+        <w:r>
+          <w:rPr>
+            <w:lang w:val="en-US"/>
+          </w:rPr>
+          <w:delText>.</w:delText>
+        </w:r>
+      </w:del>
+      <w:del w:id="52" w:author="Alexandru Uicoabă" w:date="2022-06-05T19:31:00Z">
         <w:r>
           <w:rPr>
             <w:lang w:val="en-US"/>
@@ -1007,8 +1066,8 @@
           <w:delText>Usually</w:delText>
         </w:r>
       </w:del>
-      <w:ins w:id="45" w:author="Bogdan Dragulescu" w:date="2022-06-03T14:20:00Z">
-        <w:del w:id="46" w:author="Alexandru Uicoabă" w:date="2022-06-05T19:31:00Z">
+      <w:ins w:id="53" w:author="Bogdan Dragulescu" w:date="2022-06-03T14:20:00Z">
+        <w:del w:id="54" w:author="Alexandru Uicoabă" w:date="2022-06-05T19:31:00Z">
           <w:r>
             <w:rPr>
               <w:lang w:val="en-US"/>
@@ -1017,33 +1076,38 @@
           </w:r>
         </w:del>
       </w:ins>
-      <w:del w:id="47" w:author="Alexandru Uicoabă" w:date="2022-06-05T19:31:00Z">
+      <w:del w:id="55" w:author="Alexandru Uicoabă" w:date="2022-06-05T19:31:00Z">
         <w:r>
           <w:rPr>
             <w:lang w:val="en-US"/>
           </w:rPr>
           <w:delText xml:space="preserve"> the ratio between the two sets is </w:delText>
         </w:r>
-        <w:commentRangeStart w:id="48"/>
+        <w:commentRangeStart w:id="56"/>
         <w:r>
           <w:rPr>
             <w:lang w:val="en-US"/>
           </w:rPr>
           <w:delText>9 to 1.</w:delText>
         </w:r>
-        <w:commentRangeEnd w:id="48"/>
+        <w:commentRangeEnd w:id="56"/>
         <w:r>
           <w:rPr>
             <w:rStyle w:val="Referincomentariu"/>
           </w:rPr>
-          <w:commentReference w:id="48"/>
+          <w:commentReference w:id="56"/>
         </w:r>
       </w:del>
-      <w:bookmarkStart w:id="49" w:name="ZOTERO_BREF_iLJ4aKQi2WD2"/>
+      <w:bookmarkStart w:id="57" w:name="ZOTERO_BREF_iLJ4aKQi2WD2"/>
       <w:r>
         <w:t>[5]</w:t>
       </w:r>
-      <w:bookmarkEnd w:id="49"/>
+      <w:bookmarkEnd w:id="57"/>
+      <w:ins w:id="58" w:author="Alexandru Uicoabă" w:date="2022-06-06T10:16:00Z">
+        <w:r>
+          <w:t>.</w:t>
+        </w:r>
+      </w:ins>
     </w:p>
     <w:p>
       <w:pPr>
@@ -1061,7 +1125,7 @@
         <w:ind w:firstLine="14.45pt"/>
         <w:jc w:val="both"/>
         <w:rPr>
-          <w:ins w:id="50" w:author="Alexandru Uicoabă" w:date="2022-06-05T21:06:00Z"/>
+          <w:ins w:id="59" w:author="Alexandru Uicoabă" w:date="2022-06-05T21:06:00Z"/>
           <w:lang w:val="en-US"/>
         </w:rPr>
       </w:pPr>
@@ -1097,7 +1161,7 @@
         </w:rPr>
         <w:t xml:space="preserve"> actions within the environment, and in return it receives rewards. Its objective is to learn to act in a way that will maximize its expected rewards over time</w:t>
       </w:r>
-      <w:ins w:id="51" w:author="Bogdan Dragulescu" w:date="2022-06-03T14:22:00Z">
+      <w:ins w:id="60" w:author="Bogdan Dragulescu" w:date="2022-06-03T14:22:00Z">
         <w:r>
           <w:rPr>
             <w:lang w:val="en-US"/>
@@ -1105,7 +1169,7 @@
           <w:t xml:space="preserve"> </w:t>
         </w:r>
       </w:ins>
-      <w:del w:id="52" w:author="Bogdan Dragulescu" w:date="2022-06-03T14:21:00Z">
+      <w:del w:id="61" w:author="Bogdan Dragulescu" w:date="2022-06-03T14:21:00Z">
         <w:r>
           <w:rPr>
             <w:lang w:val="en-US"/>
@@ -1113,15 +1177,15 @@
           <w:delText>.</w:delText>
         </w:r>
       </w:del>
-      <w:bookmarkStart w:id="53" w:name="ZOTERO_BREF_2sy9OaMfidGU"/>
+      <w:bookmarkStart w:id="62" w:name="ZOTERO_BREF_2sy9OaMfidGU"/>
       <w:r>
         <w:rPr>
           <w:lang w:val="en-US"/>
         </w:rPr>
         <w:t>[6]</w:t>
       </w:r>
-      <w:bookmarkEnd w:id="53"/>
-      <w:ins w:id="54" w:author="Bogdan Dragulescu" w:date="2022-06-03T14:21:00Z">
+      <w:bookmarkEnd w:id="62"/>
+      <w:ins w:id="63" w:author="Bogdan Dragulescu" w:date="2022-06-03T14:21:00Z">
         <w:r>
           <w:rPr>
             <w:lang w:val="en-US"/>
@@ -1149,21 +1213,21 @@
           <w:lang w:val="en-US"/>
         </w:rPr>
       </w:pPr>
-      <w:moveFromRangeStart w:id="55" w:author="Alexandru Uicoabă" w:date="2022-06-05T20:40:00Z" w:name="move105354046"/>
-      <w:commentRangeStart w:id="56"/>
-      <w:moveFrom w:id="57" w:author="Alexandru Uicoabă" w:date="2022-06-05T20:40:00Z">
+      <w:moveFromRangeStart w:id="64" w:author="Alexandru Uicoabă" w:date="2022-06-05T20:40:00Z" w:name="move105354046"/>
+      <w:commentRangeStart w:id="65"/>
+      <w:moveFrom w:id="66" w:author="Alexandru Uicoabă" w:date="2022-06-05T20:40:00Z">
         <w:r>
           <w:rPr>
             <w:lang w:val="en-US"/>
           </w:rPr>
           <w:t>The Reinforcement learning part will be done with the help of the OpenAI gym toolkit</w:t>
         </w:r>
-        <w:commentRangeEnd w:id="56"/>
+        <w:commentRangeEnd w:id="65"/>
         <w:r>
           <w:rPr>
             <w:rStyle w:val="Referincomentariu"/>
           </w:rPr>
-          <w:commentReference w:id="56"/>
+          <w:commentReference w:id="65"/>
         </w:r>
         <w:r>
           <w:rPr>
@@ -1172,14 +1236,42 @@
           <w:t xml:space="preserve">. </w:t>
         </w:r>
       </w:moveFrom>
-      <w:moveFromRangeEnd w:id="55"/>
-      <w:r>
-        <w:rPr>
-          <w:lang w:val="en-US"/>
-        </w:rPr>
-        <w:t>It focuses on the episodic setting of reinforcement learning, where the agent’s experience is broken down into a series of episodes. In each episode, the agent’s initial state is randomly sampled from a distribution, and the interaction proceeds until the environment reaches a terminal state. The goal in episodic reinforcement learning is to maximize the expectation of total reward per episode</w:t>
-      </w:r>
-      <w:del w:id="58" w:author="Bogdan Dragulescu" w:date="2022-06-03T14:23:00Z">
+      <w:moveFromRangeEnd w:id="64"/>
+      <w:r>
+        <w:rPr>
+          <w:lang w:val="en-US"/>
+        </w:rPr>
+        <w:t xml:space="preserve">It focuses on the episodic setting of reinforcement learning, where the agent’s experience is broken down into a series of episodes. In each episode, the agent’s initial state is randomly sampled from a distribution, and the interaction proceeds until the environment reaches a terminal state. The goal </w:t>
+      </w:r>
+      <w:del w:id="67" w:author="Alexandru Uicoabă" w:date="2022-06-06T10:26:00Z">
+        <w:r>
+          <w:rPr>
+            <w:lang w:val="en-US"/>
+          </w:rPr>
+          <w:delText xml:space="preserve">in </w:delText>
+        </w:r>
+      </w:del>
+      <w:ins w:id="68" w:author="Alexandru Uicoabă" w:date="2022-06-06T10:26:00Z">
+        <w:r>
+          <w:rPr>
+            <w:lang w:val="en-US"/>
+          </w:rPr>
+          <w:t>of</w:t>
+        </w:r>
+        <w:r>
+          <w:rPr>
+            <w:lang w:val="en-US"/>
+          </w:rPr>
+          <w:t xml:space="preserve"> </w:t>
+        </w:r>
+      </w:ins>
+      <w:r>
+        <w:rPr>
+          <w:lang w:val="en-US"/>
+        </w:rPr>
+        <w:t>episodic reinforcement learning is to maximize the expectation of total reward per episode</w:t>
+      </w:r>
+      <w:del w:id="69" w:author="Bogdan Dragulescu" w:date="2022-06-03T14:23:00Z">
         <w:r>
           <w:rPr>
             <w:lang w:val="en-US"/>
@@ -1191,16 +1283,68 @@
         <w:rPr>
           <w:lang w:val="en-US"/>
         </w:rPr>
-        <w:t xml:space="preserve"> and to achieve a high level of performance in as few episodes as possible.</w:t>
-      </w:r>
-      <w:bookmarkStart w:id="59" w:name="ZOTERO_BREF_88dUDtw1izz9"/>
+        <w:t xml:space="preserve"> and to achieve a high level of performance in </w:t>
+      </w:r>
+      <w:del w:id="70" w:author="Alexandru Uicoabă" w:date="2022-06-06T10:26:00Z">
+        <w:r>
+          <w:rPr>
+            <w:lang w:val="en-US"/>
+          </w:rPr>
+          <w:delText xml:space="preserve">as </w:delText>
+        </w:r>
+      </w:del>
+      <w:ins w:id="71" w:author="Alexandru Uicoabă" w:date="2022-06-06T10:26:00Z">
+        <w:r>
+          <w:rPr>
+            <w:lang w:val="en-US"/>
+          </w:rPr>
+          <w:t>as</w:t>
+        </w:r>
+        <w:r>
+          <w:rPr>
+            <w:lang w:val="en-US"/>
+          </w:rPr>
+          <w:t xml:space="preserve"> </w:t>
+        </w:r>
+      </w:ins>
+      <w:r>
+        <w:rPr>
+          <w:lang w:val="en-US"/>
+        </w:rPr>
+        <w:t>few episodes as possible</w:t>
+      </w:r>
+      <w:ins w:id="72" w:author="Alexandru Uicoabă" w:date="2022-06-06T10:16:00Z">
+        <w:r>
+          <w:rPr>
+            <w:lang w:val="en-US"/>
+          </w:rPr>
+          <w:t xml:space="preserve"> </w:t>
+        </w:r>
+      </w:ins>
+      <w:del w:id="73" w:author="Alexandru Uicoabă" w:date="2022-06-06T10:16:00Z">
+        <w:r>
+          <w:rPr>
+            <w:lang w:val="en-US"/>
+          </w:rPr>
+          <w:delText>.</w:delText>
+        </w:r>
+      </w:del>
+      <w:bookmarkStart w:id="74" w:name="ZOTERO_BREF_88dUDtw1izz9"/>
       <w:r>
         <w:rPr>
           <w:lang w:val="en-US"/>
         </w:rPr>
         <w:t>[7]</w:t>
       </w:r>
-      <w:bookmarkEnd w:id="59"/>
+      <w:bookmarkEnd w:id="74"/>
+      <w:ins w:id="75" w:author="Alexandru Uicoabă" w:date="2022-06-06T10:16:00Z">
+        <w:r>
+          <w:rPr>
+            <w:lang w:val="en-US"/>
+          </w:rPr>
+          <w:t>.</w:t>
+        </w:r>
+      </w:ins>
     </w:p>
     <w:p>
       <w:pPr>
@@ -1226,7 +1370,7 @@
         <w:ind w:firstLine="14.40pt"/>
         <w:jc w:val="both"/>
         <w:rPr>
-          <w:ins w:id="60" w:author="Alexandru Uicoabă" w:date="2022-06-05T21:03:00Z"/>
+          <w:ins w:id="76" w:author="Alexandru Uicoabă" w:date="2022-06-05T21:03:00Z"/>
           <w:lang w:val="en-US"/>
         </w:rPr>
       </w:pPr>
@@ -1249,7 +1393,7 @@
         </w:rPr>
         <w:t>simple</w:t>
       </w:r>
-      <w:bookmarkStart w:id="61" w:name="ZOTERO_BREF_H2y1d5YQ1bc0"/>
+      <w:bookmarkStart w:id="77" w:name="ZOTERO_BREF_H2y1d5YQ1bc0"/>
       <w:r>
         <w:rPr>
           <w:lang w:val="en-US"/>
@@ -1263,8 +1407,8 @@
         </w:rPr>
         <w:t>8]</w:t>
       </w:r>
-      <w:bookmarkEnd w:id="61"/>
-      <w:del w:id="62" w:author="Bogdan Dragulescu" w:date="2022-06-03T14:25:00Z">
+      <w:bookmarkEnd w:id="77"/>
+      <w:del w:id="78" w:author="Bogdan Dragulescu" w:date="2022-06-03T14:25:00Z">
         <w:r>
           <w:rPr>
             <w:lang w:val="en-US"/>
@@ -1272,58 +1416,58 @@
           <w:delText>,</w:delText>
         </w:r>
       </w:del>
-      <w:bookmarkStart w:id="63" w:name="ZOTERO_BREF_D4d0xbfBYQgG"/>
+      <w:bookmarkStart w:id="79" w:name="ZOTERO_BREF_D4d0xbfBYQgG"/>
       <w:r>
         <w:rPr>
           <w:lang w:val="en-US"/>
         </w:rPr>
         <w:t>[9]</w:t>
       </w:r>
-      <w:bookmarkEnd w:id="63"/>
+      <w:bookmarkEnd w:id="79"/>
       <w:r>
         <w:rPr>
           <w:lang w:val="en-US"/>
         </w:rPr>
         <w:t xml:space="preserve"> or in combination with other algorithms, such as the Markov Decision Making </w:t>
       </w:r>
-      <w:bookmarkStart w:id="64" w:name="ZOTERO_BREF_5rRimmom99B6"/>
+      <w:bookmarkStart w:id="80" w:name="ZOTERO_BREF_5rRimmom99B6"/>
       <w:r>
         <w:rPr>
           <w:lang w:val="en-US"/>
         </w:rPr>
         <w:t>[10]</w:t>
       </w:r>
-      <w:bookmarkEnd w:id="64"/>
+      <w:bookmarkEnd w:id="80"/>
       <w:r>
         <w:rPr>
           <w:lang w:val="en-US"/>
         </w:rPr>
         <w:t xml:space="preserve">. Another Reinforcement Learning algorithm is that of deep reinforcement learning, also used in several articles </w:t>
       </w:r>
-      <w:bookmarkStart w:id="65" w:name="ZOTERO_BREF_4mW9tIZ6Ne0j"/>
+      <w:bookmarkStart w:id="81" w:name="ZOTERO_BREF_4mW9tIZ6Ne0j"/>
       <w:r>
         <w:rPr>
           <w:lang w:val="en-US"/>
         </w:rPr>
         <w:t>[11]</w:t>
       </w:r>
-      <w:bookmarkStart w:id="66" w:name="ZOTERO_BREF_qNe3cNL0Jti6"/>
-      <w:bookmarkEnd w:id="65"/>
+      <w:bookmarkStart w:id="82" w:name="ZOTERO_BREF_qNe3cNL0Jti6"/>
+      <w:bookmarkEnd w:id="81"/>
       <w:r>
         <w:rPr>
           <w:lang w:val="en-US"/>
         </w:rPr>
         <w:t>[12]</w:t>
       </w:r>
-      <w:bookmarkStart w:id="67" w:name="ZOTERO_BREF_FijtqsTEFkKo"/>
-      <w:bookmarkEnd w:id="66"/>
+      <w:bookmarkStart w:id="83" w:name="ZOTERO_BREF_FijtqsTEFkKo"/>
+      <w:bookmarkEnd w:id="82"/>
       <w:r>
         <w:rPr>
           <w:lang w:val="en-US"/>
         </w:rPr>
         <w:t>[13]</w:t>
       </w:r>
-      <w:bookmarkEnd w:id="67"/>
+      <w:bookmarkEnd w:id="83"/>
       <w:r>
         <w:rPr>
           <w:lang w:val="en-US"/>
@@ -1345,12 +1489,12 @@
         <w:ind w:firstLine="14.40pt"/>
         <w:jc w:val="both"/>
         <w:rPr>
-          <w:del w:id="68" w:author="Alexandru Uicoabă" w:date="2022-06-05T20:41:00Z"/>
-          <w:lang w:val="en-US"/>
-        </w:rPr>
-      </w:pPr>
-      <w:commentRangeStart w:id="69"/>
-      <w:del w:id="70" w:author="Alexandru Uicoabă" w:date="2022-06-05T20:41:00Z">
+          <w:del w:id="84" w:author="Alexandru Uicoabă" w:date="2022-06-05T20:41:00Z"/>
+          <w:lang w:val="en-US"/>
+        </w:rPr>
+      </w:pPr>
+      <w:commentRangeStart w:id="85"/>
+      <w:del w:id="86" w:author="Alexandru Uicoabă" w:date="2022-06-05T20:41:00Z">
         <w:r>
           <w:rPr>
             <w:lang w:val="en-US"/>
@@ -1358,12 +1502,12 @@
           <w:lastRenderedPageBreak/>
           <w:delText>In implementing the experiment, it was decided to use the pure reinforcement learning algorithm, but also two supervised machine learning algorithms, namely Decision Tree and Random Forrest.</w:delText>
         </w:r>
-        <w:commentRangeEnd w:id="69"/>
+        <w:commentRangeEnd w:id="85"/>
         <w:r>
           <w:rPr>
             <w:rStyle w:val="Referincomentariu"/>
           </w:rPr>
-          <w:commentReference w:id="69"/>
+          <w:commentReference w:id="85"/>
         </w:r>
       </w:del>
     </w:p>
@@ -1376,7 +1520,7 @@
           <w:lang w:val="en-US"/>
         </w:rPr>
       </w:pPr>
-      <w:commentRangeStart w:id="71"/>
+      <w:commentRangeStart w:id="87"/>
       <w:proofErr w:type="spellStart"/>
       <w:r>
         <w:rPr>
@@ -1391,35 +1535,37 @@
         </w:rPr>
         <w:t xml:space="preserve"> Wei and his team </w:t>
       </w:r>
-      <w:commentRangeEnd w:id="71"/>
+      <w:commentRangeEnd w:id="87"/>
       <w:r>
         <w:rPr>
           <w:rStyle w:val="Referincomentariu"/>
         </w:rPr>
-        <w:commentReference w:id="71"/>
-      </w:r>
-      <w:r>
-        <w:rPr>
-          <w:lang w:val="en-US"/>
-        </w:rPr>
-        <w:t xml:space="preserve">have obtained an autonomous agent capable of playing the well-known game Snake. The training of the agent was done by using the Convolutional Neural Network (CNN) with a variety of Q-learning. This option aims to avoid situations where rewards are rare and come late. Experiments have shown that through this model, the agent has even managed to exceed the level reached by </w:t>
-      </w:r>
-      <w:proofErr w:type="gramStart"/>
-      <w:r>
-        <w:rPr>
-          <w:lang w:val="en-US"/>
-        </w:rPr>
-        <w:t>people</w:t>
-      </w:r>
-      <w:bookmarkStart w:id="72" w:name="ZOTERO_BREF_KhIzfm9lZ59a"/>
-      <w:r>
-        <w:t>[</w:t>
-      </w:r>
-      <w:proofErr w:type="gramEnd"/>
-      <w:r>
-        <w:t>14]</w:t>
-      </w:r>
-      <w:bookmarkEnd w:id="72"/>
+        <w:commentReference w:id="87"/>
+      </w:r>
+      <w:r>
+        <w:rPr>
+          <w:lang w:val="en-US"/>
+        </w:rPr>
+        <w:t>have obtained an autonomous agent capable of playing the well-known game Snake. The training of the agent was done by using the Convolutional Neural Network (CNN) with a variety of Q-learning. This option aims to avoid situations where rewards are rare and come late. Experiments have shown that through this model, the agent has even managed to exceed the level reached by people</w:t>
+      </w:r>
+      <w:bookmarkStart w:id="88" w:name="ZOTERO_BREF_KhIzfm9lZ59a"/>
+      <w:ins w:id="89" w:author="Alexandru Uicoabă" w:date="2022-06-06T10:18:00Z">
+        <w:r>
+          <w:rPr>
+            <w:lang w:val="en-US"/>
+          </w:rPr>
+          <w:t xml:space="preserve"> </w:t>
+        </w:r>
+      </w:ins>
+      <w:r>
+        <w:t>[14]</w:t>
+      </w:r>
+      <w:bookmarkEnd w:id="88"/>
+      <w:ins w:id="90" w:author="Alexandru Uicoabă" w:date="2022-06-06T10:18:00Z">
+        <w:r>
+          <w:t>.</w:t>
+        </w:r>
+      </w:ins>
     </w:p>
     <w:p>
       <w:pPr>
@@ -1440,7 +1586,7 @@
           <w:lang w:val="en-US"/>
         </w:rPr>
       </w:pPr>
-      <w:ins w:id="73" w:author="Alexandru Uicoabă" w:date="2022-06-05T20:45:00Z">
+      <w:ins w:id="91" w:author="Alexandru Uicoabă" w:date="2022-06-05T20:45:00Z">
         <w:r>
           <w:rPr>
             <w:lang w:val="en-US"/>
@@ -1448,20 +1594,20 @@
           <w:t>Following the analysis made on several works in which agents were trained using various machine learning algorithms, the following questions were reached:</w:t>
         </w:r>
       </w:ins>
-      <w:commentRangeStart w:id="74"/>
-      <w:del w:id="75" w:author="Alexandru Uicoabă" w:date="2022-06-05T20:45:00Z">
+      <w:commentRangeStart w:id="92"/>
+      <w:del w:id="93" w:author="Alexandru Uicoabă" w:date="2022-06-05T20:45:00Z">
         <w:r>
           <w:rPr>
             <w:lang w:val="en-US"/>
           </w:rPr>
           <w:delText xml:space="preserve">This leads to the following questions </w:delText>
         </w:r>
-        <w:commentRangeEnd w:id="74"/>
+        <w:commentRangeEnd w:id="92"/>
         <w:r>
           <w:rPr>
             <w:rStyle w:val="Referincomentariu"/>
           </w:rPr>
-          <w:commentReference w:id="74"/>
+          <w:commentReference w:id="92"/>
         </w:r>
         <w:r>
           <w:rPr>
@@ -1550,14 +1696,14 @@
         </w:rPr>
         <w:t xml:space="preserve"> - Is a trained machine learning agent better than a real person</w:t>
       </w:r>
-      <w:commentRangeStart w:id="76"/>
+      <w:commentRangeStart w:id="94"/>
       <w:r>
         <w:rPr>
           <w:lang w:val="en-US"/>
         </w:rPr>
         <w:t>?</w:t>
       </w:r>
-      <w:commentRangeEnd w:id="76"/>
+      <w:commentRangeEnd w:id="94"/>
       <w:r>
         <w:rPr>
           <w:rStyle w:val="Referincomentariu"/>
@@ -1565,7 +1711,7 @@
           <w:szCs w:val="20"/>
           <w:lang w:val="en-US"/>
         </w:rPr>
-        <w:commentReference w:id="76"/>
+        <w:commentReference w:id="94"/>
       </w:r>
     </w:p>
     <w:p>
@@ -1601,21 +1747,21 @@
         </w:rPr>
         <w:t xml:space="preserve">This section will present the </w:t>
       </w:r>
-      <w:commentRangeStart w:id="77"/>
+      <w:commentRangeStart w:id="95"/>
       <w:r>
         <w:rPr>
           <w:lang w:val="en-US"/>
         </w:rPr>
         <w:t xml:space="preserve">implementation </w:t>
       </w:r>
-      <w:commentRangeEnd w:id="77"/>
+      <w:commentRangeEnd w:id="95"/>
       <w:r>
         <w:rPr>
           <w:rStyle w:val="Referincomentariu"/>
           <w:spacing w:val="0"/>
           <w:lang w:val="ro-RO" w:eastAsia="en-US"/>
         </w:rPr>
-        <w:commentReference w:id="77"/>
+        <w:commentReference w:id="95"/>
       </w:r>
       <w:r>
         <w:rPr>
@@ -1649,9 +1795,37 @@
         <w:rPr>
           <w:lang w:val="en-US"/>
         </w:rPr>
-        <w:t xml:space="preserve"> the nascent one</w:t>
-      </w:r>
-      <w:ins w:id="78" w:author="Bogdan Dragulescu" w:date="2022-06-03T14:31:00Z">
+        <w:t xml:space="preserve"> the </w:t>
+      </w:r>
+      <w:del w:id="96" w:author="Alexandru Uicoabă" w:date="2022-06-06T10:19:00Z">
+        <w:r>
+          <w:rPr>
+            <w:lang w:val="en-US"/>
+          </w:rPr>
+          <w:delText xml:space="preserve">nascent </w:delText>
+        </w:r>
+      </w:del>
+      <w:ins w:id="97" w:author="Alexandru Uicoabă" w:date="2022-06-06T10:19:00Z">
+        <w:r>
+          <w:rPr>
+            <w:lang w:val="en-US"/>
+          </w:rPr>
+          <w:t>NASCAR</w:t>
+        </w:r>
+        <w:r>
+          <w:rPr>
+            <w:lang w:val="en-US"/>
+          </w:rPr>
+          <w:t xml:space="preserve"> </w:t>
+        </w:r>
+      </w:ins>
+      <w:r>
+        <w:rPr>
+          <w:lang w:val="en-US"/>
+        </w:rPr>
+        <w:t>one</w:t>
+      </w:r>
+      <w:ins w:id="98" w:author="Bogdan Dragulescu" w:date="2022-06-03T14:31:00Z">
         <w:r>
           <w:rPr>
             <w:lang w:val="en-US"/>
@@ -1746,15 +1920,47 @@
     <w:p>
       <w:pPr>
         <w:pStyle w:val="Titlu2"/>
-        <w:rPr>
-          <w:lang w:val="en-US"/>
-        </w:rPr>
-      </w:pPr>
-      <w:r>
-        <w:rPr>
-          <w:lang w:val="en-US"/>
-        </w:rPr>
-        <w:t>Colecting data from the virtual environment</w:t>
+        <w:numPr>
+          <w:ilvl w:val="0"/>
+          <w:numId w:val="0"/>
+        </w:numPr>
+        <w:ind w:start="14.40pt" w:hanging="14.40pt"/>
+        <w:rPr>
+          <w:lang w:val="en-US"/>
+        </w:rPr>
+        <w:pPrChange w:id="99" w:author="Alexandru Uicoabă" w:date="2022-06-06T10:24:00Z">
+          <w:pPr>
+            <w:pStyle w:val="Titlu2"/>
+          </w:pPr>
+        </w:pPrChange>
+      </w:pPr>
+      <w:del w:id="100" w:author="Alexandru Uicoabă" w:date="2022-06-06T10:26:00Z">
+        <w:r>
+          <w:rPr>
+            <w:lang w:val="en-US"/>
+          </w:rPr>
+          <w:delText xml:space="preserve">Colecting </w:delText>
+        </w:r>
+      </w:del>
+      <w:ins w:id="101" w:author="Alexandru Uicoabă" w:date="2022-06-06T10:26:00Z">
+        <w:r>
+          <w:rPr>
+            <w:lang w:val="en-US"/>
+          </w:rPr>
+          <w:t>Collecting</w:t>
+        </w:r>
+        <w:r>
+          <w:rPr>
+            <w:lang w:val="en-US"/>
+          </w:rPr>
+          <w:t xml:space="preserve"> </w:t>
+        </w:r>
+      </w:ins>
+      <w:r>
+        <w:rPr>
+          <w:lang w:val="en-US"/>
+        </w:rPr>
+        <w:t>data from the virtual environment</w:t>
       </w:r>
     </w:p>
     <w:p>
@@ -1763,9 +1969,10 @@
         <w:ind w:firstLine="14.40pt"/>
         <w:jc w:val="both"/>
         <w:rPr>
-          <w:lang w:val="en-US"/>
-        </w:rPr>
-        <w:pPrChange w:id="79" w:author="Alexandru Uicoabă" w:date="2022-06-05T20:47:00Z">
+          <w:ins w:id="102" w:author="Alexandru Uicoabă" w:date="2022-06-06T10:25:00Z"/>
+          <w:lang w:val="en-US"/>
+        </w:rPr>
+        <w:pPrChange w:id="103" w:author="Alexandru Uicoabă" w:date="2022-06-06T10:25:00Z">
           <w:pPr>
             <w:spacing w:line="11.40pt" w:lineRule="auto"/>
             <w:jc w:val="both"/>
@@ -1778,8 +1985,8 @@
         </w:rPr>
         <w:t>The first step is to collect the necessary data of the agent, in this case, the kart, which is necessary for training. As a medium, the microgame kart from Unity was used</w:t>
       </w:r>
-      <w:bookmarkStart w:id="80" w:name="ZOTERO_BREF_kma5BUZdVsIJ"/>
-      <w:ins w:id="81" w:author="Bogdan Dragulescu" w:date="2022-06-03T14:32:00Z">
+      <w:bookmarkStart w:id="104" w:name="ZOTERO_BREF_kma5BUZdVsIJ"/>
+      <w:ins w:id="105" w:author="Bogdan Dragulescu" w:date="2022-06-03T14:32:00Z">
         <w:r>
           <w:rPr>
             <w:lang w:val="en-US"/>
@@ -1793,14 +2000,14 @@
         </w:rPr>
         <w:t>[14]</w:t>
       </w:r>
-      <w:bookmarkEnd w:id="80"/>
+      <w:bookmarkEnd w:id="104"/>
       <w:r>
         <w:rPr>
           <w:lang w:val="en-US"/>
         </w:rPr>
         <w:t xml:space="preserve">, which provides the circuit together with the kart. To be able to </w:t>
       </w:r>
-      <w:del w:id="82" w:author="Bogdan Dragulescu" w:date="2022-06-03T14:32:00Z">
+      <w:del w:id="106" w:author="Bogdan Dragulescu" w:date="2022-06-03T14:32:00Z">
         <w:r>
           <w:rPr>
             <w:lang w:val="en-US"/>
@@ -1808,7 +2015,7 @@
           <w:delText>collect the data</w:delText>
         </w:r>
       </w:del>
-      <w:ins w:id="83" w:author="Bogdan Dragulescu" w:date="2022-06-03T14:33:00Z">
+      <w:ins w:id="107" w:author="Bogdan Dragulescu" w:date="2022-06-03T14:33:00Z">
         <w:r>
           <w:rPr>
             <w:lang w:val="en-US"/>
@@ -1822,7 +2029,7 @@
         </w:rPr>
         <w:t>, the following</w:t>
       </w:r>
-      <w:ins w:id="84" w:author="Bogdan Dragulescu" w:date="2022-06-03T14:33:00Z">
+      <w:ins w:id="108" w:author="Bogdan Dragulescu" w:date="2022-06-03T14:33:00Z">
         <w:r>
           <w:rPr>
             <w:lang w:val="en-US"/>
@@ -1834,21 +2041,45 @@
         <w:rPr>
           <w:lang w:val="en-US"/>
         </w:rPr>
-        <w:t xml:space="preserve"> is collected through a script: the positions on the three axes, the distance to the object from the 5 sensors, the direction of movement of the kart, the state of the game, and the time in the game. </w:t>
-      </w:r>
+        <w:t xml:space="preserve"> is collected through a script: the positions on the three axes, the distance to the object from the 5 sensors, the direction of movement of the kart, the state of the game, and the time in the game.</w:t>
+      </w:r>
+      <w:del w:id="109" w:author="Alexandru Uicoabă" w:date="2022-06-06T10:25:00Z">
+        <w:r>
+          <w:rPr>
+            <w:lang w:val="en-US"/>
+          </w:rPr>
+          <w:delText xml:space="preserve"> </w:delText>
+        </w:r>
+      </w:del>
+    </w:p>
+    <w:p>
+      <w:pPr>
+        <w:spacing w:line="11.40pt" w:lineRule="auto"/>
+        <w:ind w:firstLine="14.40pt"/>
+        <w:jc w:val="both"/>
+        <w:rPr>
+          <w:lang w:val="en-US"/>
+        </w:rPr>
+        <w:pPrChange w:id="110" w:author="Alexandru Uicoabă" w:date="2022-06-06T10:25:00Z">
+          <w:pPr>
+            <w:spacing w:line="11.40pt" w:lineRule="auto"/>
+            <w:jc w:val="both"/>
+          </w:pPr>
+        </w:pPrChange>
+      </w:pPr>
       <w:r>
         <w:rPr>
           <w:lang w:val="en-US"/>
         </w:rPr>
         <w:t xml:space="preserve">Access to this information is done by calling a get endpoint of an API made with the Flask API. At each frame of the game, the kart information is updated by a POST call from the unity to the water environment. Another way to access data is through the </w:t>
       </w:r>
-      <w:del w:id="85" w:author="Alexandru Uicoabă" w:date="2022-06-05T19:31:00Z">
+      <w:del w:id="111" w:author="Alexandru Uicoabă" w:date="2022-06-05T19:31:00Z">
         <w:r>
           <w:rPr>
             <w:i/>
             <w:iCs/>
             <w:lang w:val="en-US"/>
-            <w:rPrChange w:id="86" w:author="Bogdan Dragulescu" w:date="2022-06-03T14:34:00Z">
+            <w:rPrChange w:id="112" w:author="Bogdan Dragulescu" w:date="2022-06-03T14:34:00Z">
               <w:rPr>
                 <w:lang w:val="en-US"/>
               </w:rPr>
@@ -1863,7 +2094,7 @@
           <w:delText xml:space="preserve"> </w:delText>
         </w:r>
       </w:del>
-      <w:ins w:id="87" w:author="Alexandru Uicoabă" w:date="2022-06-05T20:46:00Z">
+      <w:ins w:id="113" w:author="Alexandru Uicoabă" w:date="2022-06-05T20:46:00Z">
         <w:r>
           <w:rPr>
             <w:i/>
@@ -1873,7 +2104,7 @@
           <w:t>csv</w:t>
         </w:r>
       </w:ins>
-      <w:ins w:id="88" w:author="Alexandru Uicoabă" w:date="2022-06-05T19:31:00Z">
+      <w:ins w:id="114" w:author="Alexandru Uicoabă" w:date="2022-06-05T19:31:00Z">
         <w:r>
           <w:rPr>
             <w:lang w:val="en-US"/>
@@ -1907,14 +2138,14 @@
           <w:lang w:val="en-US"/>
         </w:rPr>
       </w:pPr>
-      <w:commentRangeStart w:id="89"/>
+      <w:commentRangeStart w:id="115"/>
       <w:r>
         <w:rPr>
           <w:lang w:val="en-US"/>
         </w:rPr>
         <w:t>The data flow, both for the scenario in which the kart learning is performed is done through supervised machine learning methods, and through reinforcement learning are presented in diagrams 2</w:t>
       </w:r>
-      <w:ins w:id="90" w:author="Bogdan Dragulescu" w:date="2022-06-03T14:43:00Z">
+      <w:ins w:id="116" w:author="Bogdan Dragulescu" w:date="2022-06-03T14:43:00Z">
         <w:r>
           <w:rPr>
             <w:lang w:val="en-US"/>
@@ -1928,7 +2159,7 @@
         </w:rPr>
         <w:t xml:space="preserve"> and 3</w:t>
       </w:r>
-      <w:ins w:id="91" w:author="Bogdan Dragulescu" w:date="2022-06-03T14:43:00Z">
+      <w:ins w:id="117" w:author="Bogdan Dragulescu" w:date="2022-06-03T14:43:00Z">
         <w:r>
           <w:rPr>
             <w:lang w:val="en-US"/>
@@ -1942,12 +2173,12 @@
         </w:rPr>
         <w:t>.</w:t>
       </w:r>
-      <w:commentRangeEnd w:id="89"/>
+      <w:commentRangeEnd w:id="115"/>
       <w:r>
         <w:rPr>
           <w:rStyle w:val="Referincomentariu"/>
         </w:rPr>
-        <w:commentReference w:id="89"/>
+        <w:commentReference w:id="115"/>
       </w:r>
     </w:p>
     <w:p>
@@ -1985,277 +2216,298 @@
     <w:p>
       <w:pPr>
         <w:pStyle w:val="Titlu2"/>
-        <w:rPr>
-          <w:lang w:val="en-US"/>
-        </w:rPr>
-      </w:pPr>
-      <w:r>
-        <w:rPr>
-          <w:lang w:val="en-US"/>
-        </w:rPr>
-        <w:t>Unsupervised ML</w:t>
-      </w:r>
-    </w:p>
-    <w:p>
-      <w:pPr>
-        <w:pStyle w:val="Corptext"/>
-        <w:ind w:firstLine="0pt"/>
-        <w:rPr>
-          <w:lang w:val="en-US"/>
-        </w:rPr>
-      </w:pPr>
-      <w:r>
-        <w:rPr>
-          <w:lang w:val="en-US"/>
-        </w:rPr>
-        <w:tab/>
-        <w:t>A first experiment that aims to train the agent to drive in the virtual environment is through supervised algorithms. In this sense, two algorithms will be used, namely Random Forrest and Decision Tree.</w:t>
-      </w:r>
-    </w:p>
-    <w:p>
-      <w:pPr>
-        <w:pStyle w:val="Corptext"/>
-        <w:rPr>
-          <w:lang w:val="en-US"/>
-        </w:rPr>
-      </w:pPr>
-      <w:r>
-        <w:rPr>
-          <w:lang w:val="en-US"/>
-        </w:rPr>
-        <w:t>Since we are talking about supervised machine learning algorithms, they need a set of data to train on. So, a human player simulated driving the kart for several episodes, the kart data was saved in CSV files, one file for each episode.</w:t>
-      </w:r>
-    </w:p>
-    <w:p>
-      <w:pPr>
-        <w:pStyle w:val="Corptext"/>
-        <w:rPr>
-          <w:lang w:val="en-US"/>
-        </w:rPr>
-      </w:pPr>
-      <w:r>
-        <w:rPr>
-          <w:lang w:val="en-US"/>
-        </w:rPr>
-        <w:t xml:space="preserve">After combining the CSV files into one, the data cleaning operations were performed. The next step was to choose the features for the ML algorithms. From the point of view of dividing the data between training data and validation data, a </w:t>
-      </w:r>
-      <w:commentRangeStart w:id="92"/>
-      <w:r>
-        <w:rPr>
-          <w:lang w:val="en-US"/>
-        </w:rPr>
-        <w:t xml:space="preserve">ratio of </w:t>
-      </w:r>
-      <w:ins w:id="93" w:author="Alexandru Uicoabă" w:date="2022-06-05T20:42:00Z">
-        <w:r>
-          <w:rPr>
-            <w:lang w:val="en-US"/>
-          </w:rPr>
-          <w:t xml:space="preserve"> </w:t>
-        </w:r>
-      </w:ins>
-      <w:del w:id="94" w:author="Alexandru Uicoabă" w:date="2022-06-05T20:42:00Z">
-        <w:r>
-          <w:rPr>
-            <w:lang w:val="en-US"/>
-          </w:rPr>
-          <w:delText>9</w:delText>
-        </w:r>
-      </w:del>
-      <w:ins w:id="95" w:author="Alexandru Uicoabă" w:date="2022-06-05T20:42:00Z">
-        <w:r>
-          <w:rPr>
-            <w:lang w:val="en-US"/>
-          </w:rPr>
-          <w:t>7</w:t>
-        </w:r>
-      </w:ins>
-      <w:r>
-        <w:rPr>
-          <w:lang w:val="en-US"/>
-        </w:rPr>
-        <w:t xml:space="preserve"> to </w:t>
-      </w:r>
-      <w:ins w:id="96" w:author="Alexandru Uicoabă" w:date="2022-06-05T20:48:00Z">
-        <w:r>
-          <w:rPr>
-            <w:lang w:val="en-US"/>
-          </w:rPr>
-          <w:t>3</w:t>
-        </w:r>
-      </w:ins>
-      <w:del w:id="97" w:author="Alexandru Uicoabă" w:date="2022-06-05T20:48:00Z">
-        <w:r>
-          <w:rPr>
-            <w:lang w:val="en-US"/>
-          </w:rPr>
-          <w:delText>1</w:delText>
-        </w:r>
-      </w:del>
-      <w:r>
-        <w:rPr>
-          <w:lang w:val="en-US"/>
-        </w:rPr>
-        <w:t xml:space="preserve"> was used</w:t>
-      </w:r>
-      <w:commentRangeEnd w:id="92"/>
-      <w:r>
-        <w:rPr>
-          <w:rStyle w:val="Referincomentariu"/>
-          <w:spacing w:val="0"/>
-          <w:lang w:val="ro-RO" w:eastAsia="en-US"/>
-        </w:rPr>
-        <w:commentReference w:id="92"/>
-      </w:r>
-      <w:ins w:id="98" w:author="Bogdan Dragulescu" w:date="2022-06-03T14:38:00Z">
-        <w:r>
-          <w:rPr>
-            <w:lang w:val="en-US"/>
-          </w:rPr>
-          <w:t>.</w:t>
-        </w:r>
-      </w:ins>
-    </w:p>
-    <w:p>
-      <w:pPr>
-        <w:pStyle w:val="Corptext"/>
-        <w:rPr>
-          <w:lang w:val="en-US"/>
-        </w:rPr>
-      </w:pPr>
-      <w:r>
-        <w:rPr>
-          <w:lang w:val="en-US"/>
-        </w:rPr>
-        <w:t>After the machine learning model has been trained, each frame of the game transmits the data from the environment through the POST endpoint to the script in Python, the data is taken by the ML model, whether we are talking about Random Forrest or Decision Tree. That decision is sent back to the unity environment as a response to the same endpoint, after which a mapping is done to the values ​​in the Unity for kart control.</w:t>
-      </w:r>
-    </w:p>
-    <w:p>
-      <w:pPr>
-        <w:pStyle w:val="Corptext"/>
-        <w:rPr>
-          <w:lang w:val="en-US"/>
-        </w:rPr>
-      </w:pPr>
-      <w:r>
-        <w:rPr>
-          <w:lang w:val="en-US"/>
-        </w:rPr>
-        <w:t>The above steps are repeated until the game reaches a finished state, such as when the kart reaches the finish line, or when the time expires.</w:t>
-      </w:r>
-      <w:r>
-        <w:rPr>
-          <w:lang w:val="en-US"/>
-        </w:rPr>
-        <w:t xml:space="preserve"> </w:t>
-      </w:r>
-    </w:p>
-    <w:p>
-      <w:pPr>
-        <w:pStyle w:val="Corptext"/>
-        <w:rPr>
-          <w:lang w:val="en-US"/>
-        </w:rPr>
-      </w:pPr>
-      <w:r>
-        <w:rPr>
-          <w:lang w:val="en-US"/>
-        </w:rPr>
-        <w:t xml:space="preserve">Its output, which represents the decision that the kart will take in the next step, is an integer value from one to </w:t>
-      </w:r>
-      <w:r>
-        <w:rPr>
-          <w:lang w:val="en-US"/>
-        </w:rPr>
-        <w:t>fifteen</w:t>
-      </w:r>
-      <w:r>
-        <w:rPr>
-          <w:lang w:val="en-US"/>
-        </w:rPr>
-        <w:t>, representing all possible combinations for the</w:t>
-      </w:r>
-      <w:r>
-        <w:rPr>
-          <w:lang w:val="en-US"/>
-        </w:rPr>
-        <w:t xml:space="preserve"> four</w:t>
-      </w:r>
-      <w:r>
-        <w:rPr>
-          <w:lang w:val="en-US"/>
-        </w:rPr>
-        <w:t xml:space="preserve"> commands of the kart (forward, backward, left</w:t>
-      </w:r>
-      <w:r>
-        <w:rPr>
-          <w:lang w:val="en-US"/>
-        </w:rPr>
-        <w:t>,</w:t>
-      </w:r>
-      <w:r>
-        <w:rPr>
-          <w:lang w:val="en-US"/>
-        </w:rPr>
-        <w:t xml:space="preserve"> and right).</w:t>
-      </w:r>
-    </w:p>
-    <w:p>
-      <w:pPr>
-        <w:pStyle w:val="Titlu2"/>
-        <w:rPr>
-          <w:ins w:id="99" w:author="Alexandru Uicoabă" w:date="2022-06-05T20:40:00Z"/>
-          <w:lang w:val="en-US"/>
-        </w:rPr>
-      </w:pPr>
-      <w:del w:id="100" w:author="Alexandru Uicoabă" w:date="2022-06-05T19:36:00Z">
-        <w:r>
-          <w:rPr>
-            <w:lang w:val="en-US"/>
-          </w:rPr>
-          <w:delText>R</w:delText>
-        </w:r>
-        <w:r>
-          <w:rPr>
-            <w:lang w:val="en-US"/>
-          </w:rPr>
-          <w:delText>reinforcem</w:delText>
-        </w:r>
-      </w:del>
-      <w:ins w:id="101" w:author="Alexandru Uicoabă" w:date="2022-06-05T19:36:00Z">
-        <w:r>
-          <w:rPr>
-            <w:lang w:val="en-US"/>
-          </w:rPr>
-          <w:t>Reinforcement</w:t>
-        </w:r>
-      </w:ins>
-      <w:del w:id="102" w:author="Alexandru Uicoabă" w:date="2022-06-05T20:40:00Z">
-        <w:r>
-          <w:rPr>
-            <w:lang w:val="en-US"/>
-          </w:rPr>
-          <w:delText>ent</w:delText>
-        </w:r>
-      </w:del>
-      <w:r>
-        <w:rPr>
-          <w:lang w:val="en-US"/>
-        </w:rPr>
-        <w:t xml:space="preserve"> Learning</w:t>
-      </w:r>
-    </w:p>
-    <w:p>
-      <w:pPr>
-        <w:rPr>
-          <w:lang w:val="en-US"/>
-        </w:rPr>
-        <w:pPrChange w:id="103" w:author="Alexandru Uicoabă" w:date="2022-06-05T20:40:00Z">
+        <w:numPr>
+          <w:ilvl w:val="0"/>
+          <w:numId w:val="0"/>
+        </w:numPr>
+        <w:ind w:start="14.40pt" w:hanging="14.40pt"/>
+        <w:rPr>
+          <w:lang w:val="en-US"/>
+        </w:rPr>
+        <w:pPrChange w:id="118" w:author="Alexandru Uicoabă" w:date="2022-06-06T10:24:00Z">
           <w:pPr>
             <w:pStyle w:val="Titlu2"/>
           </w:pPr>
         </w:pPrChange>
       </w:pPr>
+      <w:r>
+        <w:rPr>
+          <w:lang w:val="en-US"/>
+        </w:rPr>
+        <w:t>Unsupervised ML</w:t>
+      </w:r>
+    </w:p>
+    <w:p>
+      <w:pPr>
+        <w:pStyle w:val="Corptext"/>
+        <w:ind w:firstLine="0pt"/>
+        <w:rPr>
+          <w:lang w:val="en-US"/>
+        </w:rPr>
+      </w:pPr>
+      <w:r>
+        <w:rPr>
+          <w:lang w:val="en-US"/>
+        </w:rPr>
+        <w:tab/>
+        <w:t>A first experiment that aims to train the agent to drive in the virtual environment is through supervised algorithms. In this sense, two algorithms will be used, namely Random Forrest and Decision Tree.</w:t>
+      </w:r>
+    </w:p>
+    <w:p>
+      <w:pPr>
+        <w:pStyle w:val="Corptext"/>
+        <w:rPr>
+          <w:lang w:val="en-US"/>
+        </w:rPr>
+      </w:pPr>
+      <w:r>
+        <w:rPr>
+          <w:lang w:val="en-US"/>
+        </w:rPr>
+        <w:t>Since we are talking about supervised machine learning algorithms, they need a set of data to train on. So, a human player simulated driving the kart for several episodes, the kart data was saved in CSV files, one file for each episode.</w:t>
+      </w:r>
+    </w:p>
+    <w:p>
+      <w:pPr>
+        <w:pStyle w:val="Corptext"/>
+        <w:rPr>
+          <w:lang w:val="en-US"/>
+        </w:rPr>
+      </w:pPr>
+      <w:r>
+        <w:rPr>
+          <w:lang w:val="en-US"/>
+        </w:rPr>
+        <w:t xml:space="preserve">After combining the CSV files into one, the data cleaning operations were performed. The next step was to choose the features for the ML algorithms. From the point of view of dividing the data between training data and validation data, a </w:t>
+      </w:r>
+      <w:commentRangeStart w:id="119"/>
+      <w:r>
+        <w:rPr>
+          <w:lang w:val="en-US"/>
+        </w:rPr>
+        <w:t xml:space="preserve">ratio of </w:t>
+      </w:r>
+      <w:ins w:id="120" w:author="Alexandru Uicoabă" w:date="2022-06-05T20:42:00Z">
+        <w:r>
+          <w:rPr>
+            <w:lang w:val="en-US"/>
+          </w:rPr>
+          <w:t xml:space="preserve"> </w:t>
+        </w:r>
+      </w:ins>
+      <w:del w:id="121" w:author="Alexandru Uicoabă" w:date="2022-06-05T20:42:00Z">
+        <w:r>
+          <w:rPr>
+            <w:lang w:val="en-US"/>
+          </w:rPr>
+          <w:delText>9</w:delText>
+        </w:r>
+      </w:del>
+      <w:ins w:id="122" w:author="Alexandru Uicoabă" w:date="2022-06-05T20:42:00Z">
+        <w:r>
+          <w:rPr>
+            <w:lang w:val="en-US"/>
+          </w:rPr>
+          <w:t>7</w:t>
+        </w:r>
+      </w:ins>
+      <w:r>
+        <w:rPr>
+          <w:lang w:val="en-US"/>
+        </w:rPr>
+        <w:t xml:space="preserve"> to </w:t>
+      </w:r>
+      <w:ins w:id="123" w:author="Alexandru Uicoabă" w:date="2022-06-05T20:48:00Z">
+        <w:r>
+          <w:rPr>
+            <w:lang w:val="en-US"/>
+          </w:rPr>
+          <w:t>3</w:t>
+        </w:r>
+      </w:ins>
+      <w:del w:id="124" w:author="Alexandru Uicoabă" w:date="2022-06-05T20:48:00Z">
+        <w:r>
+          <w:rPr>
+            <w:lang w:val="en-US"/>
+          </w:rPr>
+          <w:delText>1</w:delText>
+        </w:r>
+      </w:del>
+      <w:r>
+        <w:rPr>
+          <w:lang w:val="en-US"/>
+        </w:rPr>
+        <w:t xml:space="preserve"> was used</w:t>
+      </w:r>
+      <w:commentRangeEnd w:id="119"/>
+      <w:r>
+        <w:rPr>
+          <w:rStyle w:val="Referincomentariu"/>
+          <w:spacing w:val="0"/>
+          <w:lang w:val="ro-RO" w:eastAsia="en-US"/>
+        </w:rPr>
+        <w:commentReference w:id="119"/>
+      </w:r>
+      <w:ins w:id="125" w:author="Bogdan Dragulescu" w:date="2022-06-03T14:38:00Z">
+        <w:r>
+          <w:rPr>
+            <w:lang w:val="en-US"/>
+          </w:rPr>
+          <w:t>.</w:t>
+        </w:r>
+      </w:ins>
+    </w:p>
+    <w:p>
+      <w:pPr>
+        <w:pStyle w:val="Corptext"/>
+        <w:rPr>
+          <w:lang w:val="en-US"/>
+        </w:rPr>
+      </w:pPr>
+      <w:r>
+        <w:rPr>
+          <w:lang w:val="en-US"/>
+        </w:rPr>
+        <w:t>After the machine learning model has been trained, each frame of the game transmits the data from the environment through the POST endpoint to the script in Python, the data is taken by the ML model, whether we are talking about Random Forrest or Decision Tree. That decision is sent back to the unity environment as a response to the same endpoint, after which a mapping is done to the values ​​in the Unity for kart control.</w:t>
+      </w:r>
+    </w:p>
+    <w:p>
+      <w:pPr>
+        <w:pStyle w:val="Corptext"/>
+        <w:rPr>
+          <w:lang w:val="en-US"/>
+        </w:rPr>
+      </w:pPr>
+      <w:r>
+        <w:rPr>
+          <w:lang w:val="en-US"/>
+        </w:rPr>
+        <w:t>The above steps are repeated until the game reaches a finished state, such as when the kart reaches the finish line, or when the time expires.</w:t>
+      </w:r>
+      <w:r>
+        <w:rPr>
+          <w:lang w:val="en-US"/>
+        </w:rPr>
+        <w:t xml:space="preserve"> </w:t>
+      </w:r>
+    </w:p>
+    <w:p>
+      <w:pPr>
+        <w:pStyle w:val="Corptext"/>
+        <w:rPr>
+          <w:lang w:val="en-US"/>
+        </w:rPr>
+      </w:pPr>
+      <w:r>
+        <w:rPr>
+          <w:lang w:val="en-US"/>
+        </w:rPr>
+        <w:t xml:space="preserve">Its output, which represents the decision that the kart will take in the next step, is an integer value from one to </w:t>
+      </w:r>
+      <w:r>
+        <w:rPr>
+          <w:lang w:val="en-US"/>
+        </w:rPr>
+        <w:t>fifteen</w:t>
+      </w:r>
+      <w:r>
+        <w:rPr>
+          <w:lang w:val="en-US"/>
+        </w:rPr>
+        <w:t>, representing all possible combinations for the</w:t>
+      </w:r>
+      <w:r>
+        <w:rPr>
+          <w:lang w:val="en-US"/>
+        </w:rPr>
+        <w:t xml:space="preserve"> four</w:t>
+      </w:r>
+      <w:r>
+        <w:rPr>
+          <w:lang w:val="en-US"/>
+        </w:rPr>
+        <w:t xml:space="preserve"> commands of the kart (forward, backward, left</w:t>
+      </w:r>
+      <w:r>
+        <w:rPr>
+          <w:lang w:val="en-US"/>
+        </w:rPr>
+        <w:t>,</w:t>
+      </w:r>
+      <w:r>
+        <w:rPr>
+          <w:lang w:val="en-US"/>
+        </w:rPr>
+        <w:t xml:space="preserve"> and right).</w:t>
+      </w:r>
+    </w:p>
+    <w:p>
+      <w:pPr>
+        <w:pStyle w:val="Titlu2"/>
+        <w:numPr>
+          <w:ilvl w:val="0"/>
+          <w:numId w:val="0"/>
+        </w:numPr>
+        <w:ind w:start="14.40pt" w:hanging="14.40pt"/>
+        <w:rPr>
+          <w:ins w:id="126" w:author="Alexandru Uicoabă" w:date="2022-06-06T10:25:00Z"/>
+          <w:lang w:val="en-US"/>
+        </w:rPr>
+      </w:pPr>
+    </w:p>
+    <w:p>
+      <w:pPr>
+        <w:pStyle w:val="Titlu2"/>
+        <w:numPr>
+          <w:ilvl w:val="0"/>
+          <w:numId w:val="0"/>
+        </w:numPr>
+        <w:ind w:start="14.40pt" w:hanging="14.40pt"/>
+        <w:rPr>
+          <w:lang w:val="en-US"/>
+        </w:rPr>
+        <w:pPrChange w:id="127" w:author="Alexandru Uicoabă" w:date="2022-06-06T10:25:00Z">
+          <w:pPr>
+            <w:pStyle w:val="Titlu2"/>
+          </w:pPr>
+        </w:pPrChange>
+      </w:pPr>
+      <w:del w:id="128" w:author="Alexandru Uicoabă" w:date="2022-06-05T19:36:00Z">
+        <w:r>
+          <w:rPr>
+            <w:lang w:val="en-US"/>
+          </w:rPr>
+          <w:delText>R</w:delText>
+        </w:r>
+        <w:r>
+          <w:rPr>
+            <w:lang w:val="en-US"/>
+          </w:rPr>
+          <w:delText>reinforcem</w:delText>
+        </w:r>
+      </w:del>
+      <w:ins w:id="129" w:author="Alexandru Uicoabă" w:date="2022-06-05T19:36:00Z">
+        <w:r>
+          <w:rPr>
+            <w:lang w:val="en-US"/>
+          </w:rPr>
+          <w:t>Reinforcement</w:t>
+        </w:r>
+      </w:ins>
+      <w:del w:id="130" w:author="Alexandru Uicoabă" w:date="2022-06-05T20:40:00Z">
+        <w:r>
+          <w:rPr>
+            <w:lang w:val="en-US"/>
+          </w:rPr>
+          <w:delText>ent</w:delText>
+        </w:r>
+      </w:del>
+      <w:r>
+        <w:rPr>
+          <w:lang w:val="en-US"/>
+        </w:rPr>
+        <w:t xml:space="preserve"> Learning</w:t>
+      </w:r>
     </w:p>
     <w:p>
       <w:pPr>
@@ -2280,7 +2532,7 @@
         </w:rPr>
         <w:t>The second experiment involves learning the agent to drive (on the same circuit used for the first experiment) using a reinforcement learning algorithm.</w:t>
       </w:r>
-      <w:ins w:id="104" w:author="Alexandru Uicoabă" w:date="2022-06-05T20:40:00Z">
+      <w:ins w:id="131" w:author="Alexandru Uicoabă" w:date="2022-06-05T20:40:00Z">
         <w:r>
           <w:rPr>
             <w:lang w:val="en-US"/>
@@ -2288,9 +2540,9 @@
           <w:t xml:space="preserve"> </w:t>
         </w:r>
       </w:ins>
-      <w:moveToRangeStart w:id="105" w:author="Alexandru Uicoabă" w:date="2022-06-05T20:40:00Z" w:name="move105354046"/>
-      <w:commentRangeStart w:id="106"/>
-      <w:moveTo w:id="107" w:author="Alexandru Uicoabă" w:date="2022-06-05T20:40:00Z">
+      <w:moveToRangeStart w:id="132" w:author="Alexandru Uicoabă" w:date="2022-06-05T20:40:00Z" w:name="move105354046"/>
+      <w:commentRangeStart w:id="133"/>
+      <w:moveTo w:id="134" w:author="Alexandru Uicoabă" w:date="2022-06-05T20:40:00Z">
         <w:r>
           <w:rPr>
             <w:lang w:val="en-US"/>
@@ -2311,12 +2563,12 @@
           </w:rPr>
           <w:t xml:space="preserve"> gym toolkit</w:t>
         </w:r>
-        <w:commentRangeEnd w:id="106"/>
+        <w:commentRangeEnd w:id="133"/>
         <w:r>
           <w:rPr>
             <w:rStyle w:val="Referincomentariu"/>
           </w:rPr>
-          <w:commentReference w:id="106"/>
+          <w:commentReference w:id="133"/>
         </w:r>
         <w:r>
           <w:rPr>
@@ -2325,7 +2577,7 @@
           <w:t xml:space="preserve">. </w:t>
         </w:r>
       </w:moveTo>
-      <w:moveToRangeEnd w:id="105"/>
+      <w:moveToRangeEnd w:id="132"/>
       <w:r>
         <w:rPr>
           <w:lang w:val="en-US"/>
@@ -2341,7 +2593,7 @@
           <w:numId w:val="0"/>
         </w:numPr>
         <w:rPr>
-          <w:ins w:id="108" w:author="Alexandru Uicoabă" w:date="2022-06-05T21:03:00Z"/>
+          <w:ins w:id="135" w:author="Alexandru Uicoabă" w:date="2022-06-05T21:03:00Z"/>
           <w:lang w:val="en-US"/>
         </w:rPr>
       </w:pPr>
@@ -2362,7 +2614,7 @@
           <w:i/>
           <w:iCs/>
           <w:lang w:val="en-US"/>
-          <w:rPrChange w:id="109" w:author="Bogdan Dragulescu" w:date="2022-06-03T14:40:00Z">
+          <w:rPrChange w:id="136" w:author="Bogdan Dragulescu" w:date="2022-06-03T14:40:00Z">
             <w:rPr>
               <w:lang w:val="en-US"/>
             </w:rPr>
@@ -2381,7 +2633,7 @@
           <w:i/>
           <w:iCs/>
           <w:lang w:val="en-US"/>
-          <w:rPrChange w:id="110" w:author="Bogdan Dragulescu" w:date="2022-06-03T14:40:00Z">
+          <w:rPrChange w:id="137" w:author="Bogdan Dragulescu" w:date="2022-06-03T14:40:00Z">
             <w:rPr>
               <w:lang w:val="en-US"/>
             </w:rPr>
@@ -2425,7 +2677,7 @@
         <w:ind w:firstLine="14.40pt"/>
         <w:jc w:val="both"/>
         <w:rPr>
-          <w:del w:id="111" w:author="Alexandru Uicoabă" w:date="2022-06-05T21:05:00Z"/>
+          <w:del w:id="138" w:author="Alexandru Uicoabă" w:date="2022-06-05T21:05:00Z"/>
           <w:lang w:val="en-US"/>
         </w:rPr>
       </w:pPr>
@@ -2442,7 +2694,7 @@
         <w:ind w:firstLine="14.40pt"/>
         <w:jc w:val="both"/>
         <w:rPr>
-          <w:ins w:id="112" w:author="Alexandru Uicoabă" w:date="2022-06-05T21:05:00Z"/>
+          <w:ins w:id="139" w:author="Alexandru Uicoabă" w:date="2022-06-05T21:05:00Z"/>
           <w:lang w:val="en-US"/>
         </w:rPr>
       </w:pPr>
@@ -2502,7 +2754,7 @@
       <w:pPr>
         <w:jc w:val="both"/>
         <w:rPr>
-          <w:del w:id="113" w:author="Alexandru Uicoabă" w:date="2022-06-05T21:13:00Z"/>
+          <w:del w:id="140" w:author="Alexandru Uicoabă" w:date="2022-06-05T21:13:00Z"/>
           <w:lang w:val="en-US"/>
         </w:rPr>
       </w:pPr>
@@ -2517,7 +2769,7 @@
           <w:i/>
           <w:iCs/>
           <w:lang w:val="en-US"/>
-          <w:rPrChange w:id="114" w:author="Bogdan Dragulescu" w:date="2022-06-03T14:42:00Z">
+          <w:rPrChange w:id="141" w:author="Bogdan Dragulescu" w:date="2022-06-03T14:42:00Z">
             <w:rPr>
               <w:lang w:val="en-US"/>
             </w:rPr>
@@ -2531,7 +2783,7 @@
           <w:i/>
           <w:iCs/>
           <w:lang w:val="en-US"/>
-          <w:rPrChange w:id="115" w:author="Bogdan Dragulescu" w:date="2022-06-03T14:42:00Z">
+          <w:rPrChange w:id="142" w:author="Bogdan Dragulescu" w:date="2022-06-03T14:42:00Z">
             <w:rPr>
               <w:lang w:val="en-US"/>
             </w:rPr>
@@ -2545,7 +2797,7 @@
           <w:i/>
           <w:iCs/>
           <w:lang w:val="en-US"/>
-          <w:rPrChange w:id="116" w:author="Bogdan Dragulescu" w:date="2022-06-03T14:42:00Z">
+          <w:rPrChange w:id="143" w:author="Bogdan Dragulescu" w:date="2022-06-03T14:42:00Z">
             <w:rPr>
               <w:lang w:val="en-US"/>
             </w:rPr>
@@ -2564,7 +2816,7 @@
           <w:i/>
           <w:iCs/>
           <w:lang w:val="en-US"/>
-          <w:rPrChange w:id="117" w:author="Bogdan Dragulescu" w:date="2022-06-03T14:42:00Z">
+          <w:rPrChange w:id="144" w:author="Bogdan Dragulescu" w:date="2022-06-03T14:42:00Z">
             <w:rPr>
               <w:lang w:val="en-US"/>
             </w:rPr>
@@ -2578,7 +2830,7 @@
         </w:rPr>
         <w:t xml:space="preserve"> function, which is called when a learning sequence is</w:t>
       </w:r>
-      <w:ins w:id="118" w:author="Alexandru Uicoabă" w:date="2022-06-05T21:13:00Z">
+      <w:ins w:id="145" w:author="Alexandru Uicoabă" w:date="2022-06-05T21:13:00Z">
         <w:r>
           <w:rPr>
             <w:lang w:val="en-US"/>
@@ -2586,7 +2838,7 @@
           <w:t xml:space="preserve"> </w:t>
         </w:r>
       </w:ins>
-      <w:del w:id="119" w:author="Alexandru Uicoabă" w:date="2022-06-05T21:13:00Z">
+      <w:del w:id="146" w:author="Alexandru Uicoabă" w:date="2022-06-05T21:13:00Z">
         <w:r>
           <w:rPr>
             <w:lang w:val="en-US"/>
@@ -2606,7 +2858,7 @@
         <w:ind w:firstLine="14.40pt"/>
         <w:jc w:val="both"/>
         <w:rPr>
-          <w:ins w:id="120" w:author="Alexandru Uicoabă" w:date="2022-06-05T21:13:00Z"/>
+          <w:ins w:id="147" w:author="Alexandru Uicoabă" w:date="2022-06-05T21:13:00Z"/>
           <w:lang w:val="en-US"/>
         </w:rPr>
       </w:pPr>
@@ -2615,11 +2867,11 @@
       <w:pPr>
         <w:jc w:val="both"/>
         <w:rPr>
-          <w:del w:id="121" w:author="Alexandru Uicoabă" w:date="2022-06-05T21:05:00Z"/>
-          <w:lang w:val="en-US"/>
-        </w:rPr>
-      </w:pPr>
-      <w:ins w:id="122" w:author="Alexandru Uicoabă" w:date="2022-06-05T21:13:00Z">
+          <w:del w:id="148" w:author="Alexandru Uicoabă" w:date="2022-06-05T21:05:00Z"/>
+          <w:lang w:val="en-US"/>
+        </w:rPr>
+      </w:pPr>
+      <w:ins w:id="149" w:author="Alexandru Uicoabă" w:date="2022-06-05T21:13:00Z">
         <w:r>
           <w:rPr>
             <w:lang w:val="en-US"/>
@@ -2632,10 +2884,10 @@
       <w:pPr>
         <w:jc w:val="both"/>
         <w:rPr>
-          <w:ins w:id="123" w:author="Alexandru Uicoabă" w:date="2022-06-05T21:10:00Z"/>
-          <w:lang w:val="en-US"/>
-        </w:rPr>
-        <w:pPrChange w:id="124" w:author="Alexandru Uicoabă" w:date="2022-06-05T21:13:00Z">
+          <w:ins w:id="150" w:author="Alexandru Uicoabă" w:date="2022-06-05T21:10:00Z"/>
+          <w:lang w:val="en-US"/>
+        </w:rPr>
+        <w:pPrChange w:id="151" w:author="Alexandru Uicoabă" w:date="2022-06-05T21:13:00Z">
           <w:pPr>
             <w:ind w:firstLine="14.40pt"/>
             <w:jc w:val="both"/>
@@ -2648,13 +2900,13 @@
         </w:rPr>
         <w:t xml:space="preserve">In the </w:t>
       </w:r>
-      <w:ins w:id="125" w:author="Alexandru Uicoabă" w:date="2022-06-05T20:49:00Z">
+      <w:ins w:id="152" w:author="Alexandru Uicoabă" w:date="2022-06-05T20:49:00Z">
         <w:r>
           <w:rPr>
             <w:i/>
             <w:iCs/>
             <w:lang w:val="en-US"/>
-            <w:rPrChange w:id="126" w:author="Alexandru Uicoabă" w:date="2022-06-05T20:49:00Z">
+            <w:rPrChange w:id="153" w:author="Alexandru Uicoabă" w:date="2022-06-05T20:49:00Z">
               <w:rPr>
                 <w:lang w:val="en-US"/>
               </w:rPr>
@@ -2668,7 +2920,7 @@
           <w:i/>
           <w:iCs/>
           <w:lang w:val="en-US"/>
-          <w:rPrChange w:id="127" w:author="Alexandru Uicoabă" w:date="2022-06-05T20:49:00Z">
+          <w:rPrChange w:id="154" w:author="Alexandru Uicoabă" w:date="2022-06-05T20:49:00Z">
             <w:rPr>
               <w:lang w:val="en-US"/>
             </w:rPr>
@@ -2676,13 +2928,13 @@
         </w:rPr>
         <w:t>step</w:t>
       </w:r>
-      <w:ins w:id="128" w:author="Alexandru Uicoabă" w:date="2022-06-05T20:49:00Z">
+      <w:ins w:id="155" w:author="Alexandru Uicoabă" w:date="2022-06-05T20:49:00Z">
         <w:r>
           <w:rPr>
             <w:i/>
             <w:iCs/>
             <w:lang w:val="en-US"/>
-            <w:rPrChange w:id="129" w:author="Alexandru Uicoabă" w:date="2022-06-05T20:49:00Z">
+            <w:rPrChange w:id="156" w:author="Alexandru Uicoabă" w:date="2022-06-05T20:49:00Z">
               <w:rPr>
                 <w:lang w:val="en-US"/>
               </w:rPr>
@@ -2732,7 +2984,7 @@
         <w:rPr>
           <w:lang w:val="en-US"/>
         </w:rPr>
-        <w:pPrChange w:id="130" w:author="Alexandru Uicoabă" w:date="2022-06-05T21:10:00Z">
+        <w:pPrChange w:id="157" w:author="Alexandru Uicoabă" w:date="2022-06-05T21:10:00Z">
           <w:pPr>
             <w:ind w:firstLine="14.40pt"/>
             <w:jc w:val="both"/>
@@ -2745,11 +2997,11 @@
         <w:ind w:firstLine="14.40pt"/>
         <w:jc w:val="both"/>
         <w:rPr>
-          <w:ins w:id="131" w:author="Alexandru Uicoabă" w:date="2022-06-05T21:04:00Z"/>
-          <w:lang w:val="en-US"/>
-        </w:rPr>
-      </w:pPr>
-      <w:ins w:id="132" w:author="Alexandru Uicoabă" w:date="2022-06-05T21:12:00Z">
+          <w:ins w:id="158" w:author="Alexandru Uicoabă" w:date="2022-06-05T21:04:00Z"/>
+          <w:lang w:val="en-US"/>
+        </w:rPr>
+      </w:pPr>
+      <w:ins w:id="159" w:author="Alexandru Uicoabă" w:date="2022-06-05T21:12:00Z">
         <w:r>
           <w:rPr>
             <w:lang w:val="en-US"/>
@@ -2771,7 +3023,7 @@
           <w:t xml:space="preserve"> in calculating the reward. The first factor is the direction of travel of the kart. if he moves in front, according to the direction of the circuit tour, he will receive a reward (+100), otherwise, he will be penalized (-5000). Another criterion depends on the value of the 5 obstacle detection sensors. The input data from the unity environment is updated every frame of the game. If the kart approaches an object (currently on the parapet of the circuit), it will receive a penalty that increases as it approaches the obstacle in an almost exponential manner(from </w:t>
         </w:r>
       </w:ins>
-      <w:ins w:id="133" w:author="Alexandru Uicoabă" w:date="2022-06-05T21:14:00Z">
+      <w:ins w:id="160" w:author="Alexandru Uicoabă" w:date="2022-06-05T21:14:00Z">
         <w:r>
           <w:rPr>
             <w:lang w:val="en-US"/>
@@ -2779,7 +3031,7 @@
           <w:t>-</w:t>
         </w:r>
       </w:ins>
-      <w:ins w:id="134" w:author="Alexandru Uicoabă" w:date="2022-06-05T21:12:00Z">
+      <w:ins w:id="161" w:author="Alexandru Uicoabă" w:date="2022-06-05T21:12:00Z">
         <w:r>
           <w:rPr>
             <w:lang w:val="en-US"/>
@@ -2787,7 +3039,7 @@
           <w:t xml:space="preserve">50 to </w:t>
         </w:r>
       </w:ins>
-      <w:ins w:id="135" w:author="Alexandru Uicoabă" w:date="2022-06-05T21:14:00Z">
+      <w:ins w:id="162" w:author="Alexandru Uicoabă" w:date="2022-06-05T21:14:00Z">
         <w:r>
           <w:rPr>
             <w:lang w:val="en-US"/>
@@ -2795,7 +3047,7 @@
           <w:t>-</w:t>
         </w:r>
       </w:ins>
-      <w:ins w:id="136" w:author="Alexandru Uicoabă" w:date="2022-06-05T21:12:00Z">
+      <w:ins w:id="163" w:author="Alexandru Uicoabă" w:date="2022-06-05T21:12:00Z">
         <w:r>
           <w:rPr>
             <w:lang w:val="en-US"/>
@@ -2803,8 +3055,8 @@
           <w:t xml:space="preserve">5000 for each sensor). </w:t>
         </w:r>
       </w:ins>
-      <w:commentRangeStart w:id="137"/>
-      <w:del w:id="138" w:author="Alexandru Uicoabă" w:date="2022-06-05T21:12:00Z">
+      <w:commentRangeStart w:id="164"/>
+      <w:del w:id="165" w:author="Alexandru Uicoabă" w:date="2022-06-05T21:12:00Z">
         <w:r>
           <w:rPr>
             <w:lang w:val="en-US"/>
@@ -2813,7 +3065,7 @@
         </w:r>
         <w:r>
           <w:rPr>
-            <w:rPrChange w:id="139" w:author="Bogdan Dragulescu" w:date="2022-06-03T14:47:00Z">
+            <w:rPrChange w:id="166" w:author="Bogdan Dragulescu" w:date="2022-06-03T14:47:00Z">
               <w:rPr>
                 <w:lang w:val="en-US"/>
               </w:rPr>
@@ -2827,12 +3079,12 @@
           </w:rPr>
           <w:delText xml:space="preserve"> criterion depends on the value of the 5 obstacle detection sensors. if the kart approaches an object (currently on the parapet of the circuit), it will receive a penalty that increases as it approaches the obstacle in an almost exponential manner.</w:delText>
         </w:r>
-        <w:commentRangeEnd w:id="137"/>
+        <w:commentRangeEnd w:id="164"/>
         <w:r>
           <w:rPr>
             <w:rStyle w:val="Referincomentariu"/>
           </w:rPr>
-          <w:commentReference w:id="137"/>
+          <w:commentReference w:id="164"/>
         </w:r>
       </w:del>
     </w:p>
@@ -2841,7 +3093,7 @@
         <w:ind w:firstLine="14.40pt"/>
         <w:jc w:val="both"/>
         <w:rPr>
-          <w:ins w:id="140" w:author="Alexandru Uicoabă" w:date="2022-06-05T21:05:00Z"/>
+          <w:ins w:id="167" w:author="Alexandru Uicoabă" w:date="2022-06-05T21:05:00Z"/>
           <w:lang w:val="en-US"/>
         </w:rPr>
       </w:pPr>
@@ -2871,7 +3123,7 @@
           <w:lang w:val="en-US"/>
         </w:rPr>
       </w:pPr>
-      <w:bookmarkStart w:id="141" w:name="_Hlk61717320"/>
+      <w:bookmarkStart w:id="168" w:name="_Hlk61717320"/>
       <w:r>
         <w:rPr>
           <w:noProof/>
@@ -2919,7 +3171,7 @@
         <w:pStyle w:val="Corptext"/>
         <w:jc w:val="center"/>
         <w:rPr>
-          <w:del w:id="142" w:author="Alexandru Uicoabă" w:date="2022-06-05T21:04:00Z"/>
+          <w:del w:id="169" w:author="Alexandru Uicoabă" w:date="2022-06-05T21:04:00Z"/>
           <w:lang w:val="en-US"/>
         </w:rPr>
       </w:pPr>
@@ -2929,7 +3181,7 @@
         </w:rPr>
         <w:t xml:space="preserve">Fig. </w:t>
       </w:r>
-      <w:del w:id="143" w:author="Bogdan Dragulescu" w:date="2022-06-03T14:43:00Z">
+      <w:del w:id="170" w:author="Bogdan Dragulescu" w:date="2022-06-03T14:43:00Z">
         <w:r>
           <w:rPr>
             <w:lang w:val="en-US"/>
@@ -2937,7 +3189,7 @@
           <w:delText>3</w:delText>
         </w:r>
       </w:del>
-      <w:ins w:id="144" w:author="Bogdan Dragulescu" w:date="2022-06-03T14:43:00Z">
+      <w:ins w:id="171" w:author="Bogdan Dragulescu" w:date="2022-06-03T14:43:00Z">
         <w:r>
           <w:rPr>
             <w:lang w:val="en-US"/>
@@ -2965,7 +3217,7 @@
         <w:rPr>
           <w:lang w:val="en-US"/>
         </w:rPr>
-        <w:pPrChange w:id="145" w:author="Alexandru Uicoabă" w:date="2022-06-05T21:04:00Z">
+        <w:pPrChange w:id="172" w:author="Alexandru Uicoabă" w:date="2022-06-05T21:04:00Z">
           <w:pPr>
             <w:pStyle w:val="Corptext"/>
           </w:pPr>
@@ -2977,7 +3229,7 @@
         <w:rPr>
           <w:lang w:val="en-US"/>
         </w:rPr>
-        <w:pPrChange w:id="146" w:author="Alexandru Uicoabă" w:date="2022-06-05T21:04:00Z">
+        <w:pPrChange w:id="173" w:author="Alexandru Uicoabă" w:date="2022-06-05T21:04:00Z">
           <w:pPr>
             <w:jc w:val="both"/>
           </w:pPr>
@@ -3030,438 +3282,432 @@
         <w:pStyle w:val="Corptext"/>
         <w:jc w:val="center"/>
         <w:rPr>
-          <w:del w:id="147" w:author="Alexandru Uicoabă" w:date="2022-06-05T21:06:00Z"/>
-          <w:lang w:val="en-US"/>
-        </w:rPr>
-        <w:pPrChange w:id="148" w:author="Alexandru Uicoabă" w:date="2022-06-05T21:14:00Z">
+          <w:del w:id="174" w:author="Alexandru Uicoabă" w:date="2022-06-05T21:06:00Z"/>
+          <w:lang w:val="en-US"/>
+        </w:rPr>
+      </w:pPr>
+      <w:r>
+        <w:rPr>
+          <w:lang w:val="en-US"/>
+        </w:rPr>
+        <w:t xml:space="preserve">Fig. 3. </w:t>
+      </w:r>
+      <w:r>
+        <w:rPr>
+          <w:lang w:val="en-US"/>
+        </w:rPr>
+        <w:t>Reinforcement Learning data flow</w:t>
+      </w:r>
+    </w:p>
+    <w:bookmarkEnd w:id="168"/>
+    <w:p>
+      <w:pPr>
+        <w:spacing w:after="6pt"/>
+        <w:rPr>
+          <w:lang w:val="en-US"/>
+        </w:rPr>
+        <w:pPrChange w:id="175" w:author="Alexandru Uicoabă" w:date="2022-06-05T21:14:00Z">
+          <w:pPr>
+            <w:spacing w:after="6pt"/>
+            <w:jc w:val="both"/>
+          </w:pPr>
+        </w:pPrChange>
+      </w:pPr>
+    </w:p>
+    <w:p>
+      <w:pPr>
+        <w:pStyle w:val="Titlu1"/>
+        <w:rPr>
+          <w:lang w:val="en-US"/>
+        </w:rPr>
+      </w:pPr>
+      <w:r>
+        <w:rPr>
+          <w:lang w:val="en-US"/>
+        </w:rPr>
+        <w:t>RESULTS</w:t>
+      </w:r>
+    </w:p>
+    <w:p>
+      <w:pPr>
+        <w:pStyle w:val="Corptext"/>
+        <w:ind w:firstLine="0pt"/>
+        <w:rPr>
+          <w:del w:id="176" w:author="Alexandru Uicoabă" w:date="2022-06-05T20:52:00Z"/>
+          <w:lang w:val="en-US"/>
+        </w:rPr>
+      </w:pPr>
+      <w:r>
+        <w:rPr>
+          <w:lang w:val="en-US"/>
+        </w:rPr>
+        <w:tab/>
+        <w:t>After conducting the two experiments and collecting the related data, in case the route is known, the following results were obtained.</w:t>
+      </w:r>
+    </w:p>
+    <w:p>
+      <w:pPr>
+        <w:pStyle w:val="Corptext"/>
+        <w:ind w:firstLine="0pt"/>
+        <w:rPr>
+          <w:ins w:id="177" w:author="Alexandru Uicoabă" w:date="2022-06-05T20:52:00Z"/>
+          <w:lang w:val="en-US"/>
+        </w:rPr>
+        <w:pPrChange w:id="178" w:author="Alexandru Uicoabă" w:date="2022-06-05T20:52:00Z">
+          <w:pPr>
+            <w:pStyle w:val="Corptext"/>
+          </w:pPr>
+        </w:pPrChange>
+      </w:pPr>
+    </w:p>
+    <w:p>
+      <w:pPr>
+        <w:pStyle w:val="Corptext"/>
+        <w:rPr>
+          <w:del w:id="179" w:author="Alexandru Uicoabă" w:date="2022-06-05T20:06:00Z"/>
+          <w:lang w:val="en-US"/>
+        </w:rPr>
+      </w:pPr>
+      <w:ins w:id="180" w:author="Alexandru Uicoabă" w:date="2022-06-05T20:56:00Z">
+        <w:r>
+          <w:rPr>
+            <w:lang w:val="en-US"/>
+          </w:rPr>
+          <w:tab/>
+        </w:r>
+      </w:ins>
+      <w:ins w:id="181" w:author="Alexandru Uicoabă" w:date="2022-06-05T20:52:00Z">
+        <w:r>
+          <w:rPr>
+            <w:lang w:val="en-US"/>
+          </w:rPr>
+          <w:t xml:space="preserve">In </w:t>
+        </w:r>
+        <w:r>
+          <w:rPr>
+            <w:lang w:val="en-US"/>
+          </w:rPr>
+          <w:t>T</w:t>
+        </w:r>
+        <w:r>
+          <w:rPr>
+            <w:lang w:val="en-US"/>
+          </w:rPr>
+          <w:t>able 1 it can be seen the times obtained for collecting the 3 checkpoints in the various implementations)</w:t>
+        </w:r>
+      </w:ins>
+      <w:ins w:id="182" w:author="Alexandru Uicoabă" w:date="2022-06-05T20:56:00Z">
+        <w:r>
+          <w:rPr>
+            <w:lang w:val="en-US"/>
+          </w:rPr>
+          <w:t xml:space="preserve">. </w:t>
+        </w:r>
+      </w:ins>
+      <w:commentRangeStart w:id="183"/>
+      <w:commentRangeStart w:id="184"/>
+      <w:del w:id="185" w:author="Alexandru Uicoabă" w:date="2022-06-05T20:52:00Z">
+        <w:r>
+          <w:rPr>
+            <w:lang w:val="en-US"/>
+          </w:rPr>
+          <w:delText xml:space="preserve">It can be observed first of all, by observing the time taken by the kart in each scenario to reach the finish line. </w:delText>
+        </w:r>
+        <w:commentRangeEnd w:id="183"/>
+        <w:r>
+          <w:rPr>
+            <w:rStyle w:val="Referincomentariu"/>
+            <w:spacing w:val="0"/>
+            <w:lang w:val="ro-RO" w:eastAsia="en-US"/>
+          </w:rPr>
+          <w:commentReference w:id="183"/>
+        </w:r>
+        <w:commentRangeEnd w:id="184"/>
+        <w:r>
+          <w:rPr>
+            <w:rStyle w:val="Referincomentariu"/>
+            <w:spacing w:val="0"/>
+            <w:lang w:val="ro-RO" w:eastAsia="en-US"/>
+          </w:rPr>
+          <w:commentReference w:id="184"/>
+        </w:r>
+      </w:del>
+      <w:commentRangeStart w:id="186"/>
+      <w:r>
+        <w:rPr>
+          <w:lang w:val="en-US"/>
+        </w:rPr>
+        <w:t>In this comparison, the time obtained by a real person, karting through the Random Forrest and Decision Tree algorithm after five repetitions</w:t>
+      </w:r>
+      <w:del w:id="187" w:author="Alexandru Uicoabă" w:date="2022-06-05T20:56:00Z">
+        <w:r>
+          <w:rPr>
+            <w:lang w:val="en-US"/>
+          </w:rPr>
+          <w:delText>, was taken into account, taking into account only the best ti</w:delText>
+        </w:r>
+      </w:del>
+      <w:ins w:id="188" w:author="Alexandru Uicoabă" w:date="2022-06-05T20:56:00Z">
+        <w:r>
+          <w:rPr>
+            <w:lang w:val="en-US"/>
+          </w:rPr>
+          <w:t>.</w:t>
+        </w:r>
+      </w:ins>
+      <w:del w:id="189" w:author="Alexandru Uicoabă" w:date="2022-06-05T20:56:00Z">
+        <w:r>
+          <w:rPr>
+            <w:lang w:val="en-US"/>
+          </w:rPr>
+          <w:delText>me.</w:delText>
+        </w:r>
+        <w:r>
+          <w:rPr>
+            <w:lang w:val="en-US"/>
+          </w:rPr>
+          <w:delText xml:space="preserve"> </w:delText>
+        </w:r>
+        <w:commentRangeEnd w:id="186"/>
+        <w:r>
+          <w:rPr>
+            <w:rStyle w:val="Referincomentariu"/>
+            <w:spacing w:val="0"/>
+            <w:lang w:val="ro-RO" w:eastAsia="en-US"/>
+          </w:rPr>
+          <w:commentReference w:id="186"/>
+        </w:r>
+      </w:del>
+      <w:ins w:id="190" w:author="Alexandru Uicoabă" w:date="2022-06-05T20:55:00Z">
+        <w:r>
+          <w:t xml:space="preserve"> </w:t>
+        </w:r>
+        <w:r>
+          <w:rPr>
+            <w:lang w:val="en-US"/>
+          </w:rPr>
+          <w:t>The accuracy obtained after testing the algorithms used was about 83 percent was obtained compared to the decision taken by the human</w:t>
+        </w:r>
+        <w:r>
+          <w:rPr>
+            <w:lang w:val="en-US"/>
+          </w:rPr>
+          <w:t xml:space="preserve"> </w:t>
+        </w:r>
+        <w:r>
+          <w:rPr>
+            <w:lang w:val="en-US"/>
+          </w:rPr>
+          <w:t>in both cases</w:t>
+        </w:r>
+      </w:ins>
+      <w:commentRangeStart w:id="191"/>
+      <w:del w:id="192" w:author="Alexandru Uicoabă" w:date="2022-06-05T20:55:00Z">
+        <w:r>
+          <w:rPr>
+            <w:lang w:val="en-US"/>
+          </w:rPr>
+          <w:delText>The accuracy obtained after testing the algorithms used was about 83 percent in both cases</w:delText>
+        </w:r>
+        <w:commentRangeEnd w:id="191"/>
+        <w:r>
+          <w:rPr>
+            <w:rStyle w:val="Referincomentariu"/>
+            <w:spacing w:val="0"/>
+            <w:lang w:val="ro-RO" w:eastAsia="en-US"/>
+          </w:rPr>
+          <w:commentReference w:id="191"/>
+        </w:r>
+      </w:del>
+      <w:r>
+        <w:rPr>
+          <w:lang w:val="en-US"/>
+        </w:rPr>
+        <w:t>.</w:t>
+      </w:r>
+      <w:ins w:id="193" w:author="Alexandru Uicoabă" w:date="2022-06-05T20:53:00Z">
+        <w:r>
+          <w:rPr>
+            <w:lang w:val="en-US"/>
+          </w:rPr>
+          <w:t xml:space="preserve"> </w:t>
+        </w:r>
+      </w:ins>
+    </w:p>
+    <w:p>
+      <w:pPr>
+        <w:pStyle w:val="Corptext"/>
+        <w:ind w:firstLine="0pt"/>
+        <w:rPr>
+          <w:del w:id="194" w:author="Alexandru Uicoabă" w:date="2022-06-05T20:06:00Z"/>
+          <w:lang w:val="en-US"/>
+        </w:rPr>
+        <w:pPrChange w:id="195" w:author="Alexandru Uicoabă" w:date="2022-06-05T20:55:00Z">
+          <w:pPr>
+            <w:pStyle w:val="Corptext"/>
+          </w:pPr>
+        </w:pPrChange>
+      </w:pPr>
+      <w:commentRangeStart w:id="196"/>
+      <w:del w:id="197" w:author="Alexandru Uicoabă" w:date="2022-06-05T20:06:00Z">
+        <w:r>
+          <w:rPr>
+            <w:lang w:val="en-US"/>
+          </w:rPr>
+          <w:delText>The accuracy of the pre</w:delText>
+        </w:r>
+        <w:commentRangeEnd w:id="196"/>
+        <w:r>
+          <w:rPr>
+            <w:rStyle w:val="Referincomentariu"/>
+            <w:spacing w:val="0"/>
+            <w:lang w:val="ro-RO" w:eastAsia="en-US"/>
+          </w:rPr>
+          <w:commentReference w:id="196"/>
+        </w:r>
+      </w:del>
+    </w:p>
+    <w:p>
+      <w:pPr>
+        <w:pStyle w:val="Corptext"/>
+        <w:ind w:firstLine="0pt"/>
+        <w:rPr>
+          <w:lang w:val="en-US"/>
+        </w:rPr>
+        <w:pPrChange w:id="198" w:author="Alexandru Uicoabă" w:date="2022-06-05T20:55:00Z">
+          <w:pPr>
+            <w:pStyle w:val="Corptext"/>
+          </w:pPr>
+        </w:pPrChange>
+      </w:pPr>
+      <w:r>
+        <w:rPr>
+          <w:lang w:val="en-US"/>
+        </w:rPr>
+        <w:t xml:space="preserve">As can be seen in Fig. 1, the differences between the three scenarios do not exist. This is also because the circuit is quite simple, with an oval configuration, </w:t>
+      </w:r>
+      <w:proofErr w:type="gramStart"/>
+      <w:r>
+        <w:rPr>
+          <w:lang w:val="en-US"/>
+        </w:rPr>
+        <w:t>similar to</w:t>
+      </w:r>
+      <w:proofErr w:type="gramEnd"/>
+      <w:r>
+        <w:rPr>
+          <w:lang w:val="en-US"/>
+        </w:rPr>
+        <w:t xml:space="preserve"> those in the NASCAR.</w:t>
+      </w:r>
+    </w:p>
+    <w:p>
+      <w:pPr>
+        <w:pStyle w:val="Corptext"/>
+        <w:rPr>
+          <w:lang w:val="en-US"/>
+        </w:rPr>
+      </w:pPr>
+      <w:r>
+        <w:rPr>
+          <w:lang w:val="en-US"/>
+        </w:rPr>
+        <w:t xml:space="preserve">For the reinforcement learning part, the time taken is not close to that of the other algorithms, because the kart learns from scratch how to behave, compared to other algorithms in which the kart </w:t>
+      </w:r>
+      <w:proofErr w:type="gramStart"/>
+      <w:r>
+        <w:rPr>
+          <w:lang w:val="en-US"/>
+        </w:rPr>
+        <w:t>makes a decision</w:t>
+      </w:r>
+      <w:proofErr w:type="gramEnd"/>
+      <w:r>
+        <w:rPr>
+          <w:lang w:val="en-US"/>
+        </w:rPr>
+        <w:t xml:space="preserve"> similar to that of the person in a similar situation.</w:t>
+      </w:r>
+      <w:r>
+        <w:rPr>
+          <w:lang w:val="en-US"/>
+        </w:rPr>
+        <w:t xml:space="preserve"> After running the reinforcement learning for 9 hours, a</w:t>
+      </w:r>
+      <w:ins w:id="199" w:author="Bogdan Dragulescu" w:date="2022-06-03T14:54:00Z">
+        <w:r>
+          <w:rPr>
+            <w:lang w:val="en-US"/>
+          </w:rPr>
+          <w:t>p</w:t>
+        </w:r>
+      </w:ins>
+      <w:r>
+        <w:rPr>
+          <w:lang w:val="en-US"/>
+        </w:rPr>
+        <w:t xml:space="preserve">proximately 540 episodes were done. The agent managed to complete </w:t>
+      </w:r>
+      <w:ins w:id="200" w:author="Bogdan Dragulescu" w:date="2022-06-03T14:55:00Z">
+        <w:r>
+          <w:rPr>
+            <w:lang w:val="en-US"/>
+          </w:rPr>
+          <w:t>th</w:t>
+        </w:r>
+      </w:ins>
+      <w:del w:id="201" w:author="Bogdan Dragulescu" w:date="2022-06-03T14:55:00Z">
+        <w:r>
+          <w:rPr>
+            <w:lang w:val="en-US"/>
+          </w:rPr>
+          <w:delText>d</w:delText>
+        </w:r>
+      </w:del>
+      <w:r>
+        <w:rPr>
+          <w:lang w:val="en-US"/>
+        </w:rPr>
+        <w:t xml:space="preserve">e goal in a couple of them. </w:t>
+      </w:r>
+    </w:p>
+    <w:p>
+      <w:pPr>
+        <w:pStyle w:val="Corptext"/>
+        <w:jc w:val="center"/>
+        <w:rPr>
+          <w:del w:id="202" w:author="Bogdan Dragulescu" w:date="2022-06-03T14:55:00Z"/>
+          <w:lang w:val="en-US"/>
+        </w:rPr>
+      </w:pPr>
+      <w:del w:id="203" w:author="Bogdan Dragulescu" w:date="2022-06-03T14:56:00Z">
+        <w:r>
+          <w:rPr>
+            <w:lang w:val="en-US"/>
+          </w:rPr>
+          <w:delText>Table 1</w:delText>
+        </w:r>
+      </w:del>
+    </w:p>
+    <w:p>
+      <w:pPr>
+        <w:pStyle w:val="Corptext"/>
+        <w:ind w:firstLine="0pt"/>
+        <w:jc w:val="center"/>
+        <w:rPr>
+          <w:moveFrom w:id="204" w:author="Alexandru Uicoabă" w:date="2022-06-05T20:09:00Z"/>
+          <w:lang w:val="en-US"/>
+        </w:rPr>
+        <w:pPrChange w:id="205" w:author="Bogdan Dragulescu" w:date="2022-06-03T14:56:00Z">
           <w:pPr>
             <w:pStyle w:val="Corptext"/>
             <w:jc w:val="center"/>
           </w:pPr>
         </w:pPrChange>
       </w:pPr>
-      <w:r>
-        <w:rPr>
-          <w:lang w:val="en-US"/>
-        </w:rPr>
-        <w:t xml:space="preserve">Fig. 3. </w:t>
-      </w:r>
-      <w:r>
-        <w:rPr>
-          <w:lang w:val="en-US"/>
-        </w:rPr>
-        <w:t>Reinforcement Learning data flow</w:t>
-      </w:r>
-    </w:p>
-    <w:bookmarkEnd w:id="141"/>
-    <w:p>
-      <w:pPr>
-        <w:spacing w:after="6pt"/>
-        <w:rPr>
-          <w:lang w:val="en-US"/>
-        </w:rPr>
-        <w:pPrChange w:id="149" w:author="Alexandru Uicoabă" w:date="2022-06-05T21:14:00Z">
-          <w:pPr>
-            <w:spacing w:after="6pt"/>
-            <w:jc w:val="both"/>
-          </w:pPr>
-        </w:pPrChange>
-      </w:pPr>
-    </w:p>
-    <w:p>
-      <w:pPr>
-        <w:pStyle w:val="Titlu1"/>
-        <w:rPr>
-          <w:lang w:val="en-US"/>
-        </w:rPr>
-      </w:pPr>
-      <w:r>
-        <w:rPr>
-          <w:lang w:val="en-US"/>
-        </w:rPr>
-        <w:t>RESULTS</w:t>
-      </w:r>
-    </w:p>
-    <w:p>
-      <w:pPr>
-        <w:pStyle w:val="Corptext"/>
-        <w:ind w:firstLine="0pt"/>
-        <w:rPr>
-          <w:del w:id="150" w:author="Alexandru Uicoabă" w:date="2022-06-05T20:52:00Z"/>
-          <w:lang w:val="en-US"/>
-        </w:rPr>
-      </w:pPr>
-      <w:r>
-        <w:rPr>
-          <w:lang w:val="en-US"/>
-        </w:rPr>
-        <w:tab/>
-        <w:t>After conducting the two experiments and collecting the related data, in case the route is known, the following results were obtained.</w:t>
-      </w:r>
-    </w:p>
-    <w:p>
-      <w:pPr>
-        <w:pStyle w:val="Corptext"/>
-        <w:ind w:firstLine="0pt"/>
-        <w:rPr>
-          <w:ins w:id="151" w:author="Alexandru Uicoabă" w:date="2022-06-05T20:52:00Z"/>
-          <w:lang w:val="en-US"/>
-        </w:rPr>
-        <w:pPrChange w:id="152" w:author="Alexandru Uicoabă" w:date="2022-06-05T20:52:00Z">
-          <w:pPr>
-            <w:pStyle w:val="Corptext"/>
-          </w:pPr>
-        </w:pPrChange>
-      </w:pPr>
-    </w:p>
-    <w:p>
-      <w:pPr>
-        <w:pStyle w:val="Corptext"/>
-        <w:rPr>
-          <w:del w:id="153" w:author="Alexandru Uicoabă" w:date="2022-06-05T20:06:00Z"/>
-          <w:lang w:val="en-US"/>
-        </w:rPr>
-      </w:pPr>
-      <w:ins w:id="154" w:author="Alexandru Uicoabă" w:date="2022-06-05T20:56:00Z">
-        <w:r>
-          <w:rPr>
-            <w:lang w:val="en-US"/>
-          </w:rPr>
-          <w:tab/>
-        </w:r>
-      </w:ins>
-      <w:ins w:id="155" w:author="Alexandru Uicoabă" w:date="2022-06-05T20:52:00Z">
-        <w:r>
-          <w:rPr>
-            <w:lang w:val="en-US"/>
-          </w:rPr>
-          <w:t xml:space="preserve">In </w:t>
-        </w:r>
-        <w:r>
-          <w:rPr>
-            <w:lang w:val="en-US"/>
-          </w:rPr>
-          <w:t>T</w:t>
-        </w:r>
-        <w:r>
-          <w:rPr>
-            <w:lang w:val="en-US"/>
-          </w:rPr>
-          <w:t>able 1 it can be seen the times obtained for collecting the 3 checkpoints in the various implementations)</w:t>
-        </w:r>
-      </w:ins>
-      <w:ins w:id="156" w:author="Alexandru Uicoabă" w:date="2022-06-05T20:56:00Z">
-        <w:r>
-          <w:rPr>
-            <w:lang w:val="en-US"/>
-          </w:rPr>
-          <w:t xml:space="preserve">. </w:t>
-        </w:r>
-      </w:ins>
-      <w:commentRangeStart w:id="157"/>
-      <w:commentRangeStart w:id="158"/>
-      <w:del w:id="159" w:author="Alexandru Uicoabă" w:date="2022-06-05T20:52:00Z">
-        <w:r>
-          <w:rPr>
-            <w:lang w:val="en-US"/>
-          </w:rPr>
-          <w:delText xml:space="preserve">It can be observed first of all, by observing the time taken by the kart in each scenario to reach the finish line. </w:delText>
-        </w:r>
-        <w:commentRangeEnd w:id="157"/>
-        <w:r>
-          <w:rPr>
-            <w:rStyle w:val="Referincomentariu"/>
-            <w:spacing w:val="0"/>
-            <w:lang w:val="ro-RO" w:eastAsia="en-US"/>
-          </w:rPr>
-          <w:commentReference w:id="157"/>
-        </w:r>
-        <w:commentRangeEnd w:id="158"/>
-        <w:r>
-          <w:rPr>
-            <w:rStyle w:val="Referincomentariu"/>
-            <w:spacing w:val="0"/>
-            <w:lang w:val="ro-RO" w:eastAsia="en-US"/>
-          </w:rPr>
-          <w:commentReference w:id="158"/>
-        </w:r>
-      </w:del>
-      <w:commentRangeStart w:id="160"/>
-      <w:r>
-        <w:rPr>
-          <w:lang w:val="en-US"/>
-        </w:rPr>
-        <w:t>In this comparison, the time obtained by a real person, karting through the Random Forrest and Decision Tree algorithm after five repetitions</w:t>
-      </w:r>
-      <w:del w:id="161" w:author="Alexandru Uicoabă" w:date="2022-06-05T20:56:00Z">
-        <w:r>
-          <w:rPr>
-            <w:lang w:val="en-US"/>
-          </w:rPr>
-          <w:delText>, was taken into account, taking into account only the best ti</w:delText>
-        </w:r>
-      </w:del>
-      <w:ins w:id="162" w:author="Alexandru Uicoabă" w:date="2022-06-05T20:56:00Z">
-        <w:r>
-          <w:rPr>
-            <w:lang w:val="en-US"/>
-          </w:rPr>
-          <w:t>.</w:t>
-        </w:r>
-      </w:ins>
-      <w:del w:id="163" w:author="Alexandru Uicoabă" w:date="2022-06-05T20:56:00Z">
-        <w:r>
-          <w:rPr>
-            <w:lang w:val="en-US"/>
-          </w:rPr>
-          <w:delText>me.</w:delText>
-        </w:r>
-        <w:r>
-          <w:rPr>
-            <w:lang w:val="en-US"/>
-          </w:rPr>
-          <w:delText xml:space="preserve"> </w:delText>
-        </w:r>
-        <w:commentRangeEnd w:id="160"/>
-        <w:r>
-          <w:rPr>
-            <w:rStyle w:val="Referincomentariu"/>
-            <w:spacing w:val="0"/>
-            <w:lang w:val="ro-RO" w:eastAsia="en-US"/>
-          </w:rPr>
-          <w:commentReference w:id="160"/>
-        </w:r>
-      </w:del>
-      <w:ins w:id="164" w:author="Alexandru Uicoabă" w:date="2022-06-05T20:55:00Z">
-        <w:r>
-          <w:t xml:space="preserve"> </w:t>
-        </w:r>
-        <w:r>
-          <w:rPr>
-            <w:lang w:val="en-US"/>
-          </w:rPr>
-          <w:t>The accuracy obtained after testing the algorithms used was about 83 percent was obtained compared to the decision taken by the human</w:t>
-        </w:r>
-        <w:r>
-          <w:rPr>
-            <w:lang w:val="en-US"/>
-          </w:rPr>
-          <w:t xml:space="preserve"> </w:t>
-        </w:r>
-        <w:r>
-          <w:rPr>
-            <w:lang w:val="en-US"/>
-          </w:rPr>
-          <w:t>in both cases</w:t>
-        </w:r>
-      </w:ins>
-      <w:commentRangeStart w:id="165"/>
-      <w:del w:id="166" w:author="Alexandru Uicoabă" w:date="2022-06-05T20:55:00Z">
-        <w:r>
-          <w:rPr>
-            <w:lang w:val="en-US"/>
-          </w:rPr>
-          <w:delText>The accuracy obtained after testing the algorithms used was about 83 percent in both cases</w:delText>
-        </w:r>
-        <w:commentRangeEnd w:id="165"/>
-        <w:r>
-          <w:rPr>
-            <w:rStyle w:val="Referincomentariu"/>
-            <w:spacing w:val="0"/>
-            <w:lang w:val="ro-RO" w:eastAsia="en-US"/>
-          </w:rPr>
-          <w:commentReference w:id="165"/>
-        </w:r>
-      </w:del>
-      <w:r>
-        <w:rPr>
-          <w:lang w:val="en-US"/>
-        </w:rPr>
-        <w:t>.</w:t>
-      </w:r>
-      <w:ins w:id="167" w:author="Alexandru Uicoabă" w:date="2022-06-05T20:53:00Z">
-        <w:r>
-          <w:rPr>
-            <w:lang w:val="en-US"/>
-          </w:rPr>
-          <w:t xml:space="preserve"> </w:t>
-        </w:r>
-      </w:ins>
-    </w:p>
-    <w:p>
-      <w:pPr>
-        <w:pStyle w:val="Corptext"/>
-        <w:ind w:firstLine="0pt"/>
-        <w:rPr>
-          <w:del w:id="168" w:author="Alexandru Uicoabă" w:date="2022-06-05T20:06:00Z"/>
-          <w:lang w:val="en-US"/>
-        </w:rPr>
-        <w:pPrChange w:id="169" w:author="Alexandru Uicoabă" w:date="2022-06-05T20:55:00Z">
-          <w:pPr>
-            <w:pStyle w:val="Corptext"/>
-          </w:pPr>
-        </w:pPrChange>
-      </w:pPr>
-      <w:commentRangeStart w:id="170"/>
-      <w:del w:id="171" w:author="Alexandru Uicoabă" w:date="2022-06-05T20:06:00Z">
-        <w:r>
-          <w:rPr>
-            <w:lang w:val="en-US"/>
-          </w:rPr>
-          <w:delText>The accuracy of the pre</w:delText>
-        </w:r>
-        <w:commentRangeEnd w:id="170"/>
-        <w:r>
-          <w:rPr>
-            <w:rStyle w:val="Referincomentariu"/>
-            <w:spacing w:val="0"/>
-            <w:lang w:val="ro-RO" w:eastAsia="en-US"/>
-          </w:rPr>
-          <w:commentReference w:id="170"/>
-        </w:r>
-      </w:del>
-    </w:p>
-    <w:p>
-      <w:pPr>
-        <w:pStyle w:val="Corptext"/>
-        <w:ind w:firstLine="0pt"/>
-        <w:rPr>
-          <w:lang w:val="en-US"/>
-        </w:rPr>
-        <w:pPrChange w:id="172" w:author="Alexandru Uicoabă" w:date="2022-06-05T20:55:00Z">
-          <w:pPr>
-            <w:pStyle w:val="Corptext"/>
-          </w:pPr>
-        </w:pPrChange>
-      </w:pPr>
-      <w:r>
-        <w:rPr>
-          <w:lang w:val="en-US"/>
-        </w:rPr>
-        <w:t xml:space="preserve">As can be seen in Fig. 1, the differences between the three scenarios do not exist. This is also because the circuit is quite simple, with an oval configuration, </w:t>
-      </w:r>
-      <w:proofErr w:type="gramStart"/>
-      <w:r>
-        <w:rPr>
-          <w:lang w:val="en-US"/>
-        </w:rPr>
-        <w:t>similar to</w:t>
-      </w:r>
-      <w:proofErr w:type="gramEnd"/>
-      <w:r>
-        <w:rPr>
-          <w:lang w:val="en-US"/>
-        </w:rPr>
-        <w:t xml:space="preserve"> those in the NASCAR.</w:t>
-      </w:r>
-    </w:p>
-    <w:p>
-      <w:pPr>
-        <w:pStyle w:val="Corptext"/>
-        <w:rPr>
-          <w:lang w:val="en-US"/>
-        </w:rPr>
-      </w:pPr>
-      <w:r>
-        <w:rPr>
-          <w:lang w:val="en-US"/>
-        </w:rPr>
-        <w:t xml:space="preserve">For the reinforcement learning part, the time taken is not close to that of the other algorithms, because the kart learns from scratch how to behave, compared to other algorithms in which the kart </w:t>
-      </w:r>
-      <w:proofErr w:type="gramStart"/>
-      <w:r>
-        <w:rPr>
-          <w:lang w:val="en-US"/>
-        </w:rPr>
-        <w:t>makes a decision</w:t>
-      </w:r>
-      <w:proofErr w:type="gramEnd"/>
-      <w:r>
-        <w:rPr>
-          <w:lang w:val="en-US"/>
-        </w:rPr>
-        <w:t xml:space="preserve"> similar to that of the person in a similar situation.</w:t>
-      </w:r>
-      <w:r>
-        <w:rPr>
-          <w:lang w:val="en-US"/>
-        </w:rPr>
-        <w:t xml:space="preserve"> After running the reinforcement learning for 9 hours, a</w:t>
-      </w:r>
-      <w:ins w:id="173" w:author="Bogdan Dragulescu" w:date="2022-06-03T14:54:00Z">
-        <w:r>
-          <w:rPr>
-            <w:lang w:val="en-US"/>
-          </w:rPr>
-          <w:t>p</w:t>
-        </w:r>
-      </w:ins>
-      <w:r>
-        <w:rPr>
-          <w:lang w:val="en-US"/>
-        </w:rPr>
-        <w:t xml:space="preserve">proximately 540 episodes were done. The agent managed to complete </w:t>
-      </w:r>
-      <w:ins w:id="174" w:author="Bogdan Dragulescu" w:date="2022-06-03T14:55:00Z">
-        <w:r>
-          <w:rPr>
-            <w:lang w:val="en-US"/>
-          </w:rPr>
-          <w:t>th</w:t>
-        </w:r>
-      </w:ins>
-      <w:del w:id="175" w:author="Bogdan Dragulescu" w:date="2022-06-03T14:55:00Z">
-        <w:r>
-          <w:rPr>
-            <w:lang w:val="en-US"/>
-          </w:rPr>
-          <w:delText>d</w:delText>
-        </w:r>
-      </w:del>
-      <w:r>
-        <w:rPr>
-          <w:lang w:val="en-US"/>
-        </w:rPr>
-        <w:t xml:space="preserve">e goal in a couple of them. </w:t>
-      </w:r>
-    </w:p>
-    <w:p>
-      <w:pPr>
-        <w:pStyle w:val="Corptext"/>
-        <w:jc w:val="center"/>
-        <w:rPr>
-          <w:del w:id="176" w:author="Bogdan Dragulescu" w:date="2022-06-03T14:55:00Z"/>
-          <w:lang w:val="en-US"/>
-        </w:rPr>
-      </w:pPr>
-      <w:del w:id="177" w:author="Bogdan Dragulescu" w:date="2022-06-03T14:56:00Z">
-        <w:r>
-          <w:rPr>
-            <w:lang w:val="en-US"/>
-          </w:rPr>
-          <w:delText>Table 1</w:delText>
-        </w:r>
-      </w:del>
-    </w:p>
-    <w:p>
-      <w:pPr>
-        <w:pStyle w:val="Corptext"/>
-        <w:ind w:firstLine="0pt"/>
-        <w:jc w:val="center"/>
-        <w:rPr>
-          <w:moveFrom w:id="178" w:author="Alexandru Uicoabă" w:date="2022-06-05T20:09:00Z"/>
-          <w:lang w:val="en-US"/>
-        </w:rPr>
-        <w:pPrChange w:id="179" w:author="Bogdan Dragulescu" w:date="2022-06-03T14:56:00Z">
-          <w:pPr>
-            <w:pStyle w:val="Corptext"/>
-            <w:jc w:val="center"/>
-          </w:pPr>
-        </w:pPrChange>
-      </w:pPr>
-      <w:moveFromRangeStart w:id="180" w:author="Alexandru Uicoabă" w:date="2022-06-05T20:09:00Z" w:name="move105352169"/>
-      <w:moveFrom w:id="181" w:author="Alexandru Uicoabă" w:date="2022-06-05T20:09:00Z">
-        <w:ins w:id="182" w:author="Bogdan Dragulescu" w:date="2022-06-03T14:55:00Z">
+      <w:moveFromRangeStart w:id="206" w:author="Alexandru Uicoabă" w:date="2022-06-05T20:09:00Z" w:name="move105352169"/>
+      <w:moveFrom w:id="207" w:author="Alexandru Uicoabă" w:date="2022-06-05T20:09:00Z">
+        <w:ins w:id="208" w:author="Bogdan Dragulescu" w:date="2022-06-03T14:55:00Z">
           <w:r>
             <w:rPr>
               <w:lang w:val="en-US"/>
@@ -3469,7 +3715,7 @@
             <w:t>Table 1</w:t>
           </w:r>
         </w:ins>
-        <w:ins w:id="183" w:author="Bogdan Dragulescu" w:date="2022-06-03T14:56:00Z">
+        <w:ins w:id="209" w:author="Bogdan Dragulescu" w:date="2022-06-03T14:56:00Z">
           <w:r>
             <w:rPr>
               <w:lang w:val="en-US"/>
@@ -3501,7 +3747,7 @@
       <w:tr>
         <w:trPr>
           <w:jc w:val="center"/>
-          <w:del w:id="184" w:author="Alexandru Uicoabă" w:date="2022-06-05T21:08:00Z"/>
+          <w:del w:id="210" w:author="Alexandru Uicoabă" w:date="2022-06-05T21:08:00Z"/>
         </w:trPr>
         <w:tc>
           <w:tcPr>
@@ -3511,8 +3757,8 @@
             <w:pPr>
               <w:jc w:val="start"/>
               <w:rPr>
-                <w:del w:id="185" w:author="Alexandru Uicoabă" w:date="2022-06-05T21:08:00Z"/>
-                <w:moveFrom w:id="186" w:author="Alexandru Uicoabă" w:date="2022-06-05T20:09:00Z"/>
+                <w:del w:id="211" w:author="Alexandru Uicoabă" w:date="2022-06-05T21:08:00Z"/>
+                <w:moveFrom w:id="212" w:author="Alexandru Uicoabă" w:date="2022-06-05T20:09:00Z"/>
                 <w:lang w:val="en-US"/>
               </w:rPr>
             </w:pPr>
@@ -3526,13 +3772,13 @@
             <w:pPr>
               <w:jc w:val="start"/>
               <w:rPr>
-                <w:del w:id="187" w:author="Alexandru Uicoabă" w:date="2022-06-05T21:08:00Z"/>
-                <w:moveFrom w:id="188" w:author="Alexandru Uicoabă" w:date="2022-06-05T20:09:00Z"/>
+                <w:del w:id="213" w:author="Alexandru Uicoabă" w:date="2022-06-05T21:08:00Z"/>
+                <w:moveFrom w:id="214" w:author="Alexandru Uicoabă" w:date="2022-06-05T20:09:00Z"/>
                 <w:lang w:val="en-US"/>
               </w:rPr>
             </w:pPr>
-            <w:moveFrom w:id="189" w:author="Alexandru Uicoabă" w:date="2022-06-05T20:09:00Z">
-              <w:del w:id="190" w:author="Alexandru Uicoabă" w:date="2022-06-05T21:08:00Z">
+            <w:moveFrom w:id="215" w:author="Alexandru Uicoabă" w:date="2022-06-05T20:09:00Z">
+              <w:del w:id="216" w:author="Alexandru Uicoabă" w:date="2022-06-05T21:08:00Z">
                 <w:r>
                   <w:rPr>
                     <w:lang w:val="en-US"/>
@@ -3551,13 +3797,13 @@
             <w:pPr>
               <w:jc w:val="start"/>
               <w:rPr>
-                <w:del w:id="191" w:author="Alexandru Uicoabă" w:date="2022-06-05T21:08:00Z"/>
-                <w:moveFrom w:id="192" w:author="Alexandru Uicoabă" w:date="2022-06-05T20:09:00Z"/>
+                <w:del w:id="217" w:author="Alexandru Uicoabă" w:date="2022-06-05T21:08:00Z"/>
+                <w:moveFrom w:id="218" w:author="Alexandru Uicoabă" w:date="2022-06-05T20:09:00Z"/>
                 <w:lang w:val="en-US"/>
               </w:rPr>
             </w:pPr>
-            <w:moveFrom w:id="193" w:author="Alexandru Uicoabă" w:date="2022-06-05T20:09:00Z">
-              <w:del w:id="194" w:author="Alexandru Uicoabă" w:date="2022-06-05T21:08:00Z">
+            <w:moveFrom w:id="219" w:author="Alexandru Uicoabă" w:date="2022-06-05T20:09:00Z">
+              <w:del w:id="220" w:author="Alexandru Uicoabă" w:date="2022-06-05T21:08:00Z">
                 <w:r>
                   <w:rPr>
                     <w:lang w:val="en-US"/>
@@ -3576,13 +3822,13 @@
             <w:pPr>
               <w:jc w:val="start"/>
               <w:rPr>
-                <w:del w:id="195" w:author="Alexandru Uicoabă" w:date="2022-06-05T21:08:00Z"/>
-                <w:moveFrom w:id="196" w:author="Alexandru Uicoabă" w:date="2022-06-05T20:09:00Z"/>
+                <w:del w:id="221" w:author="Alexandru Uicoabă" w:date="2022-06-05T21:08:00Z"/>
+                <w:moveFrom w:id="222" w:author="Alexandru Uicoabă" w:date="2022-06-05T20:09:00Z"/>
                 <w:lang w:val="en-US"/>
               </w:rPr>
             </w:pPr>
-            <w:moveFrom w:id="197" w:author="Alexandru Uicoabă" w:date="2022-06-05T20:09:00Z">
-              <w:del w:id="198" w:author="Alexandru Uicoabă" w:date="2022-06-05T21:08:00Z">
+            <w:moveFrom w:id="223" w:author="Alexandru Uicoabă" w:date="2022-06-05T20:09:00Z">
+              <w:del w:id="224" w:author="Alexandru Uicoabă" w:date="2022-06-05T21:08:00Z">
                 <w:r>
                   <w:rPr>
                     <w:lang w:val="en-US"/>
@@ -3597,7 +3843,7 @@
       <w:tr>
         <w:trPr>
           <w:jc w:val="center"/>
-          <w:del w:id="199" w:author="Alexandru Uicoabă" w:date="2022-06-05T21:08:00Z"/>
+          <w:del w:id="225" w:author="Alexandru Uicoabă" w:date="2022-06-05T21:08:00Z"/>
         </w:trPr>
         <w:tc>
           <w:tcPr>
@@ -3607,13 +3853,13 @@
             <w:pPr>
               <w:jc w:val="start"/>
               <w:rPr>
-                <w:del w:id="200" w:author="Alexandru Uicoabă" w:date="2022-06-05T21:08:00Z"/>
-                <w:moveFrom w:id="201" w:author="Alexandru Uicoabă" w:date="2022-06-05T20:09:00Z"/>
+                <w:del w:id="226" w:author="Alexandru Uicoabă" w:date="2022-06-05T21:08:00Z"/>
+                <w:moveFrom w:id="227" w:author="Alexandru Uicoabă" w:date="2022-06-05T20:09:00Z"/>
                 <w:lang w:val="en-US"/>
               </w:rPr>
             </w:pPr>
-            <w:moveFrom w:id="202" w:author="Alexandru Uicoabă" w:date="2022-06-05T20:09:00Z">
-              <w:del w:id="203" w:author="Alexandru Uicoabă" w:date="2022-06-05T21:08:00Z">
+            <w:moveFrom w:id="228" w:author="Alexandru Uicoabă" w:date="2022-06-05T20:09:00Z">
+              <w:del w:id="229" w:author="Alexandru Uicoabă" w:date="2022-06-05T21:08:00Z">
                 <w:r>
                   <w:rPr>
                     <w:lang w:val="en-US"/>
@@ -3632,13 +3878,13 @@
             <w:pPr>
               <w:jc w:val="start"/>
               <w:rPr>
-                <w:del w:id="204" w:author="Alexandru Uicoabă" w:date="2022-06-05T21:08:00Z"/>
-                <w:moveFrom w:id="205" w:author="Alexandru Uicoabă" w:date="2022-06-05T20:09:00Z"/>
+                <w:del w:id="230" w:author="Alexandru Uicoabă" w:date="2022-06-05T21:08:00Z"/>
+                <w:moveFrom w:id="231" w:author="Alexandru Uicoabă" w:date="2022-06-05T20:09:00Z"/>
                 <w:lang w:val="en-US"/>
               </w:rPr>
             </w:pPr>
-            <w:moveFrom w:id="206" w:author="Alexandru Uicoabă" w:date="2022-06-05T20:09:00Z">
-              <w:del w:id="207" w:author="Alexandru Uicoabă" w:date="2022-06-05T21:08:00Z">
+            <w:moveFrom w:id="232" w:author="Alexandru Uicoabă" w:date="2022-06-05T20:09:00Z">
+              <w:del w:id="233" w:author="Alexandru Uicoabă" w:date="2022-06-05T21:08:00Z">
                 <w:r>
                   <w:rPr>
                     <w:lang w:val="en-US"/>
@@ -3657,13 +3903,13 @@
             <w:pPr>
               <w:jc w:val="start"/>
               <w:rPr>
-                <w:del w:id="208" w:author="Alexandru Uicoabă" w:date="2022-06-05T21:08:00Z"/>
-                <w:moveFrom w:id="209" w:author="Alexandru Uicoabă" w:date="2022-06-05T20:09:00Z"/>
+                <w:del w:id="234" w:author="Alexandru Uicoabă" w:date="2022-06-05T21:08:00Z"/>
+                <w:moveFrom w:id="235" w:author="Alexandru Uicoabă" w:date="2022-06-05T20:09:00Z"/>
                 <w:lang w:val="en-US"/>
               </w:rPr>
             </w:pPr>
-            <w:moveFrom w:id="210" w:author="Alexandru Uicoabă" w:date="2022-06-05T20:09:00Z">
-              <w:del w:id="211" w:author="Alexandru Uicoabă" w:date="2022-06-05T21:08:00Z">
+            <w:moveFrom w:id="236" w:author="Alexandru Uicoabă" w:date="2022-06-05T20:09:00Z">
+              <w:del w:id="237" w:author="Alexandru Uicoabă" w:date="2022-06-05T21:08:00Z">
                 <w:r>
                   <w:rPr>
                     <w:lang w:val="en-US"/>
@@ -3682,13 +3928,13 @@
             <w:pPr>
               <w:jc w:val="start"/>
               <w:rPr>
-                <w:del w:id="212" w:author="Alexandru Uicoabă" w:date="2022-06-05T21:08:00Z"/>
-                <w:moveFrom w:id="213" w:author="Alexandru Uicoabă" w:date="2022-06-05T20:09:00Z"/>
+                <w:del w:id="238" w:author="Alexandru Uicoabă" w:date="2022-06-05T21:08:00Z"/>
+                <w:moveFrom w:id="239" w:author="Alexandru Uicoabă" w:date="2022-06-05T20:09:00Z"/>
                 <w:lang w:val="en-US"/>
               </w:rPr>
             </w:pPr>
-            <w:moveFrom w:id="214" w:author="Alexandru Uicoabă" w:date="2022-06-05T20:09:00Z">
-              <w:del w:id="215" w:author="Alexandru Uicoabă" w:date="2022-06-05T21:08:00Z">
+            <w:moveFrom w:id="240" w:author="Alexandru Uicoabă" w:date="2022-06-05T20:09:00Z">
+              <w:del w:id="241" w:author="Alexandru Uicoabă" w:date="2022-06-05T21:08:00Z">
                 <w:r>
                   <w:rPr>
                     <w:lang w:val="en-US"/>
@@ -3703,7 +3949,7 @@
       <w:tr>
         <w:trPr>
           <w:jc w:val="center"/>
-          <w:del w:id="216" w:author="Alexandru Uicoabă" w:date="2022-06-05T21:08:00Z"/>
+          <w:del w:id="242" w:author="Alexandru Uicoabă" w:date="2022-06-05T21:08:00Z"/>
         </w:trPr>
         <w:tc>
           <w:tcPr>
@@ -3713,13 +3959,13 @@
             <w:pPr>
               <w:jc w:val="start"/>
               <w:rPr>
-                <w:del w:id="217" w:author="Alexandru Uicoabă" w:date="2022-06-05T21:08:00Z"/>
-                <w:moveFrom w:id="218" w:author="Alexandru Uicoabă" w:date="2022-06-05T20:09:00Z"/>
+                <w:del w:id="243" w:author="Alexandru Uicoabă" w:date="2022-06-05T21:08:00Z"/>
+                <w:moveFrom w:id="244" w:author="Alexandru Uicoabă" w:date="2022-06-05T20:09:00Z"/>
                 <w:lang w:val="en-US"/>
               </w:rPr>
             </w:pPr>
-            <w:moveFrom w:id="219" w:author="Alexandru Uicoabă" w:date="2022-06-05T20:09:00Z">
-              <w:del w:id="220" w:author="Alexandru Uicoabă" w:date="2022-06-05T21:08:00Z">
+            <w:moveFrom w:id="245" w:author="Alexandru Uicoabă" w:date="2022-06-05T20:09:00Z">
+              <w:del w:id="246" w:author="Alexandru Uicoabă" w:date="2022-06-05T21:08:00Z">
                 <w:r>
                   <w:rPr>
                     <w:lang w:val="en-US"/>
@@ -3738,13 +3984,13 @@
             <w:pPr>
               <w:jc w:val="start"/>
               <w:rPr>
-                <w:del w:id="221" w:author="Alexandru Uicoabă" w:date="2022-06-05T21:08:00Z"/>
-                <w:moveFrom w:id="222" w:author="Alexandru Uicoabă" w:date="2022-06-05T20:09:00Z"/>
+                <w:del w:id="247" w:author="Alexandru Uicoabă" w:date="2022-06-05T21:08:00Z"/>
+                <w:moveFrom w:id="248" w:author="Alexandru Uicoabă" w:date="2022-06-05T20:09:00Z"/>
                 <w:lang w:val="en-US"/>
               </w:rPr>
             </w:pPr>
-            <w:moveFrom w:id="223" w:author="Alexandru Uicoabă" w:date="2022-06-05T20:09:00Z">
-              <w:del w:id="224" w:author="Alexandru Uicoabă" w:date="2022-06-05T21:08:00Z">
+            <w:moveFrom w:id="249" w:author="Alexandru Uicoabă" w:date="2022-06-05T20:09:00Z">
+              <w:del w:id="250" w:author="Alexandru Uicoabă" w:date="2022-06-05T21:08:00Z">
                 <w:r>
                   <w:rPr>
                     <w:lang w:val="en-US"/>
@@ -3763,13 +4009,13 @@
             <w:pPr>
               <w:jc w:val="start"/>
               <w:rPr>
-                <w:del w:id="225" w:author="Alexandru Uicoabă" w:date="2022-06-05T21:08:00Z"/>
-                <w:moveFrom w:id="226" w:author="Alexandru Uicoabă" w:date="2022-06-05T20:09:00Z"/>
+                <w:del w:id="251" w:author="Alexandru Uicoabă" w:date="2022-06-05T21:08:00Z"/>
+                <w:moveFrom w:id="252" w:author="Alexandru Uicoabă" w:date="2022-06-05T20:09:00Z"/>
                 <w:lang w:val="en-US"/>
               </w:rPr>
             </w:pPr>
-            <w:moveFrom w:id="227" w:author="Alexandru Uicoabă" w:date="2022-06-05T20:09:00Z">
-              <w:del w:id="228" w:author="Alexandru Uicoabă" w:date="2022-06-05T21:08:00Z">
+            <w:moveFrom w:id="253" w:author="Alexandru Uicoabă" w:date="2022-06-05T20:09:00Z">
+              <w:del w:id="254" w:author="Alexandru Uicoabă" w:date="2022-06-05T21:08:00Z">
                 <w:r>
                   <w:rPr>
                     <w:lang w:val="en-US"/>
@@ -3788,13 +4034,13 @@
             <w:pPr>
               <w:jc w:val="start"/>
               <w:rPr>
-                <w:del w:id="229" w:author="Alexandru Uicoabă" w:date="2022-06-05T21:08:00Z"/>
-                <w:moveFrom w:id="230" w:author="Alexandru Uicoabă" w:date="2022-06-05T20:09:00Z"/>
+                <w:del w:id="255" w:author="Alexandru Uicoabă" w:date="2022-06-05T21:08:00Z"/>
+                <w:moveFrom w:id="256" w:author="Alexandru Uicoabă" w:date="2022-06-05T20:09:00Z"/>
                 <w:lang w:val="en-US"/>
               </w:rPr>
             </w:pPr>
-            <w:moveFrom w:id="231" w:author="Alexandru Uicoabă" w:date="2022-06-05T20:09:00Z">
-              <w:del w:id="232" w:author="Alexandru Uicoabă" w:date="2022-06-05T21:08:00Z">
+            <w:moveFrom w:id="257" w:author="Alexandru Uicoabă" w:date="2022-06-05T20:09:00Z">
+              <w:del w:id="258" w:author="Alexandru Uicoabă" w:date="2022-06-05T21:08:00Z">
                 <w:r>
                   <w:rPr>
                     <w:lang w:val="en-US"/>
@@ -3809,7 +4055,7 @@
       <w:tr>
         <w:trPr>
           <w:jc w:val="center"/>
-          <w:del w:id="233" w:author="Alexandru Uicoabă" w:date="2022-06-05T21:08:00Z"/>
+          <w:del w:id="259" w:author="Alexandru Uicoabă" w:date="2022-06-05T21:08:00Z"/>
         </w:trPr>
         <w:tc>
           <w:tcPr>
@@ -3819,13 +4065,13 @@
             <w:pPr>
               <w:jc w:val="start"/>
               <w:rPr>
-                <w:del w:id="234" w:author="Alexandru Uicoabă" w:date="2022-06-05T21:08:00Z"/>
-                <w:moveFrom w:id="235" w:author="Alexandru Uicoabă" w:date="2022-06-05T20:09:00Z"/>
+                <w:del w:id="260" w:author="Alexandru Uicoabă" w:date="2022-06-05T21:08:00Z"/>
+                <w:moveFrom w:id="261" w:author="Alexandru Uicoabă" w:date="2022-06-05T20:09:00Z"/>
                 <w:lang w:val="en-US"/>
               </w:rPr>
             </w:pPr>
-            <w:moveFrom w:id="236" w:author="Alexandru Uicoabă" w:date="2022-06-05T20:09:00Z">
-              <w:del w:id="237" w:author="Alexandru Uicoabă" w:date="2022-06-05T21:08:00Z">
+            <w:moveFrom w:id="262" w:author="Alexandru Uicoabă" w:date="2022-06-05T20:09:00Z">
+              <w:del w:id="263" w:author="Alexandru Uicoabă" w:date="2022-06-05T21:08:00Z">
                 <w:r>
                   <w:rPr>
                     <w:lang w:val="en-US"/>
@@ -3844,13 +4090,13 @@
             <w:pPr>
               <w:jc w:val="start"/>
               <w:rPr>
-                <w:del w:id="238" w:author="Alexandru Uicoabă" w:date="2022-06-05T21:08:00Z"/>
-                <w:moveFrom w:id="239" w:author="Alexandru Uicoabă" w:date="2022-06-05T20:09:00Z"/>
+                <w:del w:id="264" w:author="Alexandru Uicoabă" w:date="2022-06-05T21:08:00Z"/>
+                <w:moveFrom w:id="265" w:author="Alexandru Uicoabă" w:date="2022-06-05T20:09:00Z"/>
                 <w:lang w:val="en-US"/>
               </w:rPr>
             </w:pPr>
-            <w:moveFrom w:id="240" w:author="Alexandru Uicoabă" w:date="2022-06-05T20:09:00Z">
-              <w:del w:id="241" w:author="Alexandru Uicoabă" w:date="2022-06-05T21:08:00Z">
+            <w:moveFrom w:id="266" w:author="Alexandru Uicoabă" w:date="2022-06-05T20:09:00Z">
+              <w:del w:id="267" w:author="Alexandru Uicoabă" w:date="2022-06-05T21:08:00Z">
                 <w:r>
                   <w:rPr>
                     <w:lang w:val="en-US"/>
@@ -3869,13 +4115,13 @@
             <w:pPr>
               <w:jc w:val="start"/>
               <w:rPr>
-                <w:del w:id="242" w:author="Alexandru Uicoabă" w:date="2022-06-05T21:08:00Z"/>
-                <w:moveFrom w:id="243" w:author="Alexandru Uicoabă" w:date="2022-06-05T20:09:00Z"/>
+                <w:del w:id="268" w:author="Alexandru Uicoabă" w:date="2022-06-05T21:08:00Z"/>
+                <w:moveFrom w:id="269" w:author="Alexandru Uicoabă" w:date="2022-06-05T20:09:00Z"/>
                 <w:lang w:val="en-US"/>
               </w:rPr>
             </w:pPr>
-            <w:moveFrom w:id="244" w:author="Alexandru Uicoabă" w:date="2022-06-05T20:09:00Z">
-              <w:del w:id="245" w:author="Alexandru Uicoabă" w:date="2022-06-05T21:08:00Z">
+            <w:moveFrom w:id="270" w:author="Alexandru Uicoabă" w:date="2022-06-05T20:09:00Z">
+              <w:del w:id="271" w:author="Alexandru Uicoabă" w:date="2022-06-05T21:08:00Z">
                 <w:r>
                   <w:rPr>
                     <w:lang w:val="en-US"/>
@@ -3894,13 +4140,13 @@
             <w:pPr>
               <w:jc w:val="start"/>
               <w:rPr>
-                <w:del w:id="246" w:author="Alexandru Uicoabă" w:date="2022-06-05T21:08:00Z"/>
-                <w:moveFrom w:id="247" w:author="Alexandru Uicoabă" w:date="2022-06-05T20:09:00Z"/>
+                <w:del w:id="272" w:author="Alexandru Uicoabă" w:date="2022-06-05T21:08:00Z"/>
+                <w:moveFrom w:id="273" w:author="Alexandru Uicoabă" w:date="2022-06-05T20:09:00Z"/>
                 <w:lang w:val="en-US"/>
               </w:rPr>
             </w:pPr>
-            <w:moveFrom w:id="248" w:author="Alexandru Uicoabă" w:date="2022-06-05T20:09:00Z">
-              <w:del w:id="249" w:author="Alexandru Uicoabă" w:date="2022-06-05T21:08:00Z">
+            <w:moveFrom w:id="274" w:author="Alexandru Uicoabă" w:date="2022-06-05T20:09:00Z">
+              <w:del w:id="275" w:author="Alexandru Uicoabă" w:date="2022-06-05T21:08:00Z">
                 <w:r>
                   <w:rPr>
                     <w:lang w:val="en-US"/>
@@ -3915,7 +4161,7 @@
       <w:tr>
         <w:trPr>
           <w:jc w:val="center"/>
-          <w:del w:id="250" w:author="Alexandru Uicoabă" w:date="2022-06-05T21:08:00Z"/>
+          <w:del w:id="276" w:author="Alexandru Uicoabă" w:date="2022-06-05T21:08:00Z"/>
         </w:trPr>
         <w:tc>
           <w:tcPr>
@@ -3925,13 +4171,13 @@
             <w:pPr>
               <w:jc w:val="start"/>
               <w:rPr>
-                <w:del w:id="251" w:author="Alexandru Uicoabă" w:date="2022-06-05T21:08:00Z"/>
-                <w:moveFrom w:id="252" w:author="Alexandru Uicoabă" w:date="2022-06-05T20:09:00Z"/>
+                <w:del w:id="277" w:author="Alexandru Uicoabă" w:date="2022-06-05T21:08:00Z"/>
+                <w:moveFrom w:id="278" w:author="Alexandru Uicoabă" w:date="2022-06-05T20:09:00Z"/>
                 <w:lang w:val="en-US"/>
               </w:rPr>
             </w:pPr>
-            <w:moveFrom w:id="253" w:author="Alexandru Uicoabă" w:date="2022-06-05T20:09:00Z">
-              <w:del w:id="254" w:author="Alexandru Uicoabă" w:date="2022-06-05T21:08:00Z">
+            <w:moveFrom w:id="279" w:author="Alexandru Uicoabă" w:date="2022-06-05T20:09:00Z">
+              <w:del w:id="280" w:author="Alexandru Uicoabă" w:date="2022-06-05T21:08:00Z">
                 <w:r>
                   <w:rPr>
                     <w:lang w:val="en-US"/>
@@ -3950,13 +4196,13 @@
             <w:pPr>
               <w:jc w:val="start"/>
               <w:rPr>
-                <w:del w:id="255" w:author="Alexandru Uicoabă" w:date="2022-06-05T21:08:00Z"/>
-                <w:moveFrom w:id="256" w:author="Alexandru Uicoabă" w:date="2022-06-05T20:09:00Z"/>
+                <w:del w:id="281" w:author="Alexandru Uicoabă" w:date="2022-06-05T21:08:00Z"/>
+                <w:moveFrom w:id="282" w:author="Alexandru Uicoabă" w:date="2022-06-05T20:09:00Z"/>
                 <w:lang w:val="en-US"/>
               </w:rPr>
             </w:pPr>
-            <w:moveFrom w:id="257" w:author="Alexandru Uicoabă" w:date="2022-06-05T20:09:00Z">
-              <w:del w:id="258" w:author="Alexandru Uicoabă" w:date="2022-06-05T21:08:00Z">
+            <w:moveFrom w:id="283" w:author="Alexandru Uicoabă" w:date="2022-06-05T20:09:00Z">
+              <w:del w:id="284" w:author="Alexandru Uicoabă" w:date="2022-06-05T21:08:00Z">
                 <w:r>
                   <w:rPr>
                     <w:lang w:val="en-US"/>
@@ -3975,13 +4221,13 @@
             <w:pPr>
               <w:jc w:val="start"/>
               <w:rPr>
-                <w:del w:id="259" w:author="Alexandru Uicoabă" w:date="2022-06-05T21:08:00Z"/>
-                <w:moveFrom w:id="260" w:author="Alexandru Uicoabă" w:date="2022-06-05T20:09:00Z"/>
+                <w:del w:id="285" w:author="Alexandru Uicoabă" w:date="2022-06-05T21:08:00Z"/>
+                <w:moveFrom w:id="286" w:author="Alexandru Uicoabă" w:date="2022-06-05T20:09:00Z"/>
                 <w:lang w:val="en-US"/>
               </w:rPr>
             </w:pPr>
-            <w:moveFrom w:id="261" w:author="Alexandru Uicoabă" w:date="2022-06-05T20:09:00Z">
-              <w:del w:id="262" w:author="Alexandru Uicoabă" w:date="2022-06-05T21:08:00Z">
+            <w:moveFrom w:id="287" w:author="Alexandru Uicoabă" w:date="2022-06-05T20:09:00Z">
+              <w:del w:id="288" w:author="Alexandru Uicoabă" w:date="2022-06-05T21:08:00Z">
                 <w:r>
                   <w:rPr>
                     <w:lang w:val="en-US"/>
@@ -4000,13 +4246,13 @@
             <w:pPr>
               <w:jc w:val="start"/>
               <w:rPr>
-                <w:del w:id="263" w:author="Alexandru Uicoabă" w:date="2022-06-05T21:08:00Z"/>
-                <w:moveFrom w:id="264" w:author="Alexandru Uicoabă" w:date="2022-06-05T20:09:00Z"/>
+                <w:del w:id="289" w:author="Alexandru Uicoabă" w:date="2022-06-05T21:08:00Z"/>
+                <w:moveFrom w:id="290" w:author="Alexandru Uicoabă" w:date="2022-06-05T20:09:00Z"/>
                 <w:lang w:val="en-US"/>
               </w:rPr>
             </w:pPr>
-            <w:moveFrom w:id="265" w:author="Alexandru Uicoabă" w:date="2022-06-05T20:09:00Z">
-              <w:del w:id="266" w:author="Alexandru Uicoabă" w:date="2022-06-05T21:08:00Z">
+            <w:moveFrom w:id="291" w:author="Alexandru Uicoabă" w:date="2022-06-05T20:09:00Z">
+              <w:del w:id="292" w:author="Alexandru Uicoabă" w:date="2022-06-05T21:08:00Z">
                 <w:r>
                   <w:rPr>
                     <w:lang w:val="en-US"/>
@@ -4021,7 +4267,7 @@
       <w:tr>
         <w:trPr>
           <w:jc w:val="center"/>
-          <w:del w:id="267" w:author="Alexandru Uicoabă" w:date="2022-06-05T21:08:00Z"/>
+          <w:del w:id="293" w:author="Alexandru Uicoabă" w:date="2022-06-05T21:08:00Z"/>
         </w:trPr>
         <w:tc>
           <w:tcPr>
@@ -4031,13 +4277,13 @@
             <w:pPr>
               <w:jc w:val="start"/>
               <w:rPr>
-                <w:del w:id="268" w:author="Alexandru Uicoabă" w:date="2022-06-05T21:08:00Z"/>
-                <w:moveFrom w:id="269" w:author="Alexandru Uicoabă" w:date="2022-06-05T20:09:00Z"/>
+                <w:del w:id="294" w:author="Alexandru Uicoabă" w:date="2022-06-05T21:08:00Z"/>
+                <w:moveFrom w:id="295" w:author="Alexandru Uicoabă" w:date="2022-06-05T20:09:00Z"/>
                 <w:lang w:val="en-US"/>
               </w:rPr>
             </w:pPr>
-            <w:moveFrom w:id="270" w:author="Alexandru Uicoabă" w:date="2022-06-05T20:09:00Z">
-              <w:del w:id="271" w:author="Alexandru Uicoabă" w:date="2022-06-05T21:08:00Z">
+            <w:moveFrom w:id="296" w:author="Alexandru Uicoabă" w:date="2022-06-05T20:09:00Z">
+              <w:del w:id="297" w:author="Alexandru Uicoabă" w:date="2022-06-05T21:08:00Z">
                 <w:r>
                   <w:rPr>
                     <w:lang w:val="en-US"/>
@@ -4056,13 +4302,13 @@
             <w:pPr>
               <w:jc w:val="start"/>
               <w:rPr>
-                <w:del w:id="272" w:author="Alexandru Uicoabă" w:date="2022-06-05T21:08:00Z"/>
-                <w:moveFrom w:id="273" w:author="Alexandru Uicoabă" w:date="2022-06-05T20:09:00Z"/>
+                <w:del w:id="298" w:author="Alexandru Uicoabă" w:date="2022-06-05T21:08:00Z"/>
+                <w:moveFrom w:id="299" w:author="Alexandru Uicoabă" w:date="2022-06-05T20:09:00Z"/>
                 <w:lang w:val="en-US"/>
               </w:rPr>
             </w:pPr>
-            <w:moveFrom w:id="274" w:author="Alexandru Uicoabă" w:date="2022-06-05T20:09:00Z">
-              <w:del w:id="275" w:author="Alexandru Uicoabă" w:date="2022-06-05T21:08:00Z">
+            <w:moveFrom w:id="300" w:author="Alexandru Uicoabă" w:date="2022-06-05T20:09:00Z">
+              <w:del w:id="301" w:author="Alexandru Uicoabă" w:date="2022-06-05T21:08:00Z">
                 <w:r>
                   <w:rPr>
                     <w:lang w:val="en-US"/>
@@ -4081,13 +4327,13 @@
             <w:pPr>
               <w:jc w:val="start"/>
               <w:rPr>
-                <w:del w:id="276" w:author="Alexandru Uicoabă" w:date="2022-06-05T21:08:00Z"/>
-                <w:moveFrom w:id="277" w:author="Alexandru Uicoabă" w:date="2022-06-05T20:09:00Z"/>
+                <w:del w:id="302" w:author="Alexandru Uicoabă" w:date="2022-06-05T21:08:00Z"/>
+                <w:moveFrom w:id="303" w:author="Alexandru Uicoabă" w:date="2022-06-05T20:09:00Z"/>
                 <w:lang w:val="en-US"/>
               </w:rPr>
             </w:pPr>
-            <w:moveFrom w:id="278" w:author="Alexandru Uicoabă" w:date="2022-06-05T20:09:00Z">
-              <w:del w:id="279" w:author="Alexandru Uicoabă" w:date="2022-06-05T21:08:00Z">
+            <w:moveFrom w:id="304" w:author="Alexandru Uicoabă" w:date="2022-06-05T20:09:00Z">
+              <w:del w:id="305" w:author="Alexandru Uicoabă" w:date="2022-06-05T21:08:00Z">
                 <w:r>
                   <w:rPr>
                     <w:lang w:val="en-US"/>
@@ -4106,13 +4352,13 @@
             <w:pPr>
               <w:jc w:val="start"/>
               <w:rPr>
-                <w:del w:id="280" w:author="Alexandru Uicoabă" w:date="2022-06-05T21:08:00Z"/>
-                <w:moveFrom w:id="281" w:author="Alexandru Uicoabă" w:date="2022-06-05T20:09:00Z"/>
+                <w:del w:id="306" w:author="Alexandru Uicoabă" w:date="2022-06-05T21:08:00Z"/>
+                <w:moveFrom w:id="307" w:author="Alexandru Uicoabă" w:date="2022-06-05T20:09:00Z"/>
                 <w:lang w:val="en-US"/>
               </w:rPr>
             </w:pPr>
-            <w:moveFrom w:id="282" w:author="Alexandru Uicoabă" w:date="2022-06-05T20:09:00Z">
-              <w:del w:id="283" w:author="Alexandru Uicoabă" w:date="2022-06-05T21:08:00Z">
+            <w:moveFrom w:id="308" w:author="Alexandru Uicoabă" w:date="2022-06-05T20:09:00Z">
+              <w:del w:id="309" w:author="Alexandru Uicoabă" w:date="2022-06-05T21:08:00Z">
                 <w:r>
                   <w:rPr>
                     <w:lang w:val="en-US"/>
@@ -4124,13 +4370,13 @@
           </w:p>
         </w:tc>
       </w:tr>
-      <w:moveFromRangeEnd w:id="180"/>
+      <w:moveFromRangeEnd w:id="206"/>
     </w:tbl>
     <w:p>
       <w:pPr>
         <w:jc w:val="start"/>
         <w:rPr>
-          <w:del w:id="284" w:author="Alexandru Uicoabă" w:date="2022-06-05T20:09:00Z"/>
+          <w:del w:id="310" w:author="Alexandru Uicoabă" w:date="2022-06-05T20:09:00Z"/>
           <w:lang w:val="en-US"/>
         </w:rPr>
       </w:pPr>
@@ -4139,11 +4385,11 @@
       <w:pPr>
         <w:pStyle w:val="Corptext"/>
         <w:rPr>
-          <w:del w:id="285" w:author="Bogdan Dragulescu" w:date="2022-06-03T14:57:00Z"/>
-          <w:lang w:val="en-US"/>
-        </w:rPr>
-      </w:pPr>
-      <w:del w:id="286" w:author="Bogdan Dragulescu" w:date="2022-06-03T14:57:00Z">
+          <w:del w:id="311" w:author="Bogdan Dragulescu" w:date="2022-06-03T14:57:00Z"/>
+          <w:lang w:val="en-US"/>
+        </w:rPr>
+      </w:pPr>
+      <w:del w:id="312" w:author="Bogdan Dragulescu" w:date="2022-06-03T14:57:00Z">
         <w:r>
           <w:rPr>
             <w:lang w:val="en-US"/>
@@ -4159,14 +4405,14 @@
           <w:lang w:val="en-US"/>
         </w:rPr>
       </w:pPr>
-      <w:commentRangeStart w:id="287"/>
-      <w:commentRangeEnd w:id="287"/>
+      <w:commentRangeStart w:id="313"/>
+      <w:commentRangeEnd w:id="313"/>
       <w:r>
         <w:rPr>
           <w:rStyle w:val="Referincomentariu"/>
           <w:lang w:val="en-US"/>
         </w:rPr>
-        <w:commentReference w:id="287"/>
+        <w:commentReference w:id="313"/>
       </w:r>
     </w:p>
     <w:p>
@@ -4178,13 +4424,13 @@
         </w:numPr>
         <w:spacing w:before="6pt" w:after="3pt" w:line="12pt" w:lineRule="auto"/>
         <w:rPr>
-          <w:del w:id="288" w:author="Alexandru Uicoabă" w:date="2022-06-05T20:08:00Z"/>
-          <w:lang w:val="en-US"/>
-        </w:rPr>
-      </w:pPr>
-      <w:commentRangeStart w:id="289"/>
-      <w:commentRangeStart w:id="290"/>
-      <w:del w:id="291" w:author="Alexandru Uicoabă" w:date="2022-06-05T20:08:00Z">
+          <w:del w:id="314" w:author="Alexandru Uicoabă" w:date="2022-06-05T20:08:00Z"/>
+          <w:lang w:val="en-US"/>
+        </w:rPr>
+      </w:pPr>
+      <w:commentRangeStart w:id="315"/>
+      <w:commentRangeStart w:id="316"/>
+      <w:del w:id="317" w:author="Alexandru Uicoabă" w:date="2022-06-05T20:08:00Z">
         <w:r>
           <w:rPr>
             <w:lang w:val="en-US"/>
@@ -4197,11 +4443,11 @@
       <w:pPr>
         <w:jc w:val="both"/>
         <w:rPr>
-          <w:del w:id="292" w:author="Alexandru Uicoabă" w:date="2022-06-05T20:08:00Z"/>
-          <w:lang w:val="en-US"/>
-        </w:rPr>
-      </w:pPr>
-      <w:del w:id="293" w:author="Alexandru Uicoabă" w:date="2022-06-05T20:08:00Z">
+          <w:del w:id="318" w:author="Alexandru Uicoabă" w:date="2022-06-05T20:08:00Z"/>
+          <w:lang w:val="en-US"/>
+        </w:rPr>
+      </w:pPr>
+      <w:del w:id="319" w:author="Alexandru Uicoabă" w:date="2022-06-05T20:08:00Z">
         <w:r>
           <w:rPr>
             <w:lang w:val="en-US"/>
@@ -4214,30 +4460,30 @@
       <w:pPr>
         <w:jc w:val="both"/>
         <w:rPr>
-          <w:del w:id="294" w:author="Alexandru Uicoabă" w:date="2022-06-05T20:08:00Z"/>
-          <w:lang w:val="en-US"/>
-        </w:rPr>
-      </w:pPr>
-      <w:del w:id="295" w:author="Alexandru Uicoabă" w:date="2022-06-05T20:08:00Z">
+          <w:del w:id="320" w:author="Alexandru Uicoabă" w:date="2022-06-05T20:08:00Z"/>
+          <w:lang w:val="en-US"/>
+        </w:rPr>
+      </w:pPr>
+      <w:del w:id="321" w:author="Alexandru Uicoabă" w:date="2022-06-05T20:08:00Z">
         <w:r>
           <w:rPr>
             <w:lang w:val="en-US"/>
           </w:rPr>
           <w:delText xml:space="preserve">    The second experiment shows that the agent needs a lot of time and a lot of episodes to perform better and better.</w:delText>
         </w:r>
-        <w:commentRangeEnd w:id="289"/>
+        <w:commentRangeEnd w:id="315"/>
         <w:r>
           <w:rPr>
             <w:rStyle w:val="Referincomentariu"/>
           </w:rPr>
-          <w:commentReference w:id="289"/>
-        </w:r>
-        <w:commentRangeEnd w:id="290"/>
+          <w:commentReference w:id="315"/>
+        </w:r>
+        <w:commentRangeEnd w:id="316"/>
         <w:r>
           <w:rPr>
             <w:rStyle w:val="Referincomentariu"/>
           </w:rPr>
-          <w:commentReference w:id="290"/>
+          <w:commentReference w:id="316"/>
         </w:r>
       </w:del>
     </w:p>
@@ -4245,11 +4491,11 @@
       <w:pPr>
         <w:jc w:val="both"/>
         <w:rPr>
-          <w:del w:id="296" w:author="Alexandru Uicoabă" w:date="2022-06-05T20:08:00Z"/>
-          <w:lang w:val="en-US"/>
-        </w:rPr>
-      </w:pPr>
-      <w:del w:id="297" w:author="Alexandru Uicoabă" w:date="2022-06-05T20:08:00Z">
+          <w:del w:id="322" w:author="Alexandru Uicoabă" w:date="2022-06-05T20:08:00Z"/>
+          <w:lang w:val="en-US"/>
+        </w:rPr>
+      </w:pPr>
+      <w:del w:id="323" w:author="Alexandru Uicoabă" w:date="2022-06-05T20:08:00Z">
         <w:r>
           <w:rPr>
             <w:lang w:val="en-US"/>
@@ -4270,11 +4516,19 @@
           <w:lang w:val="en-US"/>
         </w:rPr>
       </w:pPr>
-      <w:r>
-        <w:rPr>
-          <w:lang w:val="en-US"/>
-        </w:rPr>
-        <w:t xml:space="preserve">     Discussions</w:t>
+      <w:del w:id="324" w:author="Alexandru Uicoabă" w:date="2022-06-06T10:24:00Z">
+        <w:r>
+          <w:rPr>
+            <w:lang w:val="en-US"/>
+          </w:rPr>
+          <w:delText xml:space="preserve">     </w:delText>
+        </w:r>
+      </w:del>
+      <w:r>
+        <w:rPr>
+          <w:lang w:val="en-US"/>
+        </w:rPr>
+        <w:t>Discussions</w:t>
       </w:r>
     </w:p>
     <w:p>
@@ -4290,7 +4544,7 @@
         </w:rPr>
         <w:t xml:space="preserve">This experiment </w:t>
       </w:r>
-      <w:del w:id="298" w:author="Bogdan Dragulescu" w:date="2022-06-03T14:59:00Z">
+      <w:del w:id="325" w:author="Bogdan Dragulescu" w:date="2022-06-03T14:59:00Z">
         <w:r>
           <w:rPr>
             <w:lang w:val="en-US"/>
@@ -4309,22 +4563,44 @@
       <w:pPr>
         <w:pStyle w:val="Corptext"/>
         <w:rPr>
-          <w:ins w:id="299" w:author="Alexandru Uicoabă" w:date="2022-06-05T21:03:00Z"/>
-          <w:lang w:val="en-US"/>
-        </w:rPr>
-      </w:pPr>
-      <w:r>
-        <w:rPr>
-          <w:lang w:val="en-US"/>
-        </w:rPr>
-        <w:t>In the future, the complexity of the experiment can be continued in several directions. One direction would be to switch from a single agent to a multi-agent mode and observe how they interact with each other. Another direction would be to use several circuit tours, and to observe the differences in time and route between them. One last direction could be to increase the complexity of the circuit and change it in a random way, and to observe how the agent adapts to the change.</w:t>
+          <w:ins w:id="326" w:author="Alexandru Uicoabă" w:date="2022-06-05T21:03:00Z"/>
+          <w:lang w:val="en-US"/>
+        </w:rPr>
+      </w:pPr>
+      <w:r>
+        <w:rPr>
+          <w:lang w:val="en-US"/>
+        </w:rPr>
+        <w:t>In the future, the complexity of the experiment can be continued in several directions. One direction would be to switch from a single agent to a multi</w:t>
+      </w:r>
+      <w:ins w:id="327" w:author="Alexandru Uicoabă" w:date="2022-06-06T10:20:00Z">
+        <w:r>
+          <w:rPr>
+            <w:lang w:val="en-US"/>
+          </w:rPr>
+          <w:t xml:space="preserve"> </w:t>
+        </w:r>
+      </w:ins>
+      <w:del w:id="328" w:author="Alexandru Uicoabă" w:date="2022-06-06T10:20:00Z">
+        <w:r>
+          <w:rPr>
+            <w:lang w:val="en-US"/>
+          </w:rPr>
+          <w:delText>-</w:delText>
+        </w:r>
+      </w:del>
+      <w:r>
+        <w:rPr>
+          <w:lang w:val="en-US"/>
+        </w:rPr>
+        <w:t>agent mode and observe how they interact with each other. Another direction would be to use several circuit tours, and to observe the differences in time and route between them. One last direction could be to increase the complexity of the circuit and change it in a random way, and to observe how the agent adapts to the change.</w:t>
       </w:r>
     </w:p>
     <w:p>
       <w:pPr>
         <w:pStyle w:val="Corptext"/>
         <w:rPr>
-          <w:ins w:id="300" w:author="Alexandru Uicoabă" w:date="2022-06-05T21:03:00Z"/>
+          <w:ins w:id="329" w:author="Alexandru Uicoabă" w:date="2022-06-05T21:03:00Z"/>
           <w:lang w:val="en-US"/>
         </w:rPr>
       </w:pPr>
@@ -4333,7 +4609,7 @@
       <w:pPr>
         <w:pStyle w:val="Corptext"/>
         <w:rPr>
-          <w:ins w:id="301" w:author="Alexandru Uicoabă" w:date="2022-06-05T21:04:00Z"/>
+          <w:ins w:id="330" w:author="Alexandru Uicoabă" w:date="2022-06-05T21:04:00Z"/>
           <w:lang w:val="en-US"/>
         </w:rPr>
       </w:pPr>
@@ -4342,7 +4618,7 @@
       <w:pPr>
         <w:pStyle w:val="Corptext"/>
         <w:rPr>
-          <w:ins w:id="302" w:author="Alexandru Uicoabă" w:date="2022-06-05T20:09:00Z"/>
+          <w:ins w:id="331" w:author="Alexandru Uicoabă" w:date="2022-06-05T20:09:00Z"/>
           <w:lang w:val="en-US"/>
         </w:rPr>
       </w:pPr>
@@ -4353,12 +4629,12 @@
         <w:ind w:firstLine="0pt"/>
         <w:jc w:val="center"/>
         <w:rPr>
-          <w:moveTo w:id="303" w:author="Alexandru Uicoabă" w:date="2022-06-05T20:09:00Z"/>
-          <w:lang w:val="en-US"/>
-        </w:rPr>
-      </w:pPr>
-      <w:moveToRangeStart w:id="304" w:author="Alexandru Uicoabă" w:date="2022-06-05T20:09:00Z" w:name="move105352169"/>
-      <w:moveTo w:id="305" w:author="Alexandru Uicoabă" w:date="2022-06-05T20:09:00Z">
+          <w:moveTo w:id="332" w:author="Alexandru Uicoabă" w:date="2022-06-05T20:09:00Z"/>
+          <w:lang w:val="en-US"/>
+        </w:rPr>
+      </w:pPr>
+      <w:moveToRangeStart w:id="333" w:author="Alexandru Uicoabă" w:date="2022-06-05T20:09:00Z" w:name="move105352169"/>
+      <w:moveTo w:id="334" w:author="Alexandru Uicoabă" w:date="2022-06-05T20:09:00Z">
         <w:r>
           <w:rPr>
             <w:lang w:val="en-US"/>
@@ -4405,7 +4681,7 @@
             <w:pPr>
               <w:jc w:val="start"/>
               <w:rPr>
-                <w:moveTo w:id="306" w:author="Alexandru Uicoabă" w:date="2022-06-05T20:09:00Z"/>
+                <w:moveTo w:id="335" w:author="Alexandru Uicoabă" w:date="2022-06-05T20:09:00Z"/>
                 <w:lang w:val="en-US"/>
               </w:rPr>
             </w:pPr>
@@ -4419,11 +4695,11 @@
             <w:pPr>
               <w:jc w:val="start"/>
               <w:rPr>
-                <w:moveTo w:id="307" w:author="Alexandru Uicoabă" w:date="2022-06-05T20:09:00Z"/>
+                <w:moveTo w:id="336" w:author="Alexandru Uicoabă" w:date="2022-06-05T20:09:00Z"/>
                 <w:lang w:val="en-US"/>
               </w:rPr>
             </w:pPr>
-            <w:moveTo w:id="308" w:author="Alexandru Uicoabă" w:date="2022-06-05T20:09:00Z">
+            <w:moveTo w:id="337" w:author="Alexandru Uicoabă" w:date="2022-06-05T20:09:00Z">
               <w:r>
                 <w:rPr>
                   <w:lang w:val="en-US"/>
@@ -4441,11 +4717,11 @@
             <w:pPr>
               <w:jc w:val="start"/>
               <w:rPr>
-                <w:moveTo w:id="309" w:author="Alexandru Uicoabă" w:date="2022-06-05T20:09:00Z"/>
+                <w:moveTo w:id="338" w:author="Alexandru Uicoabă" w:date="2022-06-05T20:09:00Z"/>
                 <w:lang w:val="en-US"/>
               </w:rPr>
             </w:pPr>
-            <w:moveTo w:id="310" w:author="Alexandru Uicoabă" w:date="2022-06-05T20:09:00Z">
+            <w:moveTo w:id="339" w:author="Alexandru Uicoabă" w:date="2022-06-05T20:09:00Z">
               <w:r>
                 <w:rPr>
                   <w:lang w:val="en-US"/>
@@ -4463,11 +4739,11 @@
             <w:pPr>
               <w:jc w:val="start"/>
               <w:rPr>
-                <w:moveTo w:id="311" w:author="Alexandru Uicoabă" w:date="2022-06-05T20:09:00Z"/>
+                <w:moveTo w:id="340" w:author="Alexandru Uicoabă" w:date="2022-06-05T20:09:00Z"/>
                 <w:lang w:val="en-US"/>
               </w:rPr>
             </w:pPr>
-            <w:moveTo w:id="312" w:author="Alexandru Uicoabă" w:date="2022-06-05T20:09:00Z">
+            <w:moveTo w:id="341" w:author="Alexandru Uicoabă" w:date="2022-06-05T20:09:00Z">
               <w:r>
                 <w:rPr>
                   <w:lang w:val="en-US"/>
@@ -4490,11 +4766,11 @@
             <w:pPr>
               <w:jc w:val="start"/>
               <w:rPr>
-                <w:moveTo w:id="313" w:author="Alexandru Uicoabă" w:date="2022-06-05T20:09:00Z"/>
+                <w:moveTo w:id="342" w:author="Alexandru Uicoabă" w:date="2022-06-05T20:09:00Z"/>
                 <w:lang w:val="en-US"/>
               </w:rPr>
             </w:pPr>
-            <w:moveTo w:id="314" w:author="Alexandru Uicoabă" w:date="2022-06-05T20:09:00Z">
+            <w:moveTo w:id="343" w:author="Alexandru Uicoabă" w:date="2022-06-05T20:09:00Z">
               <w:r>
                 <w:rPr>
                   <w:lang w:val="en-US"/>
@@ -4511,16 +4787,16 @@
           <w:p>
             <w:pPr>
               <w:rPr>
-                <w:moveTo w:id="315" w:author="Alexandru Uicoabă" w:date="2022-06-05T20:09:00Z"/>
+                <w:moveTo w:id="344" w:author="Alexandru Uicoabă" w:date="2022-06-05T20:09:00Z"/>
                 <w:lang w:val="en-US"/>
               </w:rPr>
-              <w:pPrChange w:id="316" w:author="Alexandru Uicoabă" w:date="2022-06-05T21:14:00Z">
+              <w:pPrChange w:id="345" w:author="Alexandru Uicoabă" w:date="2022-06-05T21:14:00Z">
                 <w:pPr>
                   <w:jc w:val="start"/>
                 </w:pPr>
               </w:pPrChange>
             </w:pPr>
-            <w:moveTo w:id="317" w:author="Alexandru Uicoabă" w:date="2022-06-05T20:09:00Z">
+            <w:moveTo w:id="346" w:author="Alexandru Uicoabă" w:date="2022-06-05T20:09:00Z">
               <w:r>
                 <w:rPr>
                   <w:lang w:val="en-US"/>
@@ -4537,16 +4813,16 @@
           <w:p>
             <w:pPr>
               <w:rPr>
-                <w:moveTo w:id="318" w:author="Alexandru Uicoabă" w:date="2022-06-05T20:09:00Z"/>
+                <w:moveTo w:id="347" w:author="Alexandru Uicoabă" w:date="2022-06-05T20:09:00Z"/>
                 <w:lang w:val="en-US"/>
               </w:rPr>
-              <w:pPrChange w:id="319" w:author="Alexandru Uicoabă" w:date="2022-06-05T21:14:00Z">
+              <w:pPrChange w:id="348" w:author="Alexandru Uicoabă" w:date="2022-06-05T21:14:00Z">
                 <w:pPr>
                   <w:jc w:val="start"/>
                 </w:pPr>
               </w:pPrChange>
             </w:pPr>
-            <w:moveTo w:id="320" w:author="Alexandru Uicoabă" w:date="2022-06-05T20:09:00Z">
+            <w:moveTo w:id="349" w:author="Alexandru Uicoabă" w:date="2022-06-05T20:09:00Z">
               <w:r>
                 <w:rPr>
                   <w:lang w:val="en-US"/>
@@ -4563,16 +4839,16 @@
           <w:p>
             <w:pPr>
               <w:rPr>
-                <w:moveTo w:id="321" w:author="Alexandru Uicoabă" w:date="2022-06-05T20:09:00Z"/>
+                <w:moveTo w:id="350" w:author="Alexandru Uicoabă" w:date="2022-06-05T20:09:00Z"/>
                 <w:lang w:val="en-US"/>
               </w:rPr>
-              <w:pPrChange w:id="322" w:author="Alexandru Uicoabă" w:date="2022-06-05T21:14:00Z">
+              <w:pPrChange w:id="351" w:author="Alexandru Uicoabă" w:date="2022-06-05T21:14:00Z">
                 <w:pPr>
                   <w:jc w:val="start"/>
                 </w:pPr>
               </w:pPrChange>
             </w:pPr>
-            <w:moveTo w:id="323" w:author="Alexandru Uicoabă" w:date="2022-06-05T20:09:00Z">
+            <w:moveTo w:id="352" w:author="Alexandru Uicoabă" w:date="2022-06-05T20:09:00Z">
               <w:r>
                 <w:rPr>
                   <w:lang w:val="en-US"/>
@@ -4595,11 +4871,11 @@
             <w:pPr>
               <w:jc w:val="start"/>
               <w:rPr>
-                <w:moveTo w:id="324" w:author="Alexandru Uicoabă" w:date="2022-06-05T20:09:00Z"/>
+                <w:moveTo w:id="353" w:author="Alexandru Uicoabă" w:date="2022-06-05T20:09:00Z"/>
                 <w:lang w:val="en-US"/>
               </w:rPr>
             </w:pPr>
-            <w:moveTo w:id="325" w:author="Alexandru Uicoabă" w:date="2022-06-05T20:09:00Z">
+            <w:moveTo w:id="354" w:author="Alexandru Uicoabă" w:date="2022-06-05T20:09:00Z">
               <w:r>
                 <w:rPr>
                   <w:lang w:val="en-US"/>
@@ -4616,16 +4892,16 @@
           <w:p>
             <w:pPr>
               <w:rPr>
-                <w:moveTo w:id="326" w:author="Alexandru Uicoabă" w:date="2022-06-05T20:09:00Z"/>
+                <w:moveTo w:id="355" w:author="Alexandru Uicoabă" w:date="2022-06-05T20:09:00Z"/>
                 <w:lang w:val="en-US"/>
               </w:rPr>
-              <w:pPrChange w:id="327" w:author="Alexandru Uicoabă" w:date="2022-06-05T21:14:00Z">
+              <w:pPrChange w:id="356" w:author="Alexandru Uicoabă" w:date="2022-06-05T21:14:00Z">
                 <w:pPr>
                   <w:jc w:val="start"/>
                 </w:pPr>
               </w:pPrChange>
             </w:pPr>
-            <w:moveTo w:id="328" w:author="Alexandru Uicoabă" w:date="2022-06-05T20:09:00Z">
+            <w:moveTo w:id="357" w:author="Alexandru Uicoabă" w:date="2022-06-05T20:09:00Z">
               <w:r>
                 <w:rPr>
                   <w:lang w:val="en-US"/>
@@ -4642,16 +4918,16 @@
           <w:p>
             <w:pPr>
               <w:rPr>
-                <w:moveTo w:id="329" w:author="Alexandru Uicoabă" w:date="2022-06-05T20:09:00Z"/>
+                <w:moveTo w:id="358" w:author="Alexandru Uicoabă" w:date="2022-06-05T20:09:00Z"/>
                 <w:lang w:val="en-US"/>
               </w:rPr>
-              <w:pPrChange w:id="330" w:author="Alexandru Uicoabă" w:date="2022-06-05T21:14:00Z">
+              <w:pPrChange w:id="359" w:author="Alexandru Uicoabă" w:date="2022-06-05T21:14:00Z">
                 <w:pPr>
                   <w:jc w:val="start"/>
                 </w:pPr>
               </w:pPrChange>
             </w:pPr>
-            <w:moveTo w:id="331" w:author="Alexandru Uicoabă" w:date="2022-06-05T20:09:00Z">
+            <w:moveTo w:id="360" w:author="Alexandru Uicoabă" w:date="2022-06-05T20:09:00Z">
               <w:r>
                 <w:rPr>
                   <w:lang w:val="en-US"/>
@@ -4668,16 +4944,16 @@
           <w:p>
             <w:pPr>
               <w:rPr>
-                <w:moveTo w:id="332" w:author="Alexandru Uicoabă" w:date="2022-06-05T20:09:00Z"/>
+                <w:moveTo w:id="361" w:author="Alexandru Uicoabă" w:date="2022-06-05T20:09:00Z"/>
                 <w:lang w:val="en-US"/>
               </w:rPr>
-              <w:pPrChange w:id="333" w:author="Alexandru Uicoabă" w:date="2022-06-05T21:14:00Z">
+              <w:pPrChange w:id="362" w:author="Alexandru Uicoabă" w:date="2022-06-05T21:14:00Z">
                 <w:pPr>
                   <w:jc w:val="start"/>
                 </w:pPr>
               </w:pPrChange>
             </w:pPr>
-            <w:moveTo w:id="334" w:author="Alexandru Uicoabă" w:date="2022-06-05T20:09:00Z">
+            <w:moveTo w:id="363" w:author="Alexandru Uicoabă" w:date="2022-06-05T20:09:00Z">
               <w:r>
                 <w:rPr>
                   <w:lang w:val="en-US"/>
@@ -4700,11 +4976,11 @@
             <w:pPr>
               <w:jc w:val="start"/>
               <w:rPr>
-                <w:moveTo w:id="335" w:author="Alexandru Uicoabă" w:date="2022-06-05T20:09:00Z"/>
+                <w:moveTo w:id="364" w:author="Alexandru Uicoabă" w:date="2022-06-05T20:09:00Z"/>
                 <w:lang w:val="en-US"/>
               </w:rPr>
             </w:pPr>
-            <w:moveTo w:id="336" w:author="Alexandru Uicoabă" w:date="2022-06-05T20:09:00Z">
+            <w:moveTo w:id="365" w:author="Alexandru Uicoabă" w:date="2022-06-05T20:09:00Z">
               <w:r>
                 <w:rPr>
                   <w:lang w:val="en-US"/>
@@ -4721,16 +4997,16 @@
           <w:p>
             <w:pPr>
               <w:rPr>
-                <w:moveTo w:id="337" w:author="Alexandru Uicoabă" w:date="2022-06-05T20:09:00Z"/>
+                <w:moveTo w:id="366" w:author="Alexandru Uicoabă" w:date="2022-06-05T20:09:00Z"/>
                 <w:lang w:val="en-US"/>
               </w:rPr>
-              <w:pPrChange w:id="338" w:author="Alexandru Uicoabă" w:date="2022-06-05T21:14:00Z">
+              <w:pPrChange w:id="367" w:author="Alexandru Uicoabă" w:date="2022-06-05T21:14:00Z">
                 <w:pPr>
                   <w:jc w:val="start"/>
                 </w:pPr>
               </w:pPrChange>
             </w:pPr>
-            <w:moveTo w:id="339" w:author="Alexandru Uicoabă" w:date="2022-06-05T20:09:00Z">
+            <w:moveTo w:id="368" w:author="Alexandru Uicoabă" w:date="2022-06-05T20:09:00Z">
               <w:r>
                 <w:rPr>
                   <w:lang w:val="en-US"/>
@@ -4747,16 +5023,16 @@
           <w:p>
             <w:pPr>
               <w:rPr>
-                <w:moveTo w:id="340" w:author="Alexandru Uicoabă" w:date="2022-06-05T20:09:00Z"/>
+                <w:moveTo w:id="369" w:author="Alexandru Uicoabă" w:date="2022-06-05T20:09:00Z"/>
                 <w:lang w:val="en-US"/>
               </w:rPr>
-              <w:pPrChange w:id="341" w:author="Alexandru Uicoabă" w:date="2022-06-05T21:14:00Z">
+              <w:pPrChange w:id="370" w:author="Alexandru Uicoabă" w:date="2022-06-05T21:14:00Z">
                 <w:pPr>
                   <w:jc w:val="start"/>
                 </w:pPr>
               </w:pPrChange>
             </w:pPr>
-            <w:moveTo w:id="342" w:author="Alexandru Uicoabă" w:date="2022-06-05T20:09:00Z">
+            <w:moveTo w:id="371" w:author="Alexandru Uicoabă" w:date="2022-06-05T20:09:00Z">
               <w:r>
                 <w:rPr>
                   <w:lang w:val="en-US"/>
@@ -4773,16 +5049,16 @@
           <w:p>
             <w:pPr>
               <w:rPr>
-                <w:moveTo w:id="343" w:author="Alexandru Uicoabă" w:date="2022-06-05T20:09:00Z"/>
+                <w:moveTo w:id="372" w:author="Alexandru Uicoabă" w:date="2022-06-05T20:09:00Z"/>
                 <w:lang w:val="en-US"/>
               </w:rPr>
-              <w:pPrChange w:id="344" w:author="Alexandru Uicoabă" w:date="2022-06-05T21:14:00Z">
+              <w:pPrChange w:id="373" w:author="Alexandru Uicoabă" w:date="2022-06-05T21:14:00Z">
                 <w:pPr>
                   <w:jc w:val="start"/>
                 </w:pPr>
               </w:pPrChange>
             </w:pPr>
-            <w:moveTo w:id="345" w:author="Alexandru Uicoabă" w:date="2022-06-05T20:09:00Z">
+            <w:moveTo w:id="374" w:author="Alexandru Uicoabă" w:date="2022-06-05T20:09:00Z">
               <w:r>
                 <w:rPr>
                   <w:lang w:val="en-US"/>
@@ -4805,11 +5081,11 @@
             <w:pPr>
               <w:jc w:val="start"/>
               <w:rPr>
-                <w:moveTo w:id="346" w:author="Alexandru Uicoabă" w:date="2022-06-05T20:09:00Z"/>
+                <w:moveTo w:id="375" w:author="Alexandru Uicoabă" w:date="2022-06-05T20:09:00Z"/>
                 <w:lang w:val="en-US"/>
               </w:rPr>
             </w:pPr>
-            <w:moveTo w:id="347" w:author="Alexandru Uicoabă" w:date="2022-06-05T20:09:00Z">
+            <w:moveTo w:id="376" w:author="Alexandru Uicoabă" w:date="2022-06-05T20:09:00Z">
               <w:r>
                 <w:rPr>
                   <w:lang w:val="en-US"/>
@@ -4826,16 +5102,16 @@
           <w:p>
             <w:pPr>
               <w:rPr>
-                <w:moveTo w:id="348" w:author="Alexandru Uicoabă" w:date="2022-06-05T20:09:00Z"/>
+                <w:moveTo w:id="377" w:author="Alexandru Uicoabă" w:date="2022-06-05T20:09:00Z"/>
                 <w:lang w:val="en-US"/>
               </w:rPr>
-              <w:pPrChange w:id="349" w:author="Alexandru Uicoabă" w:date="2022-06-05T21:14:00Z">
+              <w:pPrChange w:id="378" w:author="Alexandru Uicoabă" w:date="2022-06-05T21:14:00Z">
                 <w:pPr>
                   <w:jc w:val="start"/>
                 </w:pPr>
               </w:pPrChange>
             </w:pPr>
-            <w:moveTo w:id="350" w:author="Alexandru Uicoabă" w:date="2022-06-05T20:09:00Z">
+            <w:moveTo w:id="379" w:author="Alexandru Uicoabă" w:date="2022-06-05T20:09:00Z">
               <w:r>
                 <w:rPr>
                   <w:lang w:val="en-US"/>
@@ -4852,16 +5128,16 @@
           <w:p>
             <w:pPr>
               <w:rPr>
-                <w:moveTo w:id="351" w:author="Alexandru Uicoabă" w:date="2022-06-05T20:09:00Z"/>
+                <w:moveTo w:id="380" w:author="Alexandru Uicoabă" w:date="2022-06-05T20:09:00Z"/>
                 <w:lang w:val="en-US"/>
               </w:rPr>
-              <w:pPrChange w:id="352" w:author="Alexandru Uicoabă" w:date="2022-06-05T21:14:00Z">
+              <w:pPrChange w:id="381" w:author="Alexandru Uicoabă" w:date="2022-06-05T21:14:00Z">
                 <w:pPr>
                   <w:jc w:val="start"/>
                 </w:pPr>
               </w:pPrChange>
             </w:pPr>
-            <w:moveTo w:id="353" w:author="Alexandru Uicoabă" w:date="2022-06-05T20:09:00Z">
+            <w:moveTo w:id="382" w:author="Alexandru Uicoabă" w:date="2022-06-05T20:09:00Z">
               <w:r>
                 <w:rPr>
                   <w:lang w:val="en-US"/>
@@ -4878,16 +5154,16 @@
           <w:p>
             <w:pPr>
               <w:rPr>
-                <w:moveTo w:id="354" w:author="Alexandru Uicoabă" w:date="2022-06-05T20:09:00Z"/>
+                <w:moveTo w:id="383" w:author="Alexandru Uicoabă" w:date="2022-06-05T20:09:00Z"/>
                 <w:lang w:val="en-US"/>
               </w:rPr>
-              <w:pPrChange w:id="355" w:author="Alexandru Uicoabă" w:date="2022-06-05T21:14:00Z">
+              <w:pPrChange w:id="384" w:author="Alexandru Uicoabă" w:date="2022-06-05T21:14:00Z">
                 <w:pPr>
                   <w:jc w:val="start"/>
                 </w:pPr>
               </w:pPrChange>
             </w:pPr>
-            <w:moveTo w:id="356" w:author="Alexandru Uicoabă" w:date="2022-06-05T20:09:00Z">
+            <w:moveTo w:id="385" w:author="Alexandru Uicoabă" w:date="2022-06-05T20:09:00Z">
               <w:r>
                 <w:rPr>
                   <w:lang w:val="en-US"/>
@@ -4910,11 +5186,11 @@
             <w:pPr>
               <w:jc w:val="start"/>
               <w:rPr>
-                <w:moveTo w:id="357" w:author="Alexandru Uicoabă" w:date="2022-06-05T20:09:00Z"/>
+                <w:moveTo w:id="386" w:author="Alexandru Uicoabă" w:date="2022-06-05T20:09:00Z"/>
                 <w:lang w:val="en-US"/>
               </w:rPr>
             </w:pPr>
-            <w:moveTo w:id="358" w:author="Alexandru Uicoabă" w:date="2022-06-05T20:09:00Z">
+            <w:moveTo w:id="387" w:author="Alexandru Uicoabă" w:date="2022-06-05T20:09:00Z">
               <w:r>
                 <w:rPr>
                   <w:lang w:val="en-US"/>
@@ -4931,16 +5207,16 @@
           <w:p>
             <w:pPr>
               <w:rPr>
-                <w:moveTo w:id="359" w:author="Alexandru Uicoabă" w:date="2022-06-05T20:09:00Z"/>
+                <w:moveTo w:id="388" w:author="Alexandru Uicoabă" w:date="2022-06-05T20:09:00Z"/>
                 <w:lang w:val="en-US"/>
               </w:rPr>
-              <w:pPrChange w:id="360" w:author="Alexandru Uicoabă" w:date="2022-06-05T21:14:00Z">
+              <w:pPrChange w:id="389" w:author="Alexandru Uicoabă" w:date="2022-06-05T21:14:00Z">
                 <w:pPr>
                   <w:jc w:val="start"/>
                 </w:pPr>
               </w:pPrChange>
             </w:pPr>
-            <w:moveTo w:id="361" w:author="Alexandru Uicoabă" w:date="2022-06-05T20:09:00Z">
+            <w:moveTo w:id="390" w:author="Alexandru Uicoabă" w:date="2022-06-05T20:09:00Z">
               <w:r>
                 <w:rPr>
                   <w:lang w:val="en-US"/>
@@ -4957,16 +5233,16 @@
           <w:p>
             <w:pPr>
               <w:rPr>
-                <w:moveTo w:id="362" w:author="Alexandru Uicoabă" w:date="2022-06-05T20:09:00Z"/>
+                <w:moveTo w:id="391" w:author="Alexandru Uicoabă" w:date="2022-06-05T20:09:00Z"/>
                 <w:lang w:val="en-US"/>
               </w:rPr>
-              <w:pPrChange w:id="363" w:author="Alexandru Uicoabă" w:date="2022-06-05T21:14:00Z">
+              <w:pPrChange w:id="392" w:author="Alexandru Uicoabă" w:date="2022-06-05T21:14:00Z">
                 <w:pPr>
                   <w:jc w:val="start"/>
                 </w:pPr>
               </w:pPrChange>
             </w:pPr>
-            <w:moveTo w:id="364" w:author="Alexandru Uicoabă" w:date="2022-06-05T20:09:00Z">
+            <w:moveTo w:id="393" w:author="Alexandru Uicoabă" w:date="2022-06-05T20:09:00Z">
               <w:r>
                 <w:rPr>
                   <w:lang w:val="en-US"/>
@@ -4983,16 +5259,16 @@
           <w:p>
             <w:pPr>
               <w:rPr>
-                <w:moveTo w:id="365" w:author="Alexandru Uicoabă" w:date="2022-06-05T20:09:00Z"/>
+                <w:moveTo w:id="394" w:author="Alexandru Uicoabă" w:date="2022-06-05T20:09:00Z"/>
                 <w:lang w:val="en-US"/>
               </w:rPr>
-              <w:pPrChange w:id="366" w:author="Alexandru Uicoabă" w:date="2022-06-05T21:14:00Z">
+              <w:pPrChange w:id="395" w:author="Alexandru Uicoabă" w:date="2022-06-05T21:14:00Z">
                 <w:pPr>
                   <w:jc w:val="start"/>
                 </w:pPr>
               </w:pPrChange>
             </w:pPr>
-            <w:moveTo w:id="367" w:author="Alexandru Uicoabă" w:date="2022-06-05T20:09:00Z">
+            <w:moveTo w:id="396" w:author="Alexandru Uicoabă" w:date="2022-06-05T20:09:00Z">
               <w:r>
                 <w:rPr>
                   <w:lang w:val="en-US"/>
@@ -5003,13 +5279,13 @@
           </w:p>
         </w:tc>
       </w:tr>
-      <w:moveToRangeEnd w:id="304"/>
+      <w:moveToRangeEnd w:id="333"/>
     </w:tbl>
     <w:p>
       <w:pPr>
         <w:pStyle w:val="Corptext"/>
         <w:rPr>
-          <w:ins w:id="368" w:author="Alexandru Uicoabă" w:date="2022-06-05T20:08:00Z"/>
+          <w:ins w:id="397" w:author="Alexandru Uicoabă" w:date="2022-06-05T20:08:00Z"/>
           <w:lang w:val="en-US"/>
         </w:rPr>
       </w:pPr>
@@ -5023,13 +5299,13 @@
         </w:numPr>
         <w:spacing w:before="6pt" w:after="3pt" w:line="12pt" w:lineRule="auto"/>
         <w:rPr>
-          <w:ins w:id="369" w:author="Alexandru Uicoabă" w:date="2022-06-05T20:08:00Z"/>
-          <w:lang w:val="en-US"/>
-        </w:rPr>
-      </w:pPr>
-      <w:commentRangeStart w:id="370"/>
-      <w:commentRangeStart w:id="371"/>
-      <w:ins w:id="372" w:author="Alexandru Uicoabă" w:date="2022-06-05T20:08:00Z">
+          <w:ins w:id="398" w:author="Alexandru Uicoabă" w:date="2022-06-05T20:08:00Z"/>
+          <w:lang w:val="en-US"/>
+        </w:rPr>
+      </w:pPr>
+      <w:commentRangeStart w:id="399"/>
+      <w:commentRangeStart w:id="400"/>
+      <w:ins w:id="401" w:author="Alexandru Uicoabă" w:date="2022-06-05T20:08:00Z">
         <w:r>
           <w:rPr>
             <w:lang w:val="en-US"/>
@@ -5042,11 +5318,11 @@
       <w:pPr>
         <w:jc w:val="both"/>
         <w:rPr>
-          <w:ins w:id="373" w:author="Alexandru Uicoabă" w:date="2022-06-05T20:08:00Z"/>
-          <w:lang w:val="en-US"/>
-        </w:rPr>
-      </w:pPr>
-      <w:ins w:id="374" w:author="Alexandru Uicoabă" w:date="2022-06-05T20:08:00Z">
+          <w:ins w:id="402" w:author="Alexandru Uicoabă" w:date="2022-06-05T20:08:00Z"/>
+          <w:lang w:val="en-US"/>
+        </w:rPr>
+      </w:pPr>
+      <w:ins w:id="403" w:author="Alexandru Uicoabă" w:date="2022-06-05T20:08:00Z">
         <w:r>
           <w:rPr>
             <w:lang w:val="en-US"/>
@@ -5059,30 +5335,30 @@
       <w:pPr>
         <w:jc w:val="both"/>
         <w:rPr>
-          <w:ins w:id="375" w:author="Alexandru Uicoabă" w:date="2022-06-05T20:08:00Z"/>
-          <w:lang w:val="en-US"/>
-        </w:rPr>
-      </w:pPr>
-      <w:ins w:id="376" w:author="Alexandru Uicoabă" w:date="2022-06-05T20:08:00Z">
+          <w:ins w:id="404" w:author="Alexandru Uicoabă" w:date="2022-06-05T20:08:00Z"/>
+          <w:lang w:val="en-US"/>
+        </w:rPr>
+      </w:pPr>
+      <w:ins w:id="405" w:author="Alexandru Uicoabă" w:date="2022-06-05T20:08:00Z">
         <w:r>
           <w:rPr>
             <w:lang w:val="en-US"/>
           </w:rPr>
           <w:t xml:space="preserve">    The second experiment shows that the agent needs a lot of time and a lot of episodes to perform better and better.</w:t>
         </w:r>
-        <w:commentRangeEnd w:id="370"/>
+        <w:commentRangeEnd w:id="399"/>
         <w:r>
           <w:rPr>
             <w:rStyle w:val="Referincomentariu"/>
           </w:rPr>
-          <w:commentReference w:id="370"/>
-        </w:r>
-        <w:commentRangeEnd w:id="371"/>
+          <w:commentReference w:id="399"/>
+        </w:r>
+        <w:commentRangeEnd w:id="400"/>
         <w:r>
           <w:rPr>
             <w:rStyle w:val="Referincomentariu"/>
           </w:rPr>
-          <w:commentReference w:id="371"/>
+          <w:commentReference w:id="400"/>
         </w:r>
       </w:ins>
     </w:p>
@@ -5114,7 +5390,7 @@
         <w:ind w:firstLine="14.45pt"/>
         <w:jc w:val="both"/>
         <w:rPr>
-          <w:ins w:id="377" w:author="Alexandru Uicoabă" w:date="2022-06-05T21:00:00Z"/>
+          <w:ins w:id="406" w:author="Alexandru Uicoabă" w:date="2022-06-05T21:00:00Z"/>
           <w:spacing w:val="-1"/>
           <w:lang w:val="en-US" w:eastAsia="x-none"/>
         </w:rPr>
@@ -5126,7 +5402,7 @@
         </w:rPr>
         <w:t xml:space="preserve">In this paper, we want to automate the learning process of an agent in a virtual environment. </w:t>
       </w:r>
-      <w:del w:id="378" w:author="Bogdan Dragulescu" w:date="2022-06-03T15:00:00Z">
+      <w:del w:id="407" w:author="Bogdan Dragulescu" w:date="2022-06-03T15:00:00Z">
         <w:r>
           <w:rPr>
             <w:spacing w:val="-1"/>
@@ -5135,7 +5411,7 @@
           <w:delText>f</w:delText>
         </w:r>
       </w:del>
-      <w:ins w:id="379" w:author="Bogdan Dragulescu" w:date="2022-06-03T15:00:00Z">
+      <w:ins w:id="408" w:author="Bogdan Dragulescu" w:date="2022-06-03T15:00:00Z">
         <w:r>
           <w:rPr>
             <w:spacing w:val="-1"/>
@@ -5151,7 +5427,7 @@
         </w:rPr>
         <w:t xml:space="preserve">or this, two experiments were performed, and the results showed that for this case the most recommended is the supervised machine learning </w:t>
       </w:r>
-      <w:commentRangeStart w:id="380"/>
+      <w:commentRangeStart w:id="409"/>
       <w:r>
         <w:rPr>
           <w:spacing w:val="-1"/>
@@ -5159,12 +5435,12 @@
         </w:rPr>
         <w:t>approach</w:t>
       </w:r>
-      <w:commentRangeEnd w:id="380"/>
+      <w:commentRangeEnd w:id="409"/>
       <w:r>
         <w:rPr>
           <w:rStyle w:val="Referincomentariu"/>
         </w:rPr>
-        <w:commentReference w:id="380"/>
+        <w:commentReference w:id="409"/>
       </w:r>
       <w:r>
         <w:rPr>
@@ -5183,7 +5459,7 @@
           <w:lang w:val="en-US"/>
         </w:rPr>
       </w:pPr>
-      <w:ins w:id="381" w:author="Alexandru Uicoabă" w:date="2022-06-05T21:02:00Z">
+      <w:ins w:id="410" w:author="Alexandru Uicoabă" w:date="2022-06-05T21:02:00Z">
         <w:r>
           <w:rPr>
             <w:spacing w:val="-1"/>
@@ -5229,13 +5505,13 @@
       <w:pPr>
         <w:pStyle w:val="Bibliografie"/>
         <w:jc w:val="both"/>
-        <w:pPrChange w:id="382" w:author="Alexandru Uicoabă" w:date="2022-06-05T21:02:00Z">
+        <w:pPrChange w:id="411" w:author="Alexandru Uicoabă" w:date="2022-06-05T21:02:00Z">
           <w:pPr>
             <w:pStyle w:val="Bibliografie"/>
           </w:pPr>
         </w:pPrChange>
       </w:pPr>
-      <w:bookmarkStart w:id="383" w:name="ZOTERO_BREF_6xt7E7UlJqGX"/>
+      <w:bookmarkStart w:id="412" w:name="ZOTERO_BREF_6xt7E7UlJqGX"/>
       <w:r>
         <w:t>[1]</w:t>
       </w:r>
@@ -5356,7 +5632,7 @@
       <w:pPr>
         <w:pStyle w:val="Bibliografie"/>
         <w:jc w:val="both"/>
-        <w:pPrChange w:id="384" w:author="Alexandru Uicoabă" w:date="2022-06-05T21:02:00Z">
+        <w:pPrChange w:id="413" w:author="Alexandru Uicoabă" w:date="2022-06-05T21:02:00Z">
           <w:pPr>
             <w:pStyle w:val="Bibliografie"/>
           </w:pPr>
@@ -5472,7 +5748,7 @@
       <w:pPr>
         <w:pStyle w:val="Bibliografie"/>
         <w:jc w:val="both"/>
-        <w:pPrChange w:id="385" w:author="Alexandru Uicoabă" w:date="2022-06-05T21:02:00Z">
+        <w:pPrChange w:id="414" w:author="Alexandru Uicoabă" w:date="2022-06-05T21:02:00Z">
           <w:pPr>
             <w:pStyle w:val="Bibliografie"/>
           </w:pPr>
@@ -5660,7 +5936,7 @@
       <w:pPr>
         <w:pStyle w:val="Bibliografie"/>
         <w:jc w:val="both"/>
-        <w:pPrChange w:id="386" w:author="Alexandru Uicoabă" w:date="2022-06-05T21:02:00Z">
+        <w:pPrChange w:id="415" w:author="Alexandru Uicoabă" w:date="2022-06-05T21:02:00Z">
           <w:pPr>
             <w:pStyle w:val="Bibliografie"/>
           </w:pPr>
@@ -5761,7 +6037,7 @@
       <w:pPr>
         <w:pStyle w:val="Bibliografie"/>
         <w:jc w:val="both"/>
-        <w:pPrChange w:id="387" w:author="Alexandru Uicoabă" w:date="2022-06-05T21:02:00Z">
+        <w:pPrChange w:id="416" w:author="Alexandru Uicoabă" w:date="2022-06-05T21:02:00Z">
           <w:pPr>
             <w:pStyle w:val="Bibliografie"/>
           </w:pPr>
@@ -5919,7 +6195,7 @@
       <w:pPr>
         <w:pStyle w:val="Bibliografie"/>
         <w:jc w:val="both"/>
-        <w:pPrChange w:id="388" w:author="Alexandru Uicoabă" w:date="2022-06-05T21:02:00Z">
+        <w:pPrChange w:id="417" w:author="Alexandru Uicoabă" w:date="2022-06-05T21:02:00Z">
           <w:pPr>
             <w:pStyle w:val="Bibliografie"/>
           </w:pPr>
@@ -6052,7 +6328,7 @@
       <w:pPr>
         <w:pStyle w:val="Bibliografie"/>
         <w:jc w:val="both"/>
-        <w:pPrChange w:id="389" w:author="Alexandru Uicoabă" w:date="2022-06-05T21:02:00Z">
+        <w:pPrChange w:id="418" w:author="Alexandru Uicoabă" w:date="2022-06-05T21:02:00Z">
           <w:pPr>
             <w:pStyle w:val="Bibliografie"/>
           </w:pPr>
@@ -6144,7 +6420,7 @@
       <w:pPr>
         <w:pStyle w:val="Bibliografie"/>
         <w:jc w:val="both"/>
-        <w:pPrChange w:id="390" w:author="Alexandru Uicoabă" w:date="2022-06-05T21:02:00Z">
+        <w:pPrChange w:id="419" w:author="Alexandru Uicoabă" w:date="2022-06-05T21:02:00Z">
           <w:pPr>
             <w:pStyle w:val="Bibliografie"/>
           </w:pPr>
@@ -6236,7 +6512,7 @@
       <w:pPr>
         <w:pStyle w:val="Bibliografie"/>
         <w:jc w:val="both"/>
-        <w:pPrChange w:id="391" w:author="Alexandru Uicoabă" w:date="2022-06-05T21:02:00Z">
+        <w:pPrChange w:id="420" w:author="Alexandru Uicoabă" w:date="2022-06-05T21:02:00Z">
           <w:pPr>
             <w:pStyle w:val="Bibliografie"/>
           </w:pPr>
@@ -6425,7 +6701,7 @@
       <w:pPr>
         <w:pStyle w:val="Bibliografie"/>
         <w:jc w:val="both"/>
-        <w:pPrChange w:id="392" w:author="Alexandru Uicoabă" w:date="2022-06-05T21:02:00Z">
+        <w:pPrChange w:id="421" w:author="Alexandru Uicoabă" w:date="2022-06-05T21:02:00Z">
           <w:pPr>
             <w:pStyle w:val="Bibliografie"/>
           </w:pPr>
@@ -6653,7 +6929,7 @@
       <w:pPr>
         <w:pStyle w:val="Bibliografie"/>
         <w:jc w:val="both"/>
-        <w:pPrChange w:id="393" w:author="Alexandru Uicoabă" w:date="2022-06-05T21:02:00Z">
+        <w:pPrChange w:id="422" w:author="Alexandru Uicoabă" w:date="2022-06-05T21:02:00Z">
           <w:pPr>
             <w:pStyle w:val="Bibliografie"/>
           </w:pPr>
@@ -6778,7 +7054,7 @@
       <w:pPr>
         <w:pStyle w:val="Bibliografie"/>
         <w:jc w:val="both"/>
-        <w:pPrChange w:id="394" w:author="Alexandru Uicoabă" w:date="2022-06-05T21:02:00Z">
+        <w:pPrChange w:id="423" w:author="Alexandru Uicoabă" w:date="2022-06-05T21:02:00Z">
           <w:pPr>
             <w:pStyle w:val="Bibliografie"/>
           </w:pPr>
@@ -6990,7 +7266,7 @@
       <w:pPr>
         <w:pStyle w:val="Bibliografie"/>
         <w:jc w:val="both"/>
-        <w:pPrChange w:id="395" w:author="Alexandru Uicoabă" w:date="2022-06-05T21:02:00Z">
+        <w:pPrChange w:id="424" w:author="Alexandru Uicoabă" w:date="2022-06-05T21:02:00Z">
           <w:pPr>
             <w:pStyle w:val="Bibliografie"/>
           </w:pPr>
@@ -7130,7 +7406,7 @@
       <w:pPr>
         <w:pStyle w:val="Bibliografie"/>
         <w:jc w:val="both"/>
-        <w:pPrChange w:id="396" w:author="Alexandru Uicoabă" w:date="2022-06-05T21:02:00Z">
+        <w:pPrChange w:id="425" w:author="Alexandru Uicoabă" w:date="2022-06-05T21:02:00Z">
           <w:pPr>
             <w:pStyle w:val="Bibliografie"/>
           </w:pPr>
@@ -7286,7 +7562,7 @@
       <w:pPr>
         <w:pStyle w:val="Bibliografie"/>
         <w:jc w:val="both"/>
-        <w:pPrChange w:id="397" w:author="Alexandru Uicoabă" w:date="2022-06-05T21:02:00Z">
+        <w:pPrChange w:id="426" w:author="Alexandru Uicoabă" w:date="2022-06-05T21:02:00Z">
           <w:pPr>
             <w:pStyle w:val="Bibliografie"/>
           </w:pPr>
@@ -7399,7 +7675,7 @@
         <w:t>. 2, pp. 51–60, 2021.</w:t>
       </w:r>
     </w:p>
-    <w:bookmarkEnd w:id="383"/>
+    <w:bookmarkEnd w:id="412"/>
     <w:p>
       <w:pPr>
         <w:pStyle w:val="Bibliografie"/>
@@ -7437,7 +7713,7 @@
 
 <file path=word/comments.xml><?xml version="1.0" encoding="utf-8"?>
 <w:comments xmlns:cx="http://schemas.microsoft.com/office/drawing/2014/chartex" xmlns:cx1="http://schemas.microsoft.com/office/drawing/2015/9/8/chartex" xmlns:cx2="http://schemas.microsoft.com/office/drawing/2015/10/21/chartex" xmlns:cx3="http://schemas.microsoft.com/office/drawing/2016/5/9/chartex" xmlns:cx4="http://schemas.microsoft.com/office/drawing/2016/5/10/chartex" xmlns:cx5="http://schemas.microsoft.com/office/drawing/2016/5/11/chartex" xmlns:cx6="http://schemas.microsoft.com/office/drawing/2016/5/12/chartex" xmlns:cx7="http://schemas.microsoft.com/office/drawing/2016/5/13/chartex" xmlns:cx8="http://schemas.microsoft.com/office/drawing/2016/5/14/chartex" xmlns:mc="http://schemas.openxmlformats.org/markup-compatibility/2006" xmlns:aink="http://schemas.microsoft.com/office/drawing/2016/ink" xmlns:am3d="http://schemas.microsoft.com/office/drawing/2017/model3d" xmlns:o="urn:schemas-microsoft-com:office:office" xmlns:oel="http://schemas.microsoft.com/office/2019/extlst" xmlns:r="http://purl.oclc.org/ooxml/officeDocument/relationships" xmlns:m="http://purl.oclc.org/ooxml/officeDocument/math" xmlns:v="urn:schemas-microsoft-com:vml" xmlns:wp14="http://schemas.microsoft.com/office/word/2010/wordprocessingDrawing" xmlns:wp="http://purl.oclc.org/ooxml/drawingml/wordprocessingDrawing" xmlns:w10="urn:schemas-microsoft-com:office:word" xmlns:w="http://purl.oclc.org/ooxml/wordprocessingml/main" xmlns:w14="http://schemas.microsoft.com/office/word/2010/wordml" xmlns:w15="http://schemas.microsoft.com/office/word/2012/wordml" xmlns:w16cex="http://schemas.microsoft.com/office/word/2018/wordml/cex" xmlns:w16cid="http://schemas.microsoft.com/office/word/2016/wordml/cid" xmlns:w16="http://schemas.microsoft.com/office/word/2018/wordml" xmlns:w16sdtdh="http://schemas.microsoft.com/office/word/2020/wordml/sdtdatahash" xmlns:w16se="http://schemas.microsoft.com/office/word/2015/wordml/symex" xmlns:wpi="http://schemas.microsoft.com/office/word/2010/wordprocessingInk" xmlns:wne="http://schemas.microsoft.com/office/word/2006/wordml" mc:Ignorable="w14 w15 w16se w16cid w16 w16cex w16sdtdh wne wp14">
-  <w:comment w:id="48" w:author="Bogdan Dragulescu" w:date="2022-06-03T14:20:00Z" w:initials="BD">
+  <w:comment w:id="56" w:author="Bogdan Dragulescu" w:date="2022-06-03T14:20:00Z" w:initials="BD">
     <w:p>
       <w:pPr>
         <w:pStyle w:val="Textcomentariu"/>
@@ -7454,7 +7730,7 @@
       </w:r>
     </w:p>
   </w:comment>
-  <w:comment w:id="56" w:author="Bogdan Dragulescu" w:date="2022-06-03T14:22:00Z" w:initials="BD">
+  <w:comment w:id="65" w:author="Bogdan Dragulescu" w:date="2022-06-03T14:22:00Z" w:initials="BD">
     <w:p>
       <w:pPr>
         <w:pStyle w:val="Textcomentariu"/>
@@ -7475,7 +7751,7 @@
       </w:r>
     </w:p>
   </w:comment>
-  <w:comment w:id="69" w:author="Bogdan Dragulescu" w:date="2022-06-03T14:25:00Z" w:initials="BD">
+  <w:comment w:id="85" w:author="Bogdan Dragulescu" w:date="2022-06-03T14:25:00Z" w:initials="BD">
     <w:p>
       <w:pPr>
         <w:pStyle w:val="Textcomentariu"/>
@@ -7492,7 +7768,7 @@
       </w:r>
     </w:p>
   </w:comment>
-  <w:comment w:id="71" w:author="Bogdan Dragulescu" w:date="2022-06-03T14:26:00Z" w:initials="BD">
+  <w:comment w:id="87" w:author="Bogdan Dragulescu" w:date="2022-06-03T14:26:00Z" w:initials="BD">
     <w:p>
       <w:pPr>
         <w:pStyle w:val="Textcomentariu"/>
@@ -7509,7 +7785,7 @@
       </w:r>
     </w:p>
   </w:comment>
-  <w:comment w:id="74" w:author="Bogdan Dragulescu" w:date="2022-06-03T14:28:00Z" w:initials="BD">
+  <w:comment w:id="92" w:author="Bogdan Dragulescu" w:date="2022-06-03T14:28:00Z" w:initials="BD">
     <w:p>
       <w:pPr>
         <w:pStyle w:val="Textcomentariu"/>
@@ -7526,7 +7802,7 @@
       </w:r>
     </w:p>
   </w:comment>
-  <w:comment w:id="76" w:author="Bogdan Dragulescu" w:date="2021-01-11T10:25:00Z" w:initials="BD">
+  <w:comment w:id="94" w:author="Bogdan Dragulescu" w:date="2021-01-11T10:25:00Z" w:initials="BD">
     <w:p>
       <w:pPr>
         <w:pStyle w:val="Textcomentariu"/>
@@ -7542,7 +7818,7 @@
       </w:r>
     </w:p>
   </w:comment>
-  <w:comment w:id="77" w:author="Bogdan Dragulescu" w:date="2022-06-03T14:29:00Z" w:initials="BD">
+  <w:comment w:id="95" w:author="Bogdan Dragulescu" w:date="2022-06-03T14:29:00Z" w:initials="BD">
     <w:p>
       <w:pPr>
         <w:pStyle w:val="Textcomentariu"/>
@@ -7559,7 +7835,7 @@
       </w:r>
     </w:p>
   </w:comment>
-  <w:comment w:id="89" w:author="Bogdan Dragulescu" w:date="2022-06-03T14:38:00Z" w:initials="BD">
+  <w:comment w:id="115" w:author="Bogdan Dragulescu" w:date="2022-06-03T14:38:00Z" w:initials="BD">
     <w:p>
       <w:pPr>
         <w:pStyle w:val="Textcomentariu"/>
@@ -7595,7 +7871,7 @@
       </w:r>
     </w:p>
   </w:comment>
-  <w:comment w:id="92" w:author="Bogdan Dragulescu" w:date="2022-06-03T14:39:00Z" w:initials="BD">
+  <w:comment w:id="119" w:author="Bogdan Dragulescu" w:date="2022-06-03T14:39:00Z" w:initials="BD">
     <w:p>
       <w:pPr>
         <w:pStyle w:val="Textcomentariu"/>
@@ -7612,7 +7888,7 @@
       </w:r>
     </w:p>
   </w:comment>
-  <w:comment w:id="106" w:author="Bogdan Dragulescu" w:date="2022-06-03T14:22:00Z" w:initials="BD">
+  <w:comment w:id="133" w:author="Bogdan Dragulescu" w:date="2022-06-03T14:22:00Z" w:initials="BD">
     <w:p>
       <w:pPr>
         <w:pStyle w:val="Textcomentariu"/>
@@ -7630,25 +7906,12 @@
       <w:r>
         <w:br/>
       </w:r>
-      <w:proofErr w:type="spellStart"/>
-      <w:r>
-        <w:t>Poti</w:t>
-      </w:r>
-      <w:proofErr w:type="spellEnd"/>
-      <w:r>
-        <w:t xml:space="preserve"> preciza ce </w:t>
-      </w:r>
-      <w:proofErr w:type="spellStart"/>
-      <w:r>
-        <w:t>solutii</w:t>
-      </w:r>
-      <w:proofErr w:type="spellEnd"/>
-      <w:r>
-        <w:t xml:space="preserve"> sunt uzuale pentru astfel de probleme, dar in metoda specifici ce ai ales pentru implementare.</w:t>
+      <w:r>
+        <w:t>Poti preciza ce solutii sunt uzuale pentru astfel de probleme, dar in metoda specifici ce ai ales pentru implementare.</w:t>
       </w:r>
     </w:p>
   </w:comment>
-  <w:comment w:id="137" w:author="Bogdan Dragulescu" w:date="2022-06-03T14:48:00Z" w:initials="BD">
+  <w:comment w:id="164" w:author="Bogdan Dragulescu" w:date="2022-06-03T14:48:00Z" w:initials="BD">
     <w:p>
       <w:pPr>
         <w:pStyle w:val="Textcomentariu"/>
@@ -7665,7 +7928,7 @@
       </w:r>
     </w:p>
   </w:comment>
-  <w:comment w:id="157" w:author="Bogdan Dragulescu" w:date="2022-06-03T14:49:00Z" w:initials="BD">
+  <w:comment w:id="183" w:author="Bogdan Dragulescu" w:date="2022-06-03T14:49:00Z" w:initials="BD">
     <w:p>
       <w:pPr>
         <w:pStyle w:val="Textcomentariu"/>
@@ -7682,7 +7945,7 @@
       </w:r>
     </w:p>
   </w:comment>
-  <w:comment w:id="158" w:author="Bogdan Dragulescu" w:date="2022-06-03T14:50:00Z" w:initials="BD">
+  <w:comment w:id="184" w:author="Bogdan Dragulescu" w:date="2022-06-03T14:50:00Z" w:initials="BD">
     <w:p>
       <w:pPr>
         <w:pStyle w:val="Textcomentariu"/>
@@ -7699,7 +7962,7 @@
       </w:r>
     </w:p>
   </w:comment>
-  <w:comment w:id="160" w:author="Bogdan Dragulescu" w:date="2022-06-03T14:52:00Z" w:initials="BD">
+  <w:comment w:id="186" w:author="Bogdan Dragulescu" w:date="2022-06-03T14:52:00Z" w:initials="BD">
     <w:p>
       <w:pPr>
         <w:pStyle w:val="Textcomentariu"/>
@@ -7716,7 +7979,7 @@
       </w:r>
     </w:p>
   </w:comment>
-  <w:comment w:id="165" w:author="Bogdan Dragulescu" w:date="2022-06-03T14:53:00Z" w:initials="BD">
+  <w:comment w:id="191" w:author="Bogdan Dragulescu" w:date="2022-06-03T14:53:00Z" w:initials="BD">
     <w:p>
       <w:pPr>
         <w:pStyle w:val="Textcomentariu"/>
@@ -7733,7 +7996,7 @@
       </w:r>
     </w:p>
   </w:comment>
-  <w:comment w:id="170" w:author="Bogdan Dragulescu" w:date="2022-06-03T14:54:00Z" w:initials="BD">
+  <w:comment w:id="196" w:author="Bogdan Dragulescu" w:date="2022-06-03T14:54:00Z" w:initials="BD">
     <w:p>
       <w:pPr>
         <w:pStyle w:val="Textcomentariu"/>
@@ -7750,7 +8013,7 @@
       </w:r>
     </w:p>
   </w:comment>
-  <w:comment w:id="287" w:author="Bogdan Dragulescu" w:date="2021-01-18T08:45:00Z" w:initials="BD">
+  <w:comment w:id="313" w:author="Bogdan Dragulescu" w:date="2021-01-18T08:45:00Z" w:initials="BD">
     <w:p>
       <w:pPr>
         <w:pStyle w:val="Textcomentariu"/>
@@ -7766,7 +8029,7 @@
       </w:r>
     </w:p>
   </w:comment>
-  <w:comment w:id="289" w:author="Bogdan Dragulescu" w:date="2022-06-03T14:59:00Z" w:initials="BD">
+  <w:comment w:id="315" w:author="Bogdan Dragulescu" w:date="2022-06-03T14:59:00Z" w:initials="BD">
     <w:p>
       <w:pPr>
         <w:pStyle w:val="Textcomentariu"/>
@@ -7783,7 +8046,7 @@
       </w:r>
     </w:p>
   </w:comment>
-  <w:comment w:id="290" w:author="Alexandru Uicoabă" w:date="2022-06-05T20:08:00Z" w:initials="AU">
+  <w:comment w:id="316" w:author="Alexandru Uicoabă" w:date="2022-06-05T20:08:00Z" w:initials="AU">
     <w:p>
       <w:pPr>
         <w:pStyle w:val="Textcomentariu"/>
@@ -7796,7 +8059,7 @@
       </w:r>
     </w:p>
   </w:comment>
-  <w:comment w:id="370" w:author="Bogdan Dragulescu" w:date="2022-06-03T14:59:00Z" w:initials="BD">
+  <w:comment w:id="399" w:author="Bogdan Dragulescu" w:date="2022-06-03T14:59:00Z" w:initials="BD">
     <w:p>
       <w:pPr>
         <w:pStyle w:val="Textcomentariu"/>
@@ -7811,25 +8074,12 @@
       <w:r>
         <w:t xml:space="preserve">Zona asta intra in </w:t>
       </w:r>
-      <w:proofErr w:type="spellStart"/>
-      <w:r>
-        <w:t>discutii</w:t>
-      </w:r>
-      <w:proofErr w:type="spellEnd"/>
-      <w:r>
-        <w:t xml:space="preserve"> </w:t>
-      </w:r>
-      <w:proofErr w:type="spellStart"/>
-      <w:r>
-        <w:t>dupa</w:t>
-      </w:r>
-      <w:proofErr w:type="spellEnd"/>
-      <w:r>
-        <w:t xml:space="preserve"> paragrafele ce discuta rezultatele.</w:t>
+      <w:r>
+        <w:t>discutii dupa paragrafele ce discuta rezultatele.</w:t>
       </w:r>
     </w:p>
   </w:comment>
-  <w:comment w:id="371" w:author="Alexandru Uicoabă" w:date="2022-06-05T20:08:00Z" w:initials="AU">
+  <w:comment w:id="400" w:author="Alexandru Uicoabă" w:date="2022-06-05T20:08:00Z" w:initials="AU">
     <w:p>
       <w:pPr>
         <w:pStyle w:val="Textcomentariu"/>
@@ -7842,7 +8092,7 @@
       </w:r>
     </w:p>
   </w:comment>
-  <w:comment w:id="380" w:author="Bogdan Dragulescu" w:date="2022-06-03T15:02:00Z" w:initials="BD">
+  <w:comment w:id="409" w:author="Bogdan Dragulescu" w:date="2022-06-03T15:02:00Z" w:initials="BD">
     <w:p>
       <w:pPr>
         <w:pStyle w:val="Textcomentariu"/>
@@ -7854,13 +8104,8 @@
         </w:rPr>
         <w:annotationRef/>
       </w:r>
-      <w:proofErr w:type="spellStart"/>
-      <w:r>
-        <w:t>Adauga</w:t>
-      </w:r>
-      <w:proofErr w:type="spellEnd"/>
-      <w:r>
-        <w:t xml:space="preserve"> o fraza care sa adauge limitarea de timp scurt de rulare pentru scenariu 2 si ca este in plan rularea experimentului un timp mai lung pentru a evalua daca acest lucru influenteaza calitatea modelului.</w:t>
+      <w:r>
+        <w:t>Adauga o fraza care sa adauge limitarea de timp scurt de rulare pentru scenariu 2 si ca este in plan rularea experimentului un timp mai lung pentru a evalua daca acest lucru influenteaza calitatea modelului.</w:t>
       </w:r>
     </w:p>
   </w:comment>

</xml_diff>